<commit_message>
PMAp 4.7.3 nyitvba tartás módosítás jav.
git-tfs-id: [https://gyorgyiantal.visualstudio.com]$/PMap/PMap;C734
</commit_message>
<xml_diff>
--- a/doc/PMap tervezés modul felhasználói leírása.docx
+++ b/doc/PMap tervezés modul felhasználói leírása.docx
@@ -22,10 +22,10 @@
         <w:jc w:val="both"/>
       </w:pPr>
       <w:r>
-        <w:t>Verzió: 4.3</w:t>
-      </w:r>
-      <w:r>
-        <w:t>.0</w:t>
+        <w:t>Verzió: 4.</w:t>
+      </w:r>
+      <w:r>
+        <w:t>7.3</w:t>
       </w:r>
     </w:p>
     <w:sdt>
@@ -81,7 +81,7 @@
           <w:r>
             <w:fldChar w:fldCharType="separate"/>
           </w:r>
-          <w:hyperlink w:anchor="_Toc501294075" w:history="1">
+          <w:hyperlink w:anchor="_Toc511078937" w:history="1">
             <w:r>
               <w:rPr>
                 <w:rStyle w:val="Hiperhivatkozs"/>
@@ -126,7 +126,7 @@
                 <w:noProof/>
                 <w:webHidden/>
               </w:rPr>
-              <w:instrText xml:space="preserve"> PAGEREF _Toc501294075 \h </w:instrText>
+              <w:instrText xml:space="preserve"> PAGEREF _Toc511078937 \h </w:instrText>
             </w:r>
             <w:r>
               <w:rPr>
@@ -146,7 +146,7 @@
                 <w:noProof/>
                 <w:webHidden/>
               </w:rPr>
-              <w:t>1</w:t>
+              <w:t>3</w:t>
             </w:r>
             <w:r>
               <w:rPr>
@@ -173,7 +173,7 @@
               <w:lang w:eastAsia="hu-HU" w:bidi="ar-SA"/>
             </w:rPr>
           </w:pPr>
-          <w:hyperlink w:anchor="_Toc501294076" w:history="1">
+          <w:hyperlink w:anchor="_Toc511078938" w:history="1">
             <w:r>
               <w:rPr>
                 <w:rStyle w:val="Hiperhivatkozs"/>
@@ -218,7 +218,7 @@
                 <w:noProof/>
                 <w:webHidden/>
               </w:rPr>
-              <w:instrText xml:space="preserve"> PAGEREF _Toc501294076 \h </w:instrText>
+              <w:instrText xml:space="preserve"> PAGEREF _Toc511078938 \h </w:instrText>
             </w:r>
             <w:r>
               <w:rPr>
@@ -238,7 +238,7 @@
                 <w:noProof/>
                 <w:webHidden/>
               </w:rPr>
-              <w:t>1</w:t>
+              <w:t>3</w:t>
             </w:r>
             <w:r>
               <w:rPr>
@@ -265,7 +265,7 @@
               <w:lang w:eastAsia="hu-HU" w:bidi="ar-SA"/>
             </w:rPr>
           </w:pPr>
-          <w:hyperlink w:anchor="_Toc501294077" w:history="1">
+          <w:hyperlink w:anchor="_Toc511078939" w:history="1">
             <w:r>
               <w:rPr>
                 <w:rStyle w:val="Hiperhivatkozs"/>
@@ -310,7 +310,7 @@
                 <w:noProof/>
                 <w:webHidden/>
               </w:rPr>
-              <w:instrText xml:space="preserve"> PAGEREF _Toc501294077 \h </w:instrText>
+              <w:instrText xml:space="preserve"> PAGEREF _Toc511078939 \h </w:instrText>
             </w:r>
             <w:r>
               <w:rPr>
@@ -330,7 +330,7 @@
                 <w:noProof/>
                 <w:webHidden/>
               </w:rPr>
-              <w:t>1</w:t>
+              <w:t>3</w:t>
             </w:r>
             <w:r>
               <w:rPr>
@@ -357,7 +357,7 @@
               <w:lang w:eastAsia="hu-HU" w:bidi="ar-SA"/>
             </w:rPr>
           </w:pPr>
-          <w:hyperlink w:anchor="_Toc501294078" w:history="1">
+          <w:hyperlink w:anchor="_Toc511078940" w:history="1">
             <w:r>
               <w:rPr>
                 <w:rStyle w:val="Hiperhivatkozs"/>
@@ -402,7 +402,7 @@
                 <w:noProof/>
                 <w:webHidden/>
               </w:rPr>
-              <w:instrText xml:space="preserve"> PAGEREF _Toc501294078 \h </w:instrText>
+              <w:instrText xml:space="preserve"> PAGEREF _Toc511078940 \h </w:instrText>
             </w:r>
             <w:r>
               <w:rPr>
@@ -422,7 +422,7 @@
                 <w:noProof/>
                 <w:webHidden/>
               </w:rPr>
-              <w:t>1</w:t>
+              <w:t>3</w:t>
             </w:r>
             <w:r>
               <w:rPr>
@@ -449,7 +449,7 @@
               <w:lang w:eastAsia="hu-HU" w:bidi="ar-SA"/>
             </w:rPr>
           </w:pPr>
-          <w:hyperlink w:anchor="_Toc501294079" w:history="1">
+          <w:hyperlink w:anchor="_Toc511078941" w:history="1">
             <w:r>
               <w:rPr>
                 <w:rStyle w:val="Hiperhivatkozs"/>
@@ -494,7 +494,7 @@
                 <w:noProof/>
                 <w:webHidden/>
               </w:rPr>
-              <w:instrText xml:space="preserve"> PAGEREF _Toc501294079 \h </w:instrText>
+              <w:instrText xml:space="preserve"> PAGEREF _Toc511078941 \h </w:instrText>
             </w:r>
             <w:r>
               <w:rPr>
@@ -514,7 +514,7 @@
                 <w:noProof/>
                 <w:webHidden/>
               </w:rPr>
-              <w:t>1</w:t>
+              <w:t>4</w:t>
             </w:r>
             <w:r>
               <w:rPr>
@@ -541,7 +541,7 @@
               <w:lang w:eastAsia="hu-HU" w:bidi="ar-SA"/>
             </w:rPr>
           </w:pPr>
-          <w:hyperlink w:anchor="_Toc501294080" w:history="1">
+          <w:hyperlink w:anchor="_Toc511078942" w:history="1">
             <w:r>
               <w:rPr>
                 <w:rStyle w:val="Hiperhivatkozs"/>
@@ -586,7 +586,7 @@
                 <w:noProof/>
                 <w:webHidden/>
               </w:rPr>
-              <w:instrText xml:space="preserve"> PAGEREF _Toc501294080 \h </w:instrText>
+              <w:instrText xml:space="preserve"> PAGEREF _Toc511078942 \h </w:instrText>
             </w:r>
             <w:r>
               <w:rPr>
@@ -606,7 +606,7 @@
                 <w:noProof/>
                 <w:webHidden/>
               </w:rPr>
-              <w:t>1</w:t>
+              <w:t>4</w:t>
             </w:r>
             <w:r>
               <w:rPr>
@@ -633,7 +633,7 @@
               <w:lang w:eastAsia="hu-HU" w:bidi="ar-SA"/>
             </w:rPr>
           </w:pPr>
-          <w:hyperlink w:anchor="_Toc501294081" w:history="1">
+          <w:hyperlink w:anchor="_Toc511078943" w:history="1">
             <w:r>
               <w:rPr>
                 <w:rStyle w:val="Hiperhivatkozs"/>
@@ -678,7 +678,7 @@
                 <w:noProof/>
                 <w:webHidden/>
               </w:rPr>
-              <w:instrText xml:space="preserve"> PAGEREF _Toc501294081 \h </w:instrText>
+              <w:instrText xml:space="preserve"> PAGEREF _Toc511078943 \h </w:instrText>
             </w:r>
             <w:r>
               <w:rPr>
@@ -698,7 +698,7 @@
                 <w:noProof/>
                 <w:webHidden/>
               </w:rPr>
-              <w:t>1</w:t>
+              <w:t>4</w:t>
             </w:r>
             <w:r>
               <w:rPr>
@@ -725,7 +725,7 @@
               <w:lang w:eastAsia="hu-HU" w:bidi="ar-SA"/>
             </w:rPr>
           </w:pPr>
-          <w:hyperlink w:anchor="_Toc501294082" w:history="1">
+          <w:hyperlink w:anchor="_Toc511078944" w:history="1">
             <w:r>
               <w:rPr>
                 <w:rStyle w:val="Hiperhivatkozs"/>
@@ -770,7 +770,7 @@
                 <w:noProof/>
                 <w:webHidden/>
               </w:rPr>
-              <w:instrText xml:space="preserve"> PAGEREF _Toc501294082 \h </w:instrText>
+              <w:instrText xml:space="preserve"> PAGEREF _Toc511078944 \h </w:instrText>
             </w:r>
             <w:r>
               <w:rPr>
@@ -790,7 +790,7 @@
                 <w:noProof/>
                 <w:webHidden/>
               </w:rPr>
-              <w:t>1</w:t>
+              <w:t>4</w:t>
             </w:r>
             <w:r>
               <w:rPr>
@@ -817,7 +817,7 @@
               <w:lang w:eastAsia="hu-HU" w:bidi="ar-SA"/>
             </w:rPr>
           </w:pPr>
-          <w:hyperlink w:anchor="_Toc501294083" w:history="1">
+          <w:hyperlink w:anchor="_Toc511078945" w:history="1">
             <w:r>
               <w:rPr>
                 <w:rStyle w:val="Hiperhivatkozs"/>
@@ -862,7 +862,7 @@
                 <w:noProof/>
                 <w:webHidden/>
               </w:rPr>
-              <w:instrText xml:space="preserve"> PAGEREF _Toc501294083 \h </w:instrText>
+              <w:instrText xml:space="preserve"> PAGEREF _Toc511078945 \h </w:instrText>
             </w:r>
             <w:r>
               <w:rPr>
@@ -882,7 +882,7 @@
                 <w:noProof/>
                 <w:webHidden/>
               </w:rPr>
-              <w:t>1</w:t>
+              <w:t>4</w:t>
             </w:r>
             <w:r>
               <w:rPr>
@@ -909,7 +909,7 @@
               <w:lang w:eastAsia="hu-HU" w:bidi="ar-SA"/>
             </w:rPr>
           </w:pPr>
-          <w:hyperlink w:anchor="_Toc501294084" w:history="1">
+          <w:hyperlink w:anchor="_Toc511078946" w:history="1">
             <w:r>
               <w:rPr>
                 <w:rStyle w:val="Hiperhivatkozs"/>
@@ -954,7 +954,7 @@
                 <w:noProof/>
                 <w:webHidden/>
               </w:rPr>
-              <w:instrText xml:space="preserve"> PAGEREF _Toc501294084 \h </w:instrText>
+              <w:instrText xml:space="preserve"> PAGEREF _Toc511078946 \h </w:instrText>
             </w:r>
             <w:r>
               <w:rPr>
@@ -974,7 +974,7 @@
                 <w:noProof/>
                 <w:webHidden/>
               </w:rPr>
-              <w:t>1</w:t>
+              <w:t>9</w:t>
             </w:r>
             <w:r>
               <w:rPr>
@@ -1001,7 +1001,7 @@
               <w:lang w:eastAsia="hu-HU" w:bidi="ar-SA"/>
             </w:rPr>
           </w:pPr>
-          <w:hyperlink w:anchor="_Toc501294085" w:history="1">
+          <w:hyperlink w:anchor="_Toc511078947" w:history="1">
             <w:r>
               <w:rPr>
                 <w:rStyle w:val="Hiperhivatkozs"/>
@@ -1046,7 +1046,7 @@
                 <w:noProof/>
                 <w:webHidden/>
               </w:rPr>
-              <w:instrText xml:space="preserve"> PAGEREF _Toc501294085 \h </w:instrText>
+              <w:instrText xml:space="preserve"> PAGEREF _Toc511078947 \h </w:instrText>
             </w:r>
             <w:r>
               <w:rPr>
@@ -1066,7 +1066,7 @@
                 <w:noProof/>
                 <w:webHidden/>
               </w:rPr>
-              <w:t>1</w:t>
+              <w:t>9</w:t>
             </w:r>
             <w:r>
               <w:rPr>
@@ -1093,7 +1093,7 @@
               <w:lang w:eastAsia="hu-HU" w:bidi="ar-SA"/>
             </w:rPr>
           </w:pPr>
-          <w:hyperlink w:anchor="_Toc501294086" w:history="1">
+          <w:hyperlink w:anchor="_Toc511078948" w:history="1">
             <w:r>
               <w:rPr>
                 <w:rStyle w:val="Hiperhivatkozs"/>
@@ -1138,7 +1138,7 @@
                 <w:noProof/>
                 <w:webHidden/>
               </w:rPr>
-              <w:instrText xml:space="preserve"> PAGEREF _Toc501294086 \h </w:instrText>
+              <w:instrText xml:space="preserve"> PAGEREF _Toc511078948 \h </w:instrText>
             </w:r>
             <w:r>
               <w:rPr>
@@ -1158,7 +1158,7 @@
                 <w:noProof/>
                 <w:webHidden/>
               </w:rPr>
-              <w:t>1</w:t>
+              <w:t>9</w:t>
             </w:r>
             <w:r>
               <w:rPr>
@@ -1185,7 +1185,7 @@
               <w:lang w:eastAsia="hu-HU" w:bidi="ar-SA"/>
             </w:rPr>
           </w:pPr>
-          <w:hyperlink w:anchor="_Toc501294087" w:history="1">
+          <w:hyperlink w:anchor="_Toc511078949" w:history="1">
             <w:r>
               <w:rPr>
                 <w:rStyle w:val="Hiperhivatkozs"/>
@@ -1230,7 +1230,7 @@
                 <w:noProof/>
                 <w:webHidden/>
               </w:rPr>
-              <w:instrText xml:space="preserve"> PAGEREF _Toc501294087 \h </w:instrText>
+              <w:instrText xml:space="preserve"> PAGEREF _Toc511078949 \h </w:instrText>
             </w:r>
             <w:r>
               <w:rPr>
@@ -1250,7 +1250,7 @@
                 <w:noProof/>
                 <w:webHidden/>
               </w:rPr>
-              <w:t>1</w:t>
+              <w:t>9</w:t>
             </w:r>
             <w:r>
               <w:rPr>
@@ -1277,7 +1277,7 @@
               <w:lang w:eastAsia="hu-HU" w:bidi="ar-SA"/>
             </w:rPr>
           </w:pPr>
-          <w:hyperlink w:anchor="_Toc501294088" w:history="1">
+          <w:hyperlink w:anchor="_Toc511078950" w:history="1">
             <w:r>
               <w:rPr>
                 <w:rStyle w:val="Hiperhivatkozs"/>
@@ -1322,7 +1322,7 @@
                 <w:noProof/>
                 <w:webHidden/>
               </w:rPr>
-              <w:instrText xml:space="preserve"> PAGEREF _Toc501294088 \h </w:instrText>
+              <w:instrText xml:space="preserve"> PAGEREF _Toc511078950 \h </w:instrText>
             </w:r>
             <w:r>
               <w:rPr>
@@ -1342,7 +1342,7 @@
                 <w:noProof/>
                 <w:webHidden/>
               </w:rPr>
-              <w:t>1</w:t>
+              <w:t>9</w:t>
             </w:r>
             <w:r>
               <w:rPr>
@@ -1369,7 +1369,7 @@
               <w:lang w:eastAsia="hu-HU" w:bidi="ar-SA"/>
             </w:rPr>
           </w:pPr>
-          <w:hyperlink w:anchor="_Toc501294089" w:history="1">
+          <w:hyperlink w:anchor="_Toc511078951" w:history="1">
             <w:r>
               <w:rPr>
                 <w:rStyle w:val="Hiperhivatkozs"/>
@@ -1414,7 +1414,7 @@
                 <w:noProof/>
                 <w:webHidden/>
               </w:rPr>
-              <w:instrText xml:space="preserve"> PAGEREF _Toc501294089 \h </w:instrText>
+              <w:instrText xml:space="preserve"> PAGEREF _Toc511078951 \h </w:instrText>
             </w:r>
             <w:r>
               <w:rPr>
@@ -1434,7 +1434,7 @@
                 <w:noProof/>
                 <w:webHidden/>
               </w:rPr>
-              <w:t>1</w:t>
+              <w:t>10</w:t>
             </w:r>
             <w:r>
               <w:rPr>
@@ -1461,7 +1461,7 @@
               <w:lang w:eastAsia="hu-HU" w:bidi="ar-SA"/>
             </w:rPr>
           </w:pPr>
-          <w:hyperlink w:anchor="_Toc501294090" w:history="1">
+          <w:hyperlink w:anchor="_Toc511078952" w:history="1">
             <w:r>
               <w:rPr>
                 <w:rStyle w:val="Hiperhivatkozs"/>
@@ -1506,7 +1506,7 @@
                 <w:noProof/>
                 <w:webHidden/>
               </w:rPr>
-              <w:instrText xml:space="preserve"> PAGEREF _Toc501294090 \h </w:instrText>
+              <w:instrText xml:space="preserve"> PAGEREF _Toc511078952 \h </w:instrText>
             </w:r>
             <w:r>
               <w:rPr>
@@ -1526,7 +1526,7 @@
                 <w:noProof/>
                 <w:webHidden/>
               </w:rPr>
-              <w:t>1</w:t>
+              <w:t>11</w:t>
             </w:r>
             <w:r>
               <w:rPr>
@@ -1553,7 +1553,7 @@
               <w:lang w:eastAsia="hu-HU" w:bidi="ar-SA"/>
             </w:rPr>
           </w:pPr>
-          <w:hyperlink w:anchor="_Toc501294091" w:history="1">
+          <w:hyperlink w:anchor="_Toc511078953" w:history="1">
             <w:r>
               <w:rPr>
                 <w:rStyle w:val="Hiperhivatkozs"/>
@@ -1598,7 +1598,7 @@
                 <w:noProof/>
                 <w:webHidden/>
               </w:rPr>
-              <w:instrText xml:space="preserve"> PAGEREF _Toc501294091 \h </w:instrText>
+              <w:instrText xml:space="preserve"> PAGEREF _Toc511078953 \h </w:instrText>
             </w:r>
             <w:r>
               <w:rPr>
@@ -1618,7 +1618,7 @@
                 <w:noProof/>
                 <w:webHidden/>
               </w:rPr>
-              <w:t>1</w:t>
+              <w:t>11</w:t>
             </w:r>
             <w:r>
               <w:rPr>
@@ -1645,7 +1645,7 @@
               <w:lang w:eastAsia="hu-HU" w:bidi="ar-SA"/>
             </w:rPr>
           </w:pPr>
-          <w:hyperlink w:anchor="_Toc501294092" w:history="1">
+          <w:hyperlink w:anchor="_Toc511078954" w:history="1">
             <w:r>
               <w:rPr>
                 <w:rStyle w:val="Hiperhivatkozs"/>
@@ -1690,7 +1690,7 @@
                 <w:noProof/>
                 <w:webHidden/>
               </w:rPr>
-              <w:instrText xml:space="preserve"> PAGEREF _Toc501294092 \h </w:instrText>
+              <w:instrText xml:space="preserve"> PAGEREF _Toc511078954 \h </w:instrText>
             </w:r>
             <w:r>
               <w:rPr>
@@ -1710,7 +1710,7 @@
                 <w:noProof/>
                 <w:webHidden/>
               </w:rPr>
-              <w:t>1</w:t>
+              <w:t>11</w:t>
             </w:r>
             <w:r>
               <w:rPr>
@@ -1737,7 +1737,7 @@
               <w:lang w:eastAsia="hu-HU" w:bidi="ar-SA"/>
             </w:rPr>
           </w:pPr>
-          <w:hyperlink w:anchor="_Toc501294093" w:history="1">
+          <w:hyperlink w:anchor="_Toc511078955" w:history="1">
             <w:r>
               <w:rPr>
                 <w:rStyle w:val="Hiperhivatkozs"/>
@@ -1782,7 +1782,7 @@
                 <w:noProof/>
                 <w:webHidden/>
               </w:rPr>
-              <w:instrText xml:space="preserve"> PAGEREF _Toc501294093 \h </w:instrText>
+              <w:instrText xml:space="preserve"> PAGEREF _Toc511078955 \h </w:instrText>
             </w:r>
             <w:r>
               <w:rPr>
@@ -1802,7 +1802,7 @@
                 <w:noProof/>
                 <w:webHidden/>
               </w:rPr>
-              <w:t>1</w:t>
+              <w:t>11</w:t>
             </w:r>
             <w:r>
               <w:rPr>
@@ -1829,7 +1829,7 @@
               <w:lang w:eastAsia="hu-HU" w:bidi="ar-SA"/>
             </w:rPr>
           </w:pPr>
-          <w:hyperlink w:anchor="_Toc501294094" w:history="1">
+          <w:hyperlink w:anchor="_Toc511078956" w:history="1">
             <w:r>
               <w:rPr>
                 <w:rStyle w:val="Hiperhivatkozs"/>
@@ -1874,7 +1874,7 @@
                 <w:noProof/>
                 <w:webHidden/>
               </w:rPr>
-              <w:instrText xml:space="preserve"> PAGEREF _Toc501294094 \h </w:instrText>
+              <w:instrText xml:space="preserve"> PAGEREF _Toc511078956 \h </w:instrText>
             </w:r>
             <w:r>
               <w:rPr>
@@ -1894,7 +1894,7 @@
                 <w:noProof/>
                 <w:webHidden/>
               </w:rPr>
-              <w:t>1</w:t>
+              <w:t>11</w:t>
             </w:r>
             <w:r>
               <w:rPr>
@@ -1921,7 +1921,7 @@
               <w:lang w:eastAsia="hu-HU" w:bidi="ar-SA"/>
             </w:rPr>
           </w:pPr>
-          <w:hyperlink w:anchor="_Toc501294095" w:history="1">
+          <w:hyperlink w:anchor="_Toc511078957" w:history="1">
             <w:r>
               <w:rPr>
                 <w:rStyle w:val="Hiperhivatkozs"/>
@@ -1945,21 +1945,7 @@
                 <w:rStyle w:val="Hiperhivatkozs"/>
                 <w:noProof/>
               </w:rPr>
-              <w:t>Túrapo</w:t>
-            </w:r>
-            <w:r>
-              <w:rPr>
-                <w:rStyle w:val="Hiperhivatkozs"/>
-                <w:noProof/>
-              </w:rPr>
-              <w:t>n</w:t>
-            </w:r>
-            <w:r>
-              <w:rPr>
-                <w:rStyle w:val="Hiperhivatkozs"/>
-                <w:noProof/>
-              </w:rPr>
-              <w:t>t törlése</w:t>
+              <w:t>Túrapont törlése</w:t>
             </w:r>
             <w:r>
               <w:rPr>
@@ -1980,7 +1966,7 @@
                 <w:noProof/>
                 <w:webHidden/>
               </w:rPr>
-              <w:instrText xml:space="preserve"> PAGEREF _Toc501294095 \h </w:instrText>
+              <w:instrText xml:space="preserve"> PAGEREF _Toc511078957 \h </w:instrText>
             </w:r>
             <w:r>
               <w:rPr>
@@ -2000,7 +1986,7 @@
                 <w:noProof/>
                 <w:webHidden/>
               </w:rPr>
-              <w:t>1</w:t>
+              <w:t>12</w:t>
             </w:r>
             <w:r>
               <w:rPr>
@@ -2027,7 +2013,7 @@
               <w:lang w:eastAsia="hu-HU" w:bidi="ar-SA"/>
             </w:rPr>
           </w:pPr>
-          <w:hyperlink w:anchor="_Toc501294096" w:history="1">
+          <w:hyperlink w:anchor="_Toc511078958" w:history="1">
             <w:r>
               <w:rPr>
                 <w:rStyle w:val="Hiperhivatkozs"/>
@@ -2072,7 +2058,7 @@
                 <w:noProof/>
                 <w:webHidden/>
               </w:rPr>
-              <w:instrText xml:space="preserve"> PAGEREF _Toc501294096 \h </w:instrText>
+              <w:instrText xml:space="preserve"> PAGEREF _Toc511078958 \h </w:instrText>
             </w:r>
             <w:r>
               <w:rPr>
@@ -2092,7 +2078,7 @@
                 <w:noProof/>
                 <w:webHidden/>
               </w:rPr>
-              <w:t>1</w:t>
+              <w:t>12</w:t>
             </w:r>
             <w:r>
               <w:rPr>
@@ -2119,7 +2105,7 @@
               <w:lang w:eastAsia="hu-HU" w:bidi="ar-SA"/>
             </w:rPr>
           </w:pPr>
-          <w:hyperlink w:anchor="_Toc501294097" w:history="1">
+          <w:hyperlink w:anchor="_Toc511078959" w:history="1">
             <w:r>
               <w:rPr>
                 <w:rStyle w:val="Hiperhivatkozs"/>
@@ -2164,7 +2150,7 @@
                 <w:noProof/>
                 <w:webHidden/>
               </w:rPr>
-              <w:instrText xml:space="preserve"> PAGEREF _Toc501294097 \h </w:instrText>
+              <w:instrText xml:space="preserve"> PAGEREF _Toc511078959 \h </w:instrText>
             </w:r>
             <w:r>
               <w:rPr>
@@ -2184,7 +2170,99 @@
                 <w:noProof/>
                 <w:webHidden/>
               </w:rPr>
-              <w:t>1</w:t>
+              <w:t>12</w:t>
+            </w:r>
+            <w:r>
+              <w:rPr>
+                <w:noProof/>
+                <w:webHidden/>
+              </w:rPr>
+              <w:fldChar w:fldCharType="end"/>
+            </w:r>
+          </w:hyperlink>
+        </w:p>
+        <w:p>
+          <w:pPr>
+            <w:pStyle w:val="TJ2"/>
+            <w:tabs>
+              <w:tab w:val="left" w:pos="880"/>
+              <w:tab w:val="right" w:leader="dot" w:pos="9062"/>
+            </w:tabs>
+            <w:rPr>
+              <w:rFonts w:asciiTheme="minorHAnsi" w:eastAsiaTheme="minorEastAsia" w:hAnsiTheme="minorHAnsi" w:cstheme="minorBidi"/>
+              <w:noProof/>
+              <w:kern w:val="0"/>
+              <w:sz w:val="22"/>
+              <w:szCs w:val="22"/>
+              <w:lang w:eastAsia="hu-HU" w:bidi="ar-SA"/>
+            </w:rPr>
+          </w:pPr>
+          <w:hyperlink w:anchor="_Toc511078960" w:history="1">
+            <w:r>
+              <w:rPr>
+                <w:rStyle w:val="Hiperhivatkozs"/>
+                <w:noProof/>
+              </w:rPr>
+              <w:t>5.5</w:t>
+            </w:r>
+            <w:r>
+              <w:rPr>
+                <w:rFonts w:asciiTheme="minorHAnsi" w:eastAsiaTheme="minorEastAsia" w:hAnsiTheme="minorHAnsi" w:cstheme="minorBidi"/>
+                <w:noProof/>
+                <w:kern w:val="0"/>
+                <w:sz w:val="22"/>
+                <w:szCs w:val="22"/>
+                <w:lang w:eastAsia="hu-HU" w:bidi="ar-SA"/>
+              </w:rPr>
+              <w:tab/>
+            </w:r>
+            <w:r>
+              <w:rPr>
+                <w:rStyle w:val="Hiperhivatkozs"/>
+                <w:noProof/>
+              </w:rPr>
+              <w:t>Nyitva tartás módosítása</w:t>
+            </w:r>
+            <w:r>
+              <w:rPr>
+                <w:noProof/>
+                <w:webHidden/>
+              </w:rPr>
+              <w:tab/>
+            </w:r>
+            <w:r>
+              <w:rPr>
+                <w:noProof/>
+                <w:webHidden/>
+              </w:rPr>
+              <w:fldChar w:fldCharType="begin"/>
+            </w:r>
+            <w:r>
+              <w:rPr>
+                <w:noProof/>
+                <w:webHidden/>
+              </w:rPr>
+              <w:instrText xml:space="preserve"> PAGEREF _Toc511078960 \h </w:instrText>
+            </w:r>
+            <w:r>
+              <w:rPr>
+                <w:noProof/>
+                <w:webHidden/>
+              </w:rPr>
+            </w:r>
+            <w:r>
+              <w:rPr>
+                <w:noProof/>
+                <w:webHidden/>
+              </w:rPr>
+              <w:fldChar w:fldCharType="separate"/>
+            </w:r>
+            <w:r>
+              <w:rPr>
+                <w:noProof/>
+                <w:webHidden/>
+              </w:rPr>
+              <w:t>12</w:t>
             </w:r>
             <w:r>
               <w:rPr>
@@ -2211,7 +2289,7 @@
               <w:lang w:eastAsia="hu-HU" w:bidi="ar-SA"/>
             </w:rPr>
           </w:pPr>
-          <w:hyperlink w:anchor="_Toc501294098" w:history="1">
+          <w:hyperlink w:anchor="_Toc511078961" w:history="1">
             <w:r>
               <w:rPr>
                 <w:rStyle w:val="Hiperhivatkozs"/>
@@ -2256,7 +2334,7 @@
                 <w:noProof/>
                 <w:webHidden/>
               </w:rPr>
-              <w:instrText xml:space="preserve"> PAGEREF _Toc501294098 \h </w:instrText>
+              <w:instrText xml:space="preserve"> PAGEREF _Toc511078961 \h </w:instrText>
             </w:r>
             <w:r>
               <w:rPr>
@@ -2276,7 +2354,7 @@
                 <w:noProof/>
                 <w:webHidden/>
               </w:rPr>
-              <w:t>1</w:t>
+              <w:t>13</w:t>
             </w:r>
             <w:r>
               <w:rPr>
@@ -2303,7 +2381,7 @@
               <w:lang w:eastAsia="hu-HU" w:bidi="ar-SA"/>
             </w:rPr>
           </w:pPr>
-          <w:hyperlink w:anchor="_Toc501294099" w:history="1">
+          <w:hyperlink w:anchor="_Toc511078962" w:history="1">
             <w:r>
               <w:rPr>
                 <w:rStyle w:val="Hiperhivatkozs"/>
@@ -2327,7 +2405,21 @@
                 <w:rStyle w:val="Hiperhivatkozs"/>
                 <w:noProof/>
               </w:rPr>
-              <w:t>PMap paramétercsoport</w:t>
+              <w:t>PMap par</w:t>
+            </w:r>
+            <w:r>
+              <w:rPr>
+                <w:rStyle w:val="Hiperhivatkozs"/>
+                <w:noProof/>
+              </w:rPr>
+              <w:t>a</w:t>
+            </w:r>
+            <w:r>
+              <w:rPr>
+                <w:rStyle w:val="Hiperhivatkozs"/>
+                <w:noProof/>
+              </w:rPr>
+              <w:t>métercsoport</w:t>
             </w:r>
             <w:r>
               <w:rPr>
@@ -2348,7 +2440,7 @@
                 <w:noProof/>
                 <w:webHidden/>
               </w:rPr>
-              <w:instrText xml:space="preserve"> PAGEREF _Toc501294099 \h </w:instrText>
+              <w:instrText xml:space="preserve"> PAGEREF _Toc511078962 \h </w:instrText>
             </w:r>
             <w:r>
               <w:rPr>
@@ -2368,7 +2460,7 @@
                 <w:noProof/>
                 <w:webHidden/>
               </w:rPr>
-              <w:t>1</w:t>
+              <w:t>13</w:t>
             </w:r>
             <w:r>
               <w:rPr>
@@ -2395,7 +2487,7 @@
               <w:lang w:eastAsia="hu-HU" w:bidi="ar-SA"/>
             </w:rPr>
           </w:pPr>
-          <w:hyperlink w:anchor="_Toc501294100" w:history="1">
+          <w:hyperlink w:anchor="_Toc511078963" w:history="1">
             <w:r>
               <w:rPr>
                 <w:rStyle w:val="Hiperhivatkozs"/>
@@ -2440,7 +2532,7 @@
                 <w:noProof/>
                 <w:webHidden/>
               </w:rPr>
-              <w:instrText xml:space="preserve"> PAGEREF _Toc501294100 \h </w:instrText>
+              <w:instrText xml:space="preserve"> PAGEREF _Toc511078963 \h </w:instrText>
             </w:r>
             <w:r>
               <w:rPr>
@@ -2460,7 +2552,7 @@
                 <w:noProof/>
                 <w:webHidden/>
               </w:rPr>
-              <w:t>1</w:t>
+              <w:t>13</w:t>
             </w:r>
             <w:r>
               <w:rPr>
@@ -2487,7 +2579,7 @@
               <w:lang w:eastAsia="hu-HU" w:bidi="ar-SA"/>
             </w:rPr>
           </w:pPr>
-          <w:hyperlink w:anchor="_Toc501294101" w:history="1">
+          <w:hyperlink w:anchor="_Toc511078964" w:history="1">
             <w:r>
               <w:rPr>
                 <w:rStyle w:val="Hiperhivatkozs"/>
@@ -2532,7 +2624,7 @@
                 <w:noProof/>
                 <w:webHidden/>
               </w:rPr>
-              <w:instrText xml:space="preserve"> PAGEREF _Toc501294101 \h </w:instrText>
+              <w:instrText xml:space="preserve"> PAGEREF _Toc511078964 \h </w:instrText>
             </w:r>
             <w:r>
               <w:rPr>
@@ -2552,7 +2644,7 @@
                 <w:noProof/>
                 <w:webHidden/>
               </w:rPr>
-              <w:t>1</w:t>
+              <w:t>14</w:t>
             </w:r>
             <w:r>
               <w:rPr>
@@ -2579,7 +2671,7 @@
               <w:lang w:eastAsia="hu-HU" w:bidi="ar-SA"/>
             </w:rPr>
           </w:pPr>
-          <w:hyperlink w:anchor="_Toc501294102" w:history="1">
+          <w:hyperlink w:anchor="_Toc511078965" w:history="1">
             <w:r>
               <w:rPr>
                 <w:rStyle w:val="Hiperhivatkozs"/>
@@ -2624,7 +2716,7 @@
                 <w:noProof/>
                 <w:webHidden/>
               </w:rPr>
-              <w:instrText xml:space="preserve"> PAGEREF _Toc501294102 \h </w:instrText>
+              <w:instrText xml:space="preserve"> PAGEREF _Toc511078965 \h </w:instrText>
             </w:r>
             <w:r>
               <w:rPr>
@@ -2644,7 +2736,7 @@
                 <w:noProof/>
                 <w:webHidden/>
               </w:rPr>
-              <w:t>1</w:t>
+              <w:t>14</w:t>
             </w:r>
             <w:r>
               <w:rPr>
@@ -2671,7 +2763,7 @@
               <w:lang w:eastAsia="hu-HU" w:bidi="ar-SA"/>
             </w:rPr>
           </w:pPr>
-          <w:hyperlink w:anchor="_Toc501294103" w:history="1">
+          <w:hyperlink w:anchor="_Toc511078966" w:history="1">
             <w:r>
               <w:rPr>
                 <w:rStyle w:val="Hiperhivatkozs"/>
@@ -2716,7 +2808,7 @@
                 <w:noProof/>
                 <w:webHidden/>
               </w:rPr>
-              <w:instrText xml:space="preserve"> PAGEREF _Toc501294103 \h </w:instrText>
+              <w:instrText xml:space="preserve"> PAGEREF _Toc511078966 \h </w:instrText>
             </w:r>
             <w:r>
               <w:rPr>
@@ -2736,7 +2828,7 @@
                 <w:noProof/>
                 <w:webHidden/>
               </w:rPr>
-              <w:t>1</w:t>
+              <w:t>14</w:t>
             </w:r>
             <w:r>
               <w:rPr>
@@ -2763,7 +2855,7 @@
               <w:lang w:eastAsia="hu-HU" w:bidi="ar-SA"/>
             </w:rPr>
           </w:pPr>
-          <w:hyperlink w:anchor="_Toc501294104" w:history="1">
+          <w:hyperlink w:anchor="_Toc511078967" w:history="1">
             <w:r>
               <w:rPr>
                 <w:rStyle w:val="Hiperhivatkozs"/>
@@ -2808,7 +2900,7 @@
                 <w:noProof/>
                 <w:webHidden/>
               </w:rPr>
-              <w:instrText xml:space="preserve"> PAGEREF _Toc501294104 \h </w:instrText>
+              <w:instrText xml:space="preserve"> PAGEREF _Toc511078967 \h </w:instrText>
             </w:r>
             <w:r>
               <w:rPr>
@@ -2828,7 +2920,7 @@
                 <w:noProof/>
                 <w:webHidden/>
               </w:rPr>
-              <w:t>1</w:t>
+              <w:t>15</w:t>
             </w:r>
             <w:r>
               <w:rPr>
@@ -2855,7 +2947,7 @@
               <w:lang w:eastAsia="hu-HU" w:bidi="ar-SA"/>
             </w:rPr>
           </w:pPr>
-          <w:hyperlink w:anchor="_Toc501294105" w:history="1">
+          <w:hyperlink w:anchor="_Toc511078968" w:history="1">
             <w:r>
               <w:rPr>
                 <w:rStyle w:val="Hiperhivatkozs"/>
@@ -2900,7 +2992,7 @@
                 <w:noProof/>
                 <w:webHidden/>
               </w:rPr>
-              <w:instrText xml:space="preserve"> PAGEREF _Toc501294105 \h </w:instrText>
+              <w:instrText xml:space="preserve"> PAGEREF _Toc511078968 \h </w:instrText>
             </w:r>
             <w:r>
               <w:rPr>
@@ -2920,7 +3012,7 @@
                 <w:noProof/>
                 <w:webHidden/>
               </w:rPr>
-              <w:t>1</w:t>
+              <w:t>15</w:t>
             </w:r>
             <w:r>
               <w:rPr>
@@ -2947,7 +3039,7 @@
               <w:lang w:eastAsia="hu-HU" w:bidi="ar-SA"/>
             </w:rPr>
           </w:pPr>
-          <w:hyperlink w:anchor="_Toc501294106" w:history="1">
+          <w:hyperlink w:anchor="_Toc511078969" w:history="1">
             <w:r>
               <w:rPr>
                 <w:rStyle w:val="Hiperhivatkozs"/>
@@ -2992,7 +3084,7 @@
                 <w:noProof/>
                 <w:webHidden/>
               </w:rPr>
-              <w:instrText xml:space="preserve"> PAGEREF _Toc501294106 \h </w:instrText>
+              <w:instrText xml:space="preserve"> PAGEREF _Toc511078969 \h </w:instrText>
             </w:r>
             <w:r>
               <w:rPr>
@@ -3012,7 +3104,7 @@
                 <w:noProof/>
                 <w:webHidden/>
               </w:rPr>
-              <w:t>1</w:t>
+              <w:t>15</w:t>
             </w:r>
             <w:r>
               <w:rPr>
@@ -3039,7 +3131,7 @@
               <w:lang w:eastAsia="hu-HU" w:bidi="ar-SA"/>
             </w:rPr>
           </w:pPr>
-          <w:hyperlink w:anchor="_Toc501294107" w:history="1">
+          <w:hyperlink w:anchor="_Toc511078970" w:history="1">
             <w:r>
               <w:rPr>
                 <w:rStyle w:val="Hiperhivatkozs"/>
@@ -3084,7 +3176,7 @@
                 <w:noProof/>
                 <w:webHidden/>
               </w:rPr>
-              <w:instrText xml:space="preserve"> PAGEREF _Toc501294107 \h </w:instrText>
+              <w:instrText xml:space="preserve"> PAGEREF _Toc511078970 \h </w:instrText>
             </w:r>
             <w:r>
               <w:rPr>
@@ -3104,7 +3196,7 @@
                 <w:noProof/>
                 <w:webHidden/>
               </w:rPr>
-              <w:t>1</w:t>
+              <w:t>16</w:t>
             </w:r>
             <w:r>
               <w:rPr>
@@ -3139,8 +3231,9 @@
         <w:pStyle w:val="Cmsor1"/>
         <w:jc w:val="both"/>
       </w:pPr>
-      <w:bookmarkStart w:id="0" w:name="_Toc501294075"/>
-      <w:r>
+      <w:bookmarkStart w:id="0" w:name="_Toc511078937"/>
+      <w:r>
+        <w:lastRenderedPageBreak/>
         <w:t>Fő ablak</w:t>
       </w:r>
       <w:bookmarkEnd w:id="0"/>
@@ -3176,10 +3269,10 @@
           <w:lang w:eastAsia="hu-HU" w:bidi="ar-SA"/>
         </w:rPr>
         <w:drawing>
-          <wp:inline distT="0" distB="0" distL="0" distR="0">
-            <wp:extent cx="5760720" cy="3652816"/>
-            <wp:effectExtent l="19050" t="0" r="0" b="0"/>
-            <wp:docPr id="17" name="Kép 17"/>
+          <wp:inline distT="0" distB="0" distL="0" distR="0" wp14:anchorId="0CC73ADA" wp14:editId="1AF45BFA">
+            <wp:extent cx="5760720" cy="3275330"/>
+            <wp:effectExtent l="0" t="0" r="0" b="0"/>
+            <wp:docPr id="14" name="Kép 14"/>
             <wp:cNvGraphicFramePr>
               <a:graphicFrameLocks xmlns:a="http://schemas.openxmlformats.org/drawingml/2006/main" noChangeAspect="1"/>
             </wp:cNvGraphicFramePr>
@@ -3187,33 +3280,23 @@
               <a:graphicData uri="http://schemas.openxmlformats.org/drawingml/2006/picture">
                 <pic:pic xmlns:pic="http://schemas.openxmlformats.org/drawingml/2006/picture">
                   <pic:nvPicPr>
-                    <pic:cNvPr id="0" name="Picture 17"/>
-                    <pic:cNvPicPr>
-                      <a:picLocks noChangeAspect="1" noChangeArrowheads="1"/>
-                    </pic:cNvPicPr>
+                    <pic:cNvPr id="1" name=""/>
+                    <pic:cNvPicPr/>
                   </pic:nvPicPr>
                   <pic:blipFill>
-                    <a:blip r:embed="rId6" cstate="print"/>
-                    <a:srcRect/>
+                    <a:blip r:embed="rId6"/>
                     <a:stretch>
                       <a:fillRect/>
                     </a:stretch>
                   </pic:blipFill>
-                  <pic:spPr bwMode="auto">
+                  <pic:spPr>
                     <a:xfrm>
                       <a:off x="0" y="0"/>
-                      <a:ext cx="5760720" cy="3652816"/>
+                      <a:ext cx="5760720" cy="3275330"/>
                     </a:xfrm>
                     <a:prstGeom prst="rect">
                       <a:avLst/>
                     </a:prstGeom>
-                    <a:noFill/>
-                    <a:ln w="9525">
-                      <a:noFill/>
-                      <a:miter lim="800000"/>
-                      <a:headEnd/>
-                      <a:tailEnd/>
-                    </a:ln>
                   </pic:spPr>
                 </pic:pic>
               </a:graphicData>
@@ -3227,7 +3310,7 @@
         <w:pStyle w:val="Cmsor1"/>
         <w:jc w:val="both"/>
       </w:pPr>
-      <w:bookmarkStart w:id="1" w:name="_Toc501294076"/>
+      <w:bookmarkStart w:id="1" w:name="_Toc511078938"/>
       <w:r>
         <w:t>Dokkolós felhasználói felület kezelése</w:t>
       </w:r>
@@ -3238,7 +3321,7 @@
         <w:pStyle w:val="Cmsor2"/>
         <w:jc w:val="both"/>
       </w:pPr>
-      <w:bookmarkStart w:id="2" w:name="_Toc501294077"/>
+      <w:bookmarkStart w:id="2" w:name="_Toc511078939"/>
       <w:r>
         <w:t>Panelhalmok</w:t>
       </w:r>
@@ -3433,7 +3516,7 @@
         <w:pStyle w:val="Cmsor2"/>
         <w:jc w:val="both"/>
       </w:pPr>
-      <w:bookmarkStart w:id="3" w:name="_Toc501294078"/>
+      <w:bookmarkStart w:id="3" w:name="_Toc511078940"/>
       <w:r>
         <w:t>A panelek rögzítése és feloldása</w:t>
       </w:r>
@@ -3569,6 +3652,7 @@
         <w:jc w:val="both"/>
       </w:pPr>
       <w:r>
+        <w:lastRenderedPageBreak/>
         <w:t>A panelhalmokat</w:t>
       </w:r>
       <w:r>
@@ -3631,7 +3715,7 @@
         <w:pStyle w:val="Cmsor2"/>
         <w:jc w:val="both"/>
       </w:pPr>
-      <w:bookmarkStart w:id="4" w:name="_Toc501294079"/>
+      <w:bookmarkStart w:id="4" w:name="_Toc511078941"/>
       <w:r>
         <w:t>A panelek áthelyezése</w:t>
       </w:r>
@@ -3784,7 +3868,7 @@
         <w:pStyle w:val="Cmsor2"/>
         <w:jc w:val="both"/>
       </w:pPr>
-      <w:bookmarkStart w:id="5" w:name="_Toc501294080"/>
+      <w:bookmarkStart w:id="5" w:name="_Toc511078942"/>
       <w:r>
         <w:t>Panelek hozzáadása és eltávolítása</w:t>
       </w:r>
@@ -3828,7 +3912,7 @@
         <w:pStyle w:val="Cmsor2"/>
         <w:jc w:val="both"/>
       </w:pPr>
-      <w:bookmarkStart w:id="6" w:name="_Toc501294081"/>
+      <w:bookmarkStart w:id="6" w:name="_Toc511078943"/>
       <w:r>
         <w:t>Lebegő panelek halmozása</w:t>
       </w:r>
@@ -3848,7 +3932,7 @@
         <w:pStyle w:val="Cmsor2"/>
         <w:jc w:val="both"/>
       </w:pPr>
-      <w:bookmarkStart w:id="7" w:name="_Toc501294082"/>
+      <w:bookmarkStart w:id="7" w:name="_Toc511078944"/>
       <w:r>
         <w:t>Panelek átméretezése</w:t>
       </w:r>
@@ -3919,7 +4003,7 @@
         <w:pStyle w:val="Cmsor1"/>
         <w:jc w:val="both"/>
       </w:pPr>
-      <w:bookmarkStart w:id="8" w:name="_Toc501294083"/>
+      <w:bookmarkStart w:id="8" w:name="_Toc511078945"/>
       <w:r>
         <w:t>Eszközsávból elér</w:t>
       </w:r>
@@ -3954,6 +4038,7 @@
         <w:jc w:val="both"/>
       </w:pPr>
       <w:r>
+        <w:lastRenderedPageBreak/>
         <w:t xml:space="preserve">: Új terv létrehozás. </w:t>
       </w:r>
       <w:r>
@@ -4392,6 +4477,7 @@
         </w:rPr>
       </w:pPr>
       <w:r>
+        <w:lastRenderedPageBreak/>
         <w:t>A kiválasztott túrára a pontok környékére behajtási lehetőséggel engedélyezett, egyedi útvonalak kiszámolása. A</w:t>
       </w:r>
       <w:r>
@@ -4473,8 +4559,6 @@
           </wp:inline>
         </w:drawing>
       </w:r>
-      <w:bookmarkStart w:id="9" w:name="_GoBack"/>
-      <w:bookmarkEnd w:id="9"/>
     </w:p>
     <w:p>
       <w:pPr>
@@ -4662,6 +4746,7 @@
         <w:jc w:val="both"/>
       </w:pPr>
       <w:r>
+        <w:lastRenderedPageBreak/>
         <w:t>A művelettel „üres” túrát hozunk létre, azaz csak egy raktári kiszolgálás és visszaérkezés túrapont van</w:t>
       </w:r>
       <w:r>
@@ -4925,6 +5010,7 @@
           <w:noProof/>
           <w:lang w:eastAsia="hu-HU" w:bidi="ar-SA"/>
         </w:rPr>
+        <w:lastRenderedPageBreak/>
         <w:drawing>
           <wp:inline distT="0" distB="0" distL="0" distR="0">
             <wp:extent cx="5531485" cy="3736340"/>
@@ -5147,6 +5233,7 @@
         <w:jc w:val="both"/>
       </w:pPr>
       <w:r>
+        <w:lastRenderedPageBreak/>
         <w:t xml:space="preserve">Képernyőbeállítások mentése. </w:t>
       </w:r>
       <w:r>
@@ -5188,146 +5275,23 @@
     <w:p>
       <w:pPr>
         <w:pStyle w:val="Szvegtrzs"/>
-        <w:ind w:left="360"/>
-        <w:jc w:val="both"/>
-      </w:pPr>
-    </w:p>
-    <w:p>
-      <w:pPr>
-        <w:pStyle w:val="Cmsor1"/>
-        <w:jc w:val="both"/>
-      </w:pPr>
-      <w:bookmarkStart w:id="10" w:name="_Toc501294084"/>
-      <w:r>
-        <w:t>Panela</w:t>
-      </w:r>
-      <w:r>
-        <w:t>blakok</w:t>
-      </w:r>
-      <w:bookmarkEnd w:id="10"/>
-    </w:p>
-    <w:p>
-      <w:pPr>
-        <w:pStyle w:val="Szvegtrzs"/>
-        <w:jc w:val="both"/>
-      </w:pPr>
-    </w:p>
-    <w:p>
-      <w:pPr>
-        <w:pStyle w:val="Cmsor2"/>
-        <w:jc w:val="both"/>
-      </w:pPr>
-      <w:bookmarkStart w:id="11" w:name="_Toc501294085"/>
-      <w:r>
-        <w:t>Térkép</w:t>
-      </w:r>
-      <w:bookmarkEnd w:id="11"/>
-    </w:p>
-    <w:p>
-      <w:pPr>
-        <w:pStyle w:val="Szvegtrzs"/>
-        <w:jc w:val="both"/>
-      </w:pPr>
-      <w:r>
-        <w:t xml:space="preserve">A program fő képernyője, ezt az ablakot nem lehet bezárni. Itt jelennek meg a túrák, túrapontok valamint a beosztatlan megrendelések grafikusan, amelyeken egér segítségével különböző műveletek végezhetőek. A térképet egérgörgővel </w:t>
-      </w:r>
-      <w:proofErr w:type="spellStart"/>
-      <w:r>
-        <w:t>zoomolhatjunk</w:t>
-      </w:r>
-      <w:proofErr w:type="spellEnd"/>
-      <w:r>
-        <w:t xml:space="preserve">, a jobb egérgomb lenyomva tartásával történő egérmozgatással görgethetjük. A kiválasztott túrát vastagított megjelenítés, a kiválasztott túrapontot a túra színével megegyező kör, a kiválasztott beosztatlan megrendelést piros korong jelzi. A térképen állva egy szövegbuborékban megjelennek a koordinátán lévő túrapontok beosztatlan megrendelések részletes információi. A legelső tétel a térkép alatti eszközsávban is megjelenik. Az a tétel, amelyikkel műveletet végezhetünk '&gt;&gt;&gt;' jellel jelezve van. </w:t>
-      </w:r>
-    </w:p>
-    <w:p>
-      <w:pPr>
-        <w:pStyle w:val="Cmsor2"/>
-        <w:jc w:val="both"/>
-      </w:pPr>
-      <w:bookmarkStart w:id="12" w:name="_Toc501294086"/>
-      <w:r>
-        <w:t>Megrendelések</w:t>
-      </w:r>
-      <w:bookmarkEnd w:id="12"/>
-    </w:p>
-    <w:p>
-      <w:pPr>
-        <w:pStyle w:val="Szvegtrzs"/>
-        <w:jc w:val="both"/>
-      </w:pPr>
-      <w:r>
-        <w:t xml:space="preserve">Ebben az </w:t>
-      </w:r>
-      <w:proofErr w:type="gramStart"/>
-      <w:r>
-        <w:t>ablakban</w:t>
-      </w:r>
-      <w:proofErr w:type="gramEnd"/>
-      <w:r>
-        <w:t xml:space="preserve"> a tervben részt vevő megrendelések listája látszik. A beosztatlan megrendelések háttérszíne világoskék</w:t>
-      </w:r>
-    </w:p>
-    <w:p>
-      <w:pPr>
-        <w:pStyle w:val="Cmsor2"/>
-        <w:jc w:val="both"/>
-      </w:pPr>
-      <w:bookmarkStart w:id="13" w:name="_Toc501294087"/>
-      <w:r>
-        <w:t>Túrák</w:t>
-      </w:r>
-      <w:bookmarkEnd w:id="13"/>
-    </w:p>
-    <w:p>
-      <w:pPr>
-        <w:pStyle w:val="Szvegtrzs"/>
-        <w:jc w:val="both"/>
-      </w:pPr>
-      <w:r>
-        <w:t xml:space="preserve">A túrák listája. Minden túrához egy szín van rendelve, amely átállítható. Az első oszlopban található pipával állíthatjuk, hogy a túra megjelenjen-e a térképen. A jármű kapacitástúllépése (mennyiség illetve térfogat) a listában piros színnel van jelölve. Azon járművek, amelyeknek nincs túrájuk, </w:t>
-      </w:r>
-      <w:r>
-        <w:t>világoskék</w:t>
-      </w:r>
-      <w:r>
-        <w:t xml:space="preserve"> háttérszínnel vannak megjelenítve.</w:t>
-      </w:r>
-    </w:p>
-    <w:p>
-      <w:pPr>
-        <w:pStyle w:val="Cmsor2"/>
-        <w:jc w:val="both"/>
-      </w:pPr>
-      <w:bookmarkStart w:id="14" w:name="_Toc501294088"/>
-      <w:r>
-        <w:t>Túrapontok</w:t>
-      </w:r>
-      <w:bookmarkEnd w:id="14"/>
-    </w:p>
-    <w:p>
-      <w:pPr>
-        <w:pStyle w:val="Szvegtrzs"/>
-        <w:jc w:val="both"/>
-      </w:pPr>
-      <w:r>
-        <w:t>A Túrák listában kiválasztott tétel túrapontjainak megjelenítése. Nyitva tartási időn kívüli lerakás a listában piros színnel van jelölve.</w:t>
-      </w:r>
-      <w:r>
-        <w:t xml:space="preserve"> Követési e-mail küldés a </w:t>
-      </w:r>
-      <w:proofErr w:type="spellStart"/>
-      <w:r>
-        <w:t>gridben</w:t>
-      </w:r>
-      <w:proofErr w:type="spellEnd"/>
-      <w:r>
-        <w:t xml:space="preserve"> látható levél ikonra kattintva indítható:</w:t>
-      </w:r>
-    </w:p>
-    <w:p>
-      <w:pPr>
-        <w:pStyle w:val="Szvegtrzs"/>
+        <w:numPr>
+          <w:ilvl w:val="0"/>
+          <w:numId w:val="37"/>
+        </w:numPr>
+        <w:jc w:val="both"/>
+      </w:pPr>
+      <w:r>
+        <w:t>Nyitva tartás módosítása. A nyomógomb csak szerkesztés üzemmódban engedélyezett</w:t>
+      </w:r>
+      <w:r>
+        <w:t>. Lenyomásával az aktuálisan kiválasztott beosztatlan megrendelés nyitva tartási ideje módosítható</w:t>
+      </w:r>
+    </w:p>
+    <w:p>
+      <w:pPr>
+        <w:pStyle w:val="Szvegtrzs"/>
+        <w:ind w:left="720"/>
         <w:jc w:val="both"/>
       </w:pPr>
       <w:r>
@@ -5335,6 +5299,187 @@
           <w:noProof/>
           <w:lang w:eastAsia="hu-HU" w:bidi="ar-SA"/>
         </w:rPr>
+        <w:drawing>
+          <wp:inline distT="0" distB="0" distL="0" distR="0" wp14:anchorId="1F89E09E" wp14:editId="5F5778A1">
+            <wp:extent cx="1492181" cy="795046"/>
+            <wp:effectExtent l="0" t="0" r="0" b="0"/>
+            <wp:docPr id="19" name="Kép 19"/>
+            <wp:cNvGraphicFramePr>
+              <a:graphicFrameLocks xmlns:a="http://schemas.openxmlformats.org/drawingml/2006/main" noChangeAspect="1"/>
+            </wp:cNvGraphicFramePr>
+            <a:graphic xmlns:a="http://schemas.openxmlformats.org/drawingml/2006/main">
+              <a:graphicData uri="http://schemas.openxmlformats.org/drawingml/2006/picture">
+                <pic:pic xmlns:pic="http://schemas.openxmlformats.org/drawingml/2006/picture">
+                  <pic:nvPicPr>
+                    <pic:cNvPr id="1" name=""/>
+                    <pic:cNvPicPr/>
+                  </pic:nvPicPr>
+                  <pic:blipFill>
+                    <a:blip r:embed="rId21"/>
+                    <a:stretch>
+                      <a:fillRect/>
+                    </a:stretch>
+                  </pic:blipFill>
+                  <pic:spPr>
+                    <a:xfrm>
+                      <a:off x="0" y="0"/>
+                      <a:ext cx="1562688" cy="832613"/>
+                    </a:xfrm>
+                    <a:prstGeom prst="rect">
+                      <a:avLst/>
+                    </a:prstGeom>
+                  </pic:spPr>
+                </pic:pic>
+              </a:graphicData>
+            </a:graphic>
+          </wp:inline>
+        </w:drawing>
+      </w:r>
+    </w:p>
+    <w:p>
+      <w:pPr>
+        <w:pStyle w:val="Cmsor1"/>
+        <w:jc w:val="both"/>
+      </w:pPr>
+      <w:bookmarkStart w:id="9" w:name="_Toc511078946"/>
+      <w:r>
+        <w:t>Panela</w:t>
+      </w:r>
+      <w:r>
+        <w:t>blakok</w:t>
+      </w:r>
+      <w:bookmarkEnd w:id="9"/>
+    </w:p>
+    <w:p>
+      <w:pPr>
+        <w:pStyle w:val="Szvegtrzs"/>
+        <w:jc w:val="both"/>
+      </w:pPr>
+    </w:p>
+    <w:p>
+      <w:pPr>
+        <w:pStyle w:val="Cmsor2"/>
+        <w:jc w:val="both"/>
+      </w:pPr>
+      <w:bookmarkStart w:id="10" w:name="_Toc511078947"/>
+      <w:r>
+        <w:t>Térkép</w:t>
+      </w:r>
+      <w:bookmarkEnd w:id="10"/>
+    </w:p>
+    <w:p>
+      <w:pPr>
+        <w:pStyle w:val="Szvegtrzs"/>
+        <w:jc w:val="both"/>
+      </w:pPr>
+      <w:r>
+        <w:t xml:space="preserve">A program fő képernyője, ezt az ablakot nem lehet bezárni. Itt jelennek meg a túrák, túrapontok valamint a beosztatlan megrendelések grafikusan, amelyeken egér segítségével különböző műveletek végezhetőek. A térképet egérgörgővel </w:t>
+      </w:r>
+      <w:proofErr w:type="spellStart"/>
+      <w:r>
+        <w:t>zoomolhatjunk</w:t>
+      </w:r>
+      <w:proofErr w:type="spellEnd"/>
+      <w:r>
+        <w:t xml:space="preserve">, a jobb egérgomb lenyomva tartásával történő egérmozgatással görgethetjük. A kiválasztott túrát vastagított megjelenítés, a kiválasztott túrapontot a túra színével megegyező kör, a kiválasztott beosztatlan megrendelést piros korong jelzi. A térképen állva egy szövegbuborékban megjelennek a koordinátán lévő túrapontok beosztatlan megrendelések részletes információi. A legelső tétel a térkép alatti eszközsávban is megjelenik. Az a tétel, amelyikkel műveletet végezhetünk '&gt;&gt;&gt;' jellel jelezve van. </w:t>
+      </w:r>
+    </w:p>
+    <w:p>
+      <w:pPr>
+        <w:pStyle w:val="Cmsor2"/>
+        <w:jc w:val="both"/>
+      </w:pPr>
+      <w:bookmarkStart w:id="11" w:name="_Toc511078948"/>
+      <w:r>
+        <w:t>Megrendelések</w:t>
+      </w:r>
+      <w:bookmarkEnd w:id="11"/>
+    </w:p>
+    <w:p>
+      <w:pPr>
+        <w:pStyle w:val="Szvegtrzs"/>
+        <w:jc w:val="both"/>
+      </w:pPr>
+      <w:r>
+        <w:t xml:space="preserve">Ebben az </w:t>
+      </w:r>
+      <w:proofErr w:type="gramStart"/>
+      <w:r>
+        <w:t>ablakban</w:t>
+      </w:r>
+      <w:proofErr w:type="gramEnd"/>
+      <w:r>
+        <w:t xml:space="preserve"> a tervben részt vevő megrendelések listája látszik. A beosztatlan megrendelések háttérszíne világoskék</w:t>
+      </w:r>
+    </w:p>
+    <w:p>
+      <w:pPr>
+        <w:pStyle w:val="Cmsor2"/>
+        <w:jc w:val="both"/>
+      </w:pPr>
+      <w:bookmarkStart w:id="12" w:name="_Toc511078949"/>
+      <w:r>
+        <w:t>Túrák</w:t>
+      </w:r>
+      <w:bookmarkEnd w:id="12"/>
+    </w:p>
+    <w:p>
+      <w:pPr>
+        <w:pStyle w:val="Szvegtrzs"/>
+        <w:jc w:val="both"/>
+      </w:pPr>
+      <w:r>
+        <w:t xml:space="preserve">A túrák listája. Minden túrához egy szín van rendelve, amely átállítható. Az első oszlopban található pipával állíthatjuk, hogy a túra megjelenjen-e a térképen. A jármű kapacitástúllépése (mennyiség illetve térfogat) a listában piros színnel van jelölve. Azon járművek, amelyeknek nincs túrájuk, </w:t>
+      </w:r>
+      <w:r>
+        <w:t>világoskék</w:t>
+      </w:r>
+      <w:r>
+        <w:t xml:space="preserve"> háttérszínnel vannak megjelenítve.</w:t>
+      </w:r>
+    </w:p>
+    <w:p>
+      <w:pPr>
+        <w:pStyle w:val="Cmsor2"/>
+        <w:jc w:val="both"/>
+      </w:pPr>
+      <w:bookmarkStart w:id="13" w:name="_Toc511078950"/>
+      <w:r>
+        <w:t>Túrapontok</w:t>
+      </w:r>
+      <w:bookmarkEnd w:id="13"/>
+    </w:p>
+    <w:p>
+      <w:pPr>
+        <w:pStyle w:val="Szvegtrzs"/>
+        <w:jc w:val="both"/>
+      </w:pPr>
+      <w:r>
+        <w:t>A Túrák listában kiválasztott tétel túrapontjainak megjelenítése. Nyitva tartási időn kívüli lerakás a listában piros színnel van jelölve.</w:t>
+      </w:r>
+      <w:r>
+        <w:t xml:space="preserve"> Követési e-mail küldés a </w:t>
+      </w:r>
+      <w:proofErr w:type="spellStart"/>
+      <w:r>
+        <w:t>gridben</w:t>
+      </w:r>
+      <w:proofErr w:type="spellEnd"/>
+      <w:r>
+        <w:t xml:space="preserve"> látható levél ikonra kattintva indítható:</w:t>
+      </w:r>
+    </w:p>
+    <w:p>
+      <w:pPr>
+        <w:pStyle w:val="Szvegtrzs"/>
+        <w:jc w:val="both"/>
+      </w:pPr>
+      <w:r>
+        <w:rPr>
+          <w:noProof/>
+          <w:lang w:eastAsia="hu-HU" w:bidi="ar-SA"/>
+        </w:rPr>
+        <w:lastRenderedPageBreak/>
         <w:drawing>
           <wp:inline distT="0" distB="0" distL="0" distR="0">
             <wp:extent cx="2143125" cy="1181100"/>
@@ -5353,7 +5498,7 @@
                     </pic:cNvPicPr>
                   </pic:nvPicPr>
                   <pic:blipFill>
-                    <a:blip r:embed="rId21">
+                    <a:blip r:embed="rId22">
                       <a:extLst>
                         <a:ext uri="{28A0092B-C50C-407E-A947-70E740481C1C}">
                           <a14:useLocalDpi xmlns:a14="http://schemas.microsoft.com/office/drawing/2010/main" val="0"/>
@@ -5430,7 +5575,7 @@
                     </pic:cNvPicPr>
                   </pic:nvPicPr>
                   <pic:blipFill>
-                    <a:blip r:embed="rId22">
+                    <a:blip r:embed="rId23">
                       <a:extLst>
                         <a:ext uri="{28A0092B-C50C-407E-A947-70E740481C1C}">
                           <a14:useLocalDpi xmlns:a14="http://schemas.microsoft.com/office/drawing/2010/main" val="0"/>
@@ -5507,7 +5652,7 @@
                     </pic:cNvPicPr>
                   </pic:nvPicPr>
                   <pic:blipFill>
-                    <a:blip r:embed="rId23">
+                    <a:blip r:embed="rId24">
                       <a:extLst>
                         <a:ext uri="{28A0092B-C50C-407E-A947-70E740481C1C}">
                           <a14:useLocalDpi xmlns:a14="http://schemas.microsoft.com/office/drawing/2010/main" val="0"/>
@@ -5550,11 +5695,11 @@
         <w:pStyle w:val="Cmsor2"/>
         <w:jc w:val="both"/>
       </w:pPr>
-      <w:bookmarkStart w:id="15" w:name="_Toc501294089"/>
+      <w:bookmarkStart w:id="14" w:name="_Toc511078951"/>
       <w:r>
         <w:t>Beállítások</w:t>
       </w:r>
-      <w:bookmarkEnd w:id="15"/>
+      <w:bookmarkEnd w:id="14"/>
     </w:p>
     <w:p>
       <w:pPr>
@@ -5630,6 +5775,7 @@
         <w:jc w:val="both"/>
       </w:pPr>
       <w:r>
+        <w:lastRenderedPageBreak/>
         <w:t xml:space="preserve">Túrára nagyítás: Bekapcsolás esetén, ha a térképen vagy a túrák táblázatban kiválasztunk egy tételt, a térképen a teljes túra megjelenítésre kerül. </w:t>
       </w:r>
     </w:p>
@@ -5788,7 +5934,7 @@
                     </pic:cNvPicPr>
                   </pic:nvPicPr>
                   <pic:blipFill>
-                    <a:blip r:embed="rId24" cstate="print"/>
+                    <a:blip r:embed="rId25" cstate="print"/>
                     <a:srcRect/>
                     <a:stretch>
                       <a:fillRect/>
@@ -5834,32 +5980,32 @@
       <w:r>
         <w:t xml:space="preserve"> </w:t>
       </w:r>
-      <w:bookmarkStart w:id="16" w:name="_Toc501294090"/>
+      <w:bookmarkStart w:id="15" w:name="_Toc511078952"/>
       <w:r>
         <w:t>Végezhető műveletek</w:t>
       </w:r>
+      <w:bookmarkEnd w:id="15"/>
+    </w:p>
+    <w:p>
+      <w:pPr>
+        <w:pStyle w:val="Cmsor2"/>
+        <w:jc w:val="both"/>
+      </w:pPr>
+      <w:bookmarkStart w:id="16" w:name="_Toc511078953"/>
+      <w:r>
+        <w:t>Kiválasztás</w:t>
+      </w:r>
       <w:bookmarkEnd w:id="16"/>
     </w:p>
     <w:p>
       <w:pPr>
-        <w:pStyle w:val="Cmsor2"/>
-        <w:jc w:val="both"/>
-      </w:pPr>
-      <w:bookmarkStart w:id="17" w:name="_Toc501294091"/>
-      <w:r>
-        <w:t>Kiválasztás</w:t>
+        <w:pStyle w:val="Cmsor3"/>
+      </w:pPr>
+      <w:bookmarkStart w:id="17" w:name="_Toc511078954"/>
+      <w:r>
+        <w:t>Túrakiválasztás:</w:t>
       </w:r>
       <w:bookmarkEnd w:id="17"/>
-    </w:p>
-    <w:p>
-      <w:pPr>
-        <w:pStyle w:val="Cmsor3"/>
-      </w:pPr>
-      <w:bookmarkStart w:id="18" w:name="_Toc501294092"/>
-      <w:r>
-        <w:t>Túrakiválasztás:</w:t>
-      </w:r>
-      <w:bookmarkEnd w:id="18"/>
       <w:r>
         <w:t xml:space="preserve"> </w:t>
       </w:r>
@@ -5922,11 +6068,11 @@
       <w:pPr>
         <w:pStyle w:val="Cmsor3"/>
       </w:pPr>
-      <w:bookmarkStart w:id="19" w:name="_Toc501294093"/>
+      <w:bookmarkStart w:id="18" w:name="_Toc511078955"/>
       <w:r>
         <w:t>Túrapont kiválasztás:</w:t>
       </w:r>
-      <w:bookmarkEnd w:id="19"/>
+      <w:bookmarkEnd w:id="18"/>
     </w:p>
     <w:p>
       <w:pPr>
@@ -5986,14 +6132,14 @@
       <w:pPr>
         <w:pStyle w:val="Cmsor3"/>
       </w:pPr>
-      <w:bookmarkStart w:id="20" w:name="_Toc501294094"/>
+      <w:bookmarkStart w:id="19" w:name="_Toc511078956"/>
       <w:r>
         <w:t>M</w:t>
       </w:r>
       <w:r>
         <w:t>egrendelés kiválasztása</w:t>
       </w:r>
-      <w:bookmarkEnd w:id="20"/>
+      <w:bookmarkEnd w:id="19"/>
     </w:p>
     <w:p>
       <w:pPr>
@@ -6045,6 +6191,7 @@
         <w:jc w:val="both"/>
       </w:pPr>
       <w:r>
+        <w:lastRenderedPageBreak/>
         <w:t>M</w:t>
       </w:r>
       <w:r>
@@ -6080,11 +6227,11 @@
         <w:pStyle w:val="Cmsor2"/>
         <w:jc w:val="both"/>
       </w:pPr>
-      <w:bookmarkStart w:id="21" w:name="_Toc501294095"/>
+      <w:bookmarkStart w:id="20" w:name="_Toc511078957"/>
       <w:r>
         <w:t>Túrapont törlése</w:t>
       </w:r>
-      <w:bookmarkEnd w:id="21"/>
+      <w:bookmarkEnd w:id="20"/>
     </w:p>
     <w:p>
       <w:pPr>
@@ -6155,11 +6302,11 @@
         <w:pStyle w:val="Cmsor2"/>
         <w:jc w:val="both"/>
       </w:pPr>
-      <w:bookmarkStart w:id="22" w:name="_Toc501294096"/>
+      <w:bookmarkStart w:id="21" w:name="_Toc511078958"/>
       <w:r>
         <w:t>Tervezetlen megrendelés túrába szervezése</w:t>
       </w:r>
-      <w:bookmarkEnd w:id="22"/>
+      <w:bookmarkEnd w:id="21"/>
     </w:p>
     <w:p>
       <w:pPr>
@@ -6239,11 +6386,11 @@
         <w:pStyle w:val="Cmsor2"/>
         <w:jc w:val="both"/>
       </w:pPr>
-      <w:bookmarkStart w:id="23" w:name="_Toc501294097"/>
+      <w:bookmarkStart w:id="22" w:name="_Toc511078959"/>
       <w:r>
         <w:t>Túrapont átmozgatása egy másik túrába</w:t>
       </w:r>
-      <w:bookmarkEnd w:id="23"/>
+      <w:bookmarkEnd w:id="22"/>
     </w:p>
     <w:p>
       <w:pPr>
@@ -6281,10 +6428,172 @@
     </w:p>
     <w:p>
       <w:pPr>
+        <w:pStyle w:val="Cmsor2"/>
+        <w:jc w:val="both"/>
+      </w:pPr>
+      <w:bookmarkStart w:id="23" w:name="_Toc511078960"/>
+      <w:r>
+        <w:t>Nyitva tartás módosítása</w:t>
+      </w:r>
+      <w:bookmarkEnd w:id="23"/>
+    </w:p>
+    <w:p>
+      <w:pPr>
+        <w:pStyle w:val="Listaszerbekezds"/>
+        <w:jc w:val="both"/>
+      </w:pPr>
+    </w:p>
+    <w:p>
+      <w:pPr>
         <w:pStyle w:val="Szvegtrzs"/>
         <w:ind w:left="720"/>
         <w:jc w:val="both"/>
       </w:pPr>
+      <w:r>
+        <w:t>A</w:t>
+      </w:r>
+      <w:r>
+        <w:t xml:space="preserve">z eszközsáv </w:t>
+      </w:r>
+      <w:r>
+        <w:rPr>
+          <w:noProof/>
+          <w:lang w:eastAsia="hu-HU" w:bidi="ar-SA"/>
+        </w:rPr>
+        <w:drawing>
+          <wp:inline distT="0" distB="0" distL="0" distR="0">
+            <wp:extent cx="191135" cy="200660"/>
+            <wp:effectExtent l="0" t="0" r="0" b="0"/>
+            <wp:docPr id="22" name="Kép 22"/>
+            <wp:cNvGraphicFramePr>
+              <a:graphicFrameLocks xmlns:a="http://schemas.openxmlformats.org/drawingml/2006/main" noChangeAspect="1"/>
+            </wp:cNvGraphicFramePr>
+            <a:graphic xmlns:a="http://schemas.openxmlformats.org/drawingml/2006/main">
+              <a:graphicData uri="http://schemas.openxmlformats.org/drawingml/2006/picture">
+                <pic:pic xmlns:pic="http://schemas.openxmlformats.org/drawingml/2006/picture">
+                  <pic:nvPicPr>
+                    <pic:cNvPr id="0" name="Picture 22"/>
+                    <pic:cNvPicPr>
+                      <a:picLocks noChangeAspect="1" noChangeArrowheads="1"/>
+                    </pic:cNvPicPr>
+                  </pic:nvPicPr>
+                  <pic:blipFill>
+                    <a:blip r:embed="rId26">
+                      <a:extLst>
+                        <a:ext uri="{28A0092B-C50C-407E-A947-70E740481C1C}">
+                          <a14:useLocalDpi xmlns:a14="http://schemas.microsoft.com/office/drawing/2010/main" val="0"/>
+                        </a:ext>
+                      </a:extLst>
+                    </a:blip>
+                    <a:srcRect/>
+                    <a:stretch>
+                      <a:fillRect/>
+                    </a:stretch>
+                  </pic:blipFill>
+                  <pic:spPr bwMode="auto">
+                    <a:xfrm>
+                      <a:off x="0" y="0"/>
+                      <a:ext cx="191135" cy="200660"/>
+                    </a:xfrm>
+                    <a:prstGeom prst="rect">
+                      <a:avLst/>
+                    </a:prstGeom>
+                    <a:noFill/>
+                    <a:ln>
+                      <a:noFill/>
+                    </a:ln>
+                  </pic:spPr>
+                </pic:pic>
+              </a:graphicData>
+            </a:graphic>
+          </wp:inline>
+        </w:drawing>
+      </w:r>
+      <w:r>
+        <w:t xml:space="preserve"> nyomógomb</w:t>
+      </w:r>
+      <w:r>
+        <w:t xml:space="preserve">bal, vagy a megrendelések </w:t>
+      </w:r>
+      <w:proofErr w:type="spellStart"/>
+      <w:r>
+        <w:t>gridben</w:t>
+      </w:r>
+      <w:proofErr w:type="spellEnd"/>
+      <w:r>
+        <w:t xml:space="preserve"> egy </w:t>
+      </w:r>
+      <w:r>
+        <w:lastRenderedPageBreak/>
+        <w:t xml:space="preserve">duplakattintással </w:t>
+      </w:r>
+      <w:r>
+        <w:t>az aktuálisan kiválasztott beosztatlan megrendelés nyitva tartási ideje módosítható</w:t>
+      </w:r>
+      <w:r>
+        <w:t>:</w:t>
+      </w:r>
+    </w:p>
+    <w:p>
+      <w:pPr>
+        <w:pStyle w:val="Szvegtrzs"/>
+        <w:ind w:left="720"/>
+        <w:jc w:val="both"/>
+      </w:pPr>
+      <w:r>
+        <w:rPr>
+          <w:noProof/>
+          <w:lang w:eastAsia="hu-HU" w:bidi="ar-SA"/>
+        </w:rPr>
+        <w:drawing>
+          <wp:inline distT="0" distB="0" distL="0" distR="0" wp14:anchorId="4ECFFAB1" wp14:editId="1BD12973">
+            <wp:extent cx="1492181" cy="795046"/>
+            <wp:effectExtent l="0" t="0" r="0" b="0"/>
+            <wp:docPr id="20" name="Kép 20"/>
+            <wp:cNvGraphicFramePr>
+              <a:graphicFrameLocks xmlns:a="http://schemas.openxmlformats.org/drawingml/2006/main" noChangeAspect="1"/>
+            </wp:cNvGraphicFramePr>
+            <a:graphic xmlns:a="http://schemas.openxmlformats.org/drawingml/2006/main">
+              <a:graphicData uri="http://schemas.openxmlformats.org/drawingml/2006/picture">
+                <pic:pic xmlns:pic="http://schemas.openxmlformats.org/drawingml/2006/picture">
+                  <pic:nvPicPr>
+                    <pic:cNvPr id="1" name=""/>
+                    <pic:cNvPicPr/>
+                  </pic:nvPicPr>
+                  <pic:blipFill>
+                    <a:blip r:embed="rId21"/>
+                    <a:stretch>
+                      <a:fillRect/>
+                    </a:stretch>
+                  </pic:blipFill>
+                  <pic:spPr>
+                    <a:xfrm>
+                      <a:off x="0" y="0"/>
+                      <a:ext cx="1562688" cy="832613"/>
+                    </a:xfrm>
+                    <a:prstGeom prst="rect">
+                      <a:avLst/>
+                    </a:prstGeom>
+                  </pic:spPr>
+                </pic:pic>
+              </a:graphicData>
+            </a:graphic>
+          </wp:inline>
+        </w:drawing>
+      </w:r>
+    </w:p>
+    <w:p>
+      <w:pPr>
+        <w:pStyle w:val="Listaszerbekezds"/>
+        <w:jc w:val="both"/>
+      </w:pPr>
+    </w:p>
+    <w:p>
+      <w:pPr>
+        <w:pStyle w:val="Szvegtrzs"/>
+        <w:ind w:left="720"/>
+        <w:jc w:val="both"/>
+      </w:pPr>
     </w:p>
     <w:p>
       <w:pPr>
@@ -6297,7 +6606,7 @@
         <w:pStyle w:val="Cmsor1"/>
         <w:jc w:val="both"/>
       </w:pPr>
-      <w:bookmarkStart w:id="24" w:name="_Toc501294098"/>
+      <w:bookmarkStart w:id="24" w:name="_Toc511078961"/>
       <w:r>
         <w:t>Program paraméterei</w:t>
       </w:r>
@@ -6323,7 +6632,9 @@
         <w:pStyle w:val="Cmsor2"/>
         <w:jc w:val="both"/>
       </w:pPr>
-      <w:bookmarkStart w:id="25" w:name="_Toc501294099"/>
+      <w:bookmarkStart w:id="25" w:name="_Toc511078962"/>
+      <w:bookmarkStart w:id="26" w:name="_GoBack"/>
+      <w:bookmarkEnd w:id="26"/>
       <w:proofErr w:type="spellStart"/>
       <w:r>
         <w:t>PMap</w:t>
@@ -6756,7 +7067,7 @@
         <w:pStyle w:val="Cmsor2"/>
         <w:jc w:val="both"/>
       </w:pPr>
-      <w:bookmarkStart w:id="26" w:name="_Toc501294100"/>
+      <w:bookmarkStart w:id="27" w:name="_Toc511078963"/>
       <w:r>
         <w:t>Web</w:t>
       </w:r>
@@ -6766,7 +7077,7 @@
       <w:r>
         <w:t>paramétercsoport</w:t>
       </w:r>
-      <w:bookmarkEnd w:id="26"/>
+      <w:bookmarkEnd w:id="27"/>
     </w:p>
     <w:p>
       <w:pPr>
@@ -6847,6 +7158,7 @@
       </w:pPr>
       <w:proofErr w:type="spellStart"/>
       <w:r>
+        <w:lastRenderedPageBreak/>
         <w:t>AuthTokenCryptAESKey</w:t>
       </w:r>
       <w:proofErr w:type="spellEnd"/>
@@ -6928,7 +7240,7 @@
         <w:pStyle w:val="Cmsor2"/>
         <w:jc w:val="both"/>
       </w:pPr>
-      <w:bookmarkStart w:id="27" w:name="_Toc501294101"/>
+      <w:bookmarkStart w:id="28" w:name="_Toc511078964"/>
       <w:proofErr w:type="spellStart"/>
       <w:r>
         <w:t>Priority</w:t>
@@ -6937,7 +7249,7 @@
       <w:r>
         <w:t xml:space="preserve"> paramétercsoport</w:t>
       </w:r>
-      <w:bookmarkEnd w:id="27"/>
+      <w:bookmarkEnd w:id="28"/>
     </w:p>
     <w:p>
       <w:pPr>
@@ -7042,7 +7354,7 @@
         <w:pStyle w:val="Cmsor2"/>
         <w:jc w:val="both"/>
       </w:pPr>
-      <w:bookmarkStart w:id="28" w:name="_Toc501294102"/>
+      <w:bookmarkStart w:id="29" w:name="_Toc511078965"/>
       <w:proofErr w:type="spellStart"/>
       <w:r>
         <w:t>Geocoding</w:t>
@@ -7051,7 +7363,7 @@
       <w:r>
         <w:t xml:space="preserve"> paramétercsoport</w:t>
       </w:r>
-      <w:bookmarkEnd w:id="28"/>
+      <w:bookmarkEnd w:id="29"/>
     </w:p>
     <w:p>
       <w:pPr>
@@ -7178,7 +7490,7 @@
         <w:pStyle w:val="Cmsor2"/>
         <w:jc w:val="both"/>
       </w:pPr>
-      <w:bookmarkStart w:id="29" w:name="_Toc501294103"/>
+      <w:bookmarkStart w:id="30" w:name="_Toc511078966"/>
       <w:proofErr w:type="spellStart"/>
       <w:r>
         <w:t>Route</w:t>
@@ -7187,7 +7499,7 @@
       <w:r>
         <w:t xml:space="preserve"> paramétercsoport</w:t>
       </w:r>
-      <w:bookmarkEnd w:id="29"/>
+      <w:bookmarkEnd w:id="30"/>
     </w:p>
     <w:p>
       <w:pPr>
@@ -7376,7 +7688,11 @@
       </w:r>
       <w:proofErr w:type="spellEnd"/>
       <w:r>
-        <w:t xml:space="preserve">’ dolgozzon. Alapértelmezés </w:t>
+        <w:t xml:space="preserve">’ dolgozzon. </w:t>
+      </w:r>
+      <w:r>
+        <w:lastRenderedPageBreak/>
+        <w:t xml:space="preserve">Alapértelmezés </w:t>
       </w:r>
       <w:r>
         <w:t>0.05</w:t>
@@ -7390,7 +7706,7 @@
         <w:pStyle w:val="Cmsor2"/>
         <w:jc w:val="both"/>
       </w:pPr>
-      <w:bookmarkStart w:id="30" w:name="_Toc501294104"/>
+      <w:bookmarkStart w:id="31" w:name="_Toc511078967"/>
       <w:proofErr w:type="spellStart"/>
       <w:r>
         <w:t>Speeds</w:t>
@@ -7399,7 +7715,7 @@
       <w:r>
         <w:t xml:space="preserve"> paramétercsoport</w:t>
       </w:r>
-      <w:bookmarkEnd w:id="30"/>
+      <w:bookmarkEnd w:id="31"/>
     </w:p>
     <w:p>
       <w:pPr>
@@ -7621,7 +7937,7 @@
         <w:pStyle w:val="Cmsor2"/>
         <w:jc w:val="both"/>
       </w:pPr>
-      <w:bookmarkStart w:id="31" w:name="_Toc501294105"/>
+      <w:bookmarkStart w:id="32" w:name="_Toc511078968"/>
       <w:proofErr w:type="spellStart"/>
       <w:r>
         <w:t>GMap</w:t>
@@ -7630,7 +7946,7 @@
       <w:r>
         <w:t xml:space="preserve"> paramétercsoport</w:t>
       </w:r>
-      <w:bookmarkEnd w:id="31"/>
+      <w:bookmarkEnd w:id="32"/>
     </w:p>
     <w:p>
       <w:pPr>
@@ -7865,7 +8181,7 @@
         <w:pStyle w:val="Cmsor2"/>
         <w:jc w:val="both"/>
       </w:pPr>
-      <w:bookmarkStart w:id="32" w:name="_Toc501294106"/>
+      <w:bookmarkStart w:id="33" w:name="_Toc511078969"/>
       <w:proofErr w:type="spellStart"/>
       <w:r>
         <w:t>Plan</w:t>
@@ -7874,7 +8190,7 @@
       <w:r>
         <w:t xml:space="preserve"> paramétercsoport</w:t>
       </w:r>
-      <w:bookmarkEnd w:id="32"/>
+      <w:bookmarkEnd w:id="33"/>
     </w:p>
     <w:p>
       <w:pPr>
@@ -8047,6 +8363,7 @@
       </w:pPr>
       <w:proofErr w:type="spellStart"/>
       <w:r>
+        <w:lastRenderedPageBreak/>
         <w:t>OrdVolumeMultiplier</w:t>
       </w:r>
       <w:proofErr w:type="spellEnd"/>
@@ -8137,11 +8454,11 @@
         <w:pStyle w:val="Cmsor2"/>
         <w:jc w:val="both"/>
       </w:pPr>
-      <w:bookmarkStart w:id="33" w:name="_Toc501294107"/>
+      <w:bookmarkStart w:id="34" w:name="_Toc511078970"/>
       <w:r>
         <w:t>Proxy paramétercsoport</w:t>
       </w:r>
-      <w:bookmarkEnd w:id="33"/>
+      <w:bookmarkEnd w:id="34"/>
     </w:p>
     <w:p>
       <w:pPr>
@@ -8369,120 +8686,127 @@
         <v:path o:extrusionok="f" gradientshapeok="t" o:connecttype="rect"/>
         <o:lock v:ext="edit" aspectratio="t"/>
       </v:shapetype>
-      <v:shape id="_x0000_i1044" type="#_x0000_t75" style="width:18.75pt;height:15.75pt;visibility:visible;mso-wrap-style:square" o:bullet="t">
+      <v:shape id="_x0000_i1113" type="#_x0000_t75" style="width:18.6pt;height:15.8pt;visibility:visible;mso-wrap-style:square" o:bullet="t">
         <v:imagedata r:id="rId1" o:title=""/>
       </v:shape>
     </w:pict>
   </w:numPicBullet>
   <w:numPicBullet w:numPicBulletId="1">
     <w:pict>
-      <v:shape id="_x0000_i1045" type="#_x0000_t75" style="width:17.25pt;height:15.75pt;visibility:visible;mso-wrap-style:square" o:bullet="t">
+      <v:shape id="_x0000_i1114" type="#_x0000_t75" style="width:17.4pt;height:15.8pt;visibility:visible;mso-wrap-style:square" o:bullet="t">
         <v:imagedata r:id="rId2" o:title=""/>
       </v:shape>
     </w:pict>
   </w:numPicBullet>
   <w:numPicBullet w:numPicBulletId="2">
     <w:pict>
-      <v:shape id="_x0000_i1046" type="#_x0000_t75" style="width:14.25pt;height:15.75pt;visibility:visible;mso-wrap-style:square" o:bullet="t">
+      <v:shape id="_x0000_i1115" type="#_x0000_t75" style="width:14.25pt;height:15.8pt;visibility:visible;mso-wrap-style:square" o:bullet="t">
         <v:imagedata r:id="rId3" o:title=""/>
       </v:shape>
     </w:pict>
   </w:numPicBullet>
   <w:numPicBullet w:numPicBulletId="3">
     <w:pict>
-      <v:shape id="_x0000_i1047" type="#_x0000_t75" style="width:17.25pt;height:16.5pt;visibility:visible;mso-wrap-style:square" o:bullet="t">
+      <v:shape id="_x0000_i1116" type="#_x0000_t75" style="width:17.4pt;height:16.6pt;visibility:visible;mso-wrap-style:square" o:bullet="t">
         <v:imagedata r:id="rId4" o:title=""/>
       </v:shape>
     </w:pict>
   </w:numPicBullet>
   <w:numPicBullet w:numPicBulletId="4">
     <w:pict>
-      <v:shape id="_x0000_i1048" type="#_x0000_t75" style="width:18pt;height:15.75pt;visibility:visible;mso-wrap-style:square" o:bullet="t">
+      <v:shape id="_x0000_i1117" type="#_x0000_t75" style="width:18.2pt;height:15.8pt;visibility:visible;mso-wrap-style:square" o:bullet="t">
         <v:imagedata r:id="rId5" o:title=""/>
       </v:shape>
     </w:pict>
   </w:numPicBullet>
   <w:numPicBullet w:numPicBulletId="5">
     <w:pict>
-      <v:shape id="_x0000_i1049" type="#_x0000_t75" style="width:18pt;height:16.5pt;visibility:visible;mso-wrap-style:square" o:bullet="t">
+      <v:shape id="_x0000_i1118" type="#_x0000_t75" style="width:18.2pt;height:16.6pt;visibility:visible;mso-wrap-style:square" o:bullet="t">
         <v:imagedata r:id="rId6" o:title=""/>
       </v:shape>
     </w:pict>
   </w:numPicBullet>
   <w:numPicBullet w:numPicBulletId="6">
     <w:pict>
-      <v:shape id="_x0000_i1050" type="#_x0000_t75" style="width:18.75pt;height:14.25pt;visibility:visible;mso-wrap-style:square" o:bullet="t">
+      <v:shape id="_x0000_i1119" type="#_x0000_t75" style="width:18.6pt;height:14.25pt;visibility:visible;mso-wrap-style:square" o:bullet="t">
         <v:imagedata r:id="rId7" o:title=""/>
       </v:shape>
     </w:pict>
   </w:numPicBullet>
   <w:numPicBullet w:numPicBulletId="7">
     <w:pict>
-      <v:shape id="_x0000_i1051" type="#_x0000_t75" style="width:15.75pt;height:15.75pt;visibility:visible;mso-wrap-style:square" o:bullet="t">
+      <v:shape id="_x0000_i1120" type="#_x0000_t75" style="width:15.8pt;height:15.8pt;visibility:visible;mso-wrap-style:square" o:bullet="t">
         <v:imagedata r:id="rId8" o:title=""/>
       </v:shape>
     </w:pict>
   </w:numPicBullet>
   <w:numPicBullet w:numPicBulletId="8">
     <w:pict>
-      <v:shape id="_x0000_i1052" type="#_x0000_t75" style="width:18.75pt;height:14.25pt;visibility:visible;mso-wrap-style:square" o:bullet="t">
+      <v:shape id="_x0000_i1121" type="#_x0000_t75" style="width:18.6pt;height:14.25pt;visibility:visible;mso-wrap-style:square" o:bullet="t">
         <v:imagedata r:id="rId9" o:title=""/>
       </v:shape>
     </w:pict>
   </w:numPicBullet>
   <w:numPicBullet w:numPicBulletId="9">
     <w:pict>
-      <v:shape id="_x0000_i1053" type="#_x0000_t75" style="width:18.75pt;height:15.75pt;visibility:visible;mso-wrap-style:square" o:bullet="t">
+      <v:shape id="_x0000_i1122" type="#_x0000_t75" style="width:18.6pt;height:15.8pt;visibility:visible;mso-wrap-style:square" o:bullet="t">
         <v:imagedata r:id="rId10" o:title=""/>
       </v:shape>
     </w:pict>
   </w:numPicBullet>
   <w:numPicBullet w:numPicBulletId="10">
     <w:pict>
-      <v:shape id="_x0000_i1054" type="#_x0000_t75" style="width:15.75pt;height:15pt;visibility:visible;mso-wrap-style:square" o:bullet="t">
+      <v:shape id="_x0000_i1123" type="#_x0000_t75" style="width:15.8pt;height:15.05pt;visibility:visible;mso-wrap-style:square" o:bullet="t">
         <v:imagedata r:id="rId11" o:title=""/>
       </v:shape>
     </w:pict>
   </w:numPicBullet>
   <w:numPicBullet w:numPicBulletId="11">
     <w:pict>
-      <v:shape id="_x0000_i1055" type="#_x0000_t75" style="width:12.75pt;height:12.75pt;visibility:visible;mso-wrap-style:square" o:bullet="t">
+      <v:shape id="_x0000_i1124" type="#_x0000_t75" style="width:12.65pt;height:12.65pt;visibility:visible;mso-wrap-style:square" o:bullet="t">
         <v:imagedata r:id="rId12" o:title=""/>
       </v:shape>
     </w:pict>
   </w:numPicBullet>
   <w:numPicBullet w:numPicBulletId="12">
     <w:pict>
-      <v:shape id="_x0000_i1056" type="#_x0000_t75" style="width:18pt;height:13.5pt;visibility:visible;mso-wrap-style:square" o:bullet="t">
+      <v:shape id="_x0000_i1125" type="#_x0000_t75" style="width:18.2pt;height:13.45pt;visibility:visible;mso-wrap-style:square" o:bullet="t">
         <v:imagedata r:id="rId13" o:title=""/>
       </v:shape>
     </w:pict>
   </w:numPicBullet>
   <w:numPicBullet w:numPicBulletId="13">
     <w:pict>
-      <v:shape id="_x0000_i1057" type="#_x0000_t75" style="width:14.25pt;height:14.25pt;visibility:visible;mso-wrap-style:square" o:bullet="t">
+      <v:shape id="_x0000_i1126" type="#_x0000_t75" style="width:14.25pt;height:14.25pt;visibility:visible;mso-wrap-style:square" o:bullet="t">
         <v:imagedata r:id="rId14" o:title=""/>
       </v:shape>
     </w:pict>
   </w:numPicBullet>
   <w:numPicBullet w:numPicBulletId="14">
     <w:pict>
-      <v:shape id="_x0000_i1058" type="#_x0000_t75" style="width:14.25pt;height:13.5pt;visibility:visible;mso-wrap-style:square" o:bullet="t">
+      <v:shape id="_x0000_i1127" type="#_x0000_t75" style="width:14.25pt;height:13.45pt;visibility:visible;mso-wrap-style:square" o:bullet="t">
         <v:imagedata r:id="rId15" o:title=""/>
       </v:shape>
     </w:pict>
   </w:numPicBullet>
   <w:numPicBullet w:numPicBulletId="15">
     <w:pict>
-      <v:shape id="_x0000_i1059" type="#_x0000_t75" style="width:12.75pt;height:15.75pt;visibility:visible;mso-wrap-style:square" o:bullet="t">
+      <v:shape id="_x0000_i1128" type="#_x0000_t75" style="width:12.65pt;height:15.8pt;visibility:visible;mso-wrap-style:square" o:bullet="t">
         <v:imagedata r:id="rId16" o:title=""/>
       </v:shape>
     </w:pict>
   </w:numPicBullet>
   <w:numPicBullet w:numPicBulletId="16">
     <w:pict>
-      <v:shape id="_x0000_i1060" type="#_x0000_t75" style="width:13.5pt;height:13.5pt;visibility:visible;mso-wrap-style:square" o:bullet="t">
+      <v:shape id="_x0000_i1129" type="#_x0000_t75" style="width:13.45pt;height:13.45pt;visibility:visible;mso-wrap-style:square" o:bullet="t">
         <v:imagedata r:id="rId17" o:title=""/>
+      </v:shape>
+    </w:pict>
+  </w:numPicBullet>
+  <w:numPicBullet w:numPicBulletId="17">
+    <w:pict>
+      <v:shape id="Kép 15" o:spid="_x0000_i1130" type="#_x0000_t75" style="width:15.05pt;height:15.8pt;visibility:visible;mso-wrap-style:square" o:bullet="t">
+        <v:imagedata r:id="rId18" o:title=""/>
       </v:shape>
     </w:pict>
   </w:numPicBullet>
@@ -11876,6 +12200,147 @@
     </w:lvl>
   </w:abstractNum>
   <w:abstractNum w:abstractNumId="26" w15:restartNumberingAfterBreak="0">
+    <w:nsid w:val="3A4E76BC"/>
+    <w:multiLevelType w:val="hybridMultilevel"/>
+    <w:tmpl w:val="CFEC30E0"/>
+    <w:lvl w:ilvl="0" w:tplc="4726F242">
+      <w:start w:val="1"/>
+      <w:numFmt w:val="bullet"/>
+      <w:lvlText w:val=""/>
+      <w:lvlPicBulletId w:val="17"/>
+      <w:lvlJc w:val="left"/>
+      <w:pPr>
+        <w:tabs>
+          <w:tab w:val="num" w:pos="720"/>
+        </w:tabs>
+        <w:ind w:left="720" w:hanging="360"/>
+      </w:pPr>
+      <w:rPr>
+        <w:rFonts w:ascii="Symbol" w:hAnsi="Symbol" w:hint="default"/>
+      </w:rPr>
+    </w:lvl>
+    <w:lvl w:ilvl="1" w:tplc="4E3011E6" w:tentative="1">
+      <w:start w:val="1"/>
+      <w:numFmt w:val="bullet"/>
+      <w:lvlText w:val=""/>
+      <w:lvlJc w:val="left"/>
+      <w:pPr>
+        <w:tabs>
+          <w:tab w:val="num" w:pos="1440"/>
+        </w:tabs>
+        <w:ind w:left="1440" w:hanging="360"/>
+      </w:pPr>
+      <w:rPr>
+        <w:rFonts w:ascii="Symbol" w:hAnsi="Symbol" w:hint="default"/>
+      </w:rPr>
+    </w:lvl>
+    <w:lvl w:ilvl="2" w:tplc="17EAEA04" w:tentative="1">
+      <w:start w:val="1"/>
+      <w:numFmt w:val="bullet"/>
+      <w:lvlText w:val=""/>
+      <w:lvlJc w:val="left"/>
+      <w:pPr>
+        <w:tabs>
+          <w:tab w:val="num" w:pos="2160"/>
+        </w:tabs>
+        <w:ind w:left="2160" w:hanging="360"/>
+      </w:pPr>
+      <w:rPr>
+        <w:rFonts w:ascii="Symbol" w:hAnsi="Symbol" w:hint="default"/>
+      </w:rPr>
+    </w:lvl>
+    <w:lvl w:ilvl="3" w:tplc="25405E82" w:tentative="1">
+      <w:start w:val="1"/>
+      <w:numFmt w:val="bullet"/>
+      <w:lvlText w:val=""/>
+      <w:lvlJc w:val="left"/>
+      <w:pPr>
+        <w:tabs>
+          <w:tab w:val="num" w:pos="2880"/>
+        </w:tabs>
+        <w:ind w:left="2880" w:hanging="360"/>
+      </w:pPr>
+      <w:rPr>
+        <w:rFonts w:ascii="Symbol" w:hAnsi="Symbol" w:hint="default"/>
+      </w:rPr>
+    </w:lvl>
+    <w:lvl w:ilvl="4" w:tplc="0B3C6C50" w:tentative="1">
+      <w:start w:val="1"/>
+      <w:numFmt w:val="bullet"/>
+      <w:lvlText w:val=""/>
+      <w:lvlJc w:val="left"/>
+      <w:pPr>
+        <w:tabs>
+          <w:tab w:val="num" w:pos="3600"/>
+        </w:tabs>
+        <w:ind w:left="3600" w:hanging="360"/>
+      </w:pPr>
+      <w:rPr>
+        <w:rFonts w:ascii="Symbol" w:hAnsi="Symbol" w:hint="default"/>
+      </w:rPr>
+    </w:lvl>
+    <w:lvl w:ilvl="5" w:tplc="B6C4F94E" w:tentative="1">
+      <w:start w:val="1"/>
+      <w:numFmt w:val="bullet"/>
+      <w:lvlText w:val=""/>
+      <w:lvlJc w:val="left"/>
+      <w:pPr>
+        <w:tabs>
+          <w:tab w:val="num" w:pos="4320"/>
+        </w:tabs>
+        <w:ind w:left="4320" w:hanging="360"/>
+      </w:pPr>
+      <w:rPr>
+        <w:rFonts w:ascii="Symbol" w:hAnsi="Symbol" w:hint="default"/>
+      </w:rPr>
+    </w:lvl>
+    <w:lvl w:ilvl="6" w:tplc="B4E2F948" w:tentative="1">
+      <w:start w:val="1"/>
+      <w:numFmt w:val="bullet"/>
+      <w:lvlText w:val=""/>
+      <w:lvlJc w:val="left"/>
+      <w:pPr>
+        <w:tabs>
+          <w:tab w:val="num" w:pos="5040"/>
+        </w:tabs>
+        <w:ind w:left="5040" w:hanging="360"/>
+      </w:pPr>
+      <w:rPr>
+        <w:rFonts w:ascii="Symbol" w:hAnsi="Symbol" w:hint="default"/>
+      </w:rPr>
+    </w:lvl>
+    <w:lvl w:ilvl="7" w:tplc="E1C04138" w:tentative="1">
+      <w:start w:val="1"/>
+      <w:numFmt w:val="bullet"/>
+      <w:lvlText w:val=""/>
+      <w:lvlJc w:val="left"/>
+      <w:pPr>
+        <w:tabs>
+          <w:tab w:val="num" w:pos="5760"/>
+        </w:tabs>
+        <w:ind w:left="5760" w:hanging="360"/>
+      </w:pPr>
+      <w:rPr>
+        <w:rFonts w:ascii="Symbol" w:hAnsi="Symbol" w:hint="default"/>
+      </w:rPr>
+    </w:lvl>
+    <w:lvl w:ilvl="8" w:tplc="72CECDEA" w:tentative="1">
+      <w:start w:val="1"/>
+      <w:numFmt w:val="bullet"/>
+      <w:lvlText w:val=""/>
+      <w:lvlJc w:val="left"/>
+      <w:pPr>
+        <w:tabs>
+          <w:tab w:val="num" w:pos="6480"/>
+        </w:tabs>
+        <w:ind w:left="6480" w:hanging="360"/>
+      </w:pPr>
+      <w:rPr>
+        <w:rFonts w:ascii="Symbol" w:hAnsi="Symbol" w:hint="default"/>
+      </w:rPr>
+    </w:lvl>
+  </w:abstractNum>
+  <w:abstractNum w:abstractNumId="27" w15:restartNumberingAfterBreak="0">
     <w:nsid w:val="3A93460D"/>
     <w:multiLevelType w:val="hybridMultilevel"/>
     <w:tmpl w:val="342263A0"/>
@@ -11964,7 +12429,7 @@
       </w:pPr>
     </w:lvl>
   </w:abstractNum>
-  <w:abstractNum w:abstractNumId="27" w15:restartNumberingAfterBreak="0">
+  <w:abstractNum w:abstractNumId="28" w15:restartNumberingAfterBreak="0">
     <w:nsid w:val="48B34A24"/>
     <w:multiLevelType w:val="hybridMultilevel"/>
     <w:tmpl w:val="F1420010"/>
@@ -12105,7 +12570,7 @@
       </w:rPr>
     </w:lvl>
   </w:abstractNum>
-  <w:abstractNum w:abstractNumId="28" w15:restartNumberingAfterBreak="0">
+  <w:abstractNum w:abstractNumId="29" w15:restartNumberingAfterBreak="0">
     <w:nsid w:val="50DF35E6"/>
     <w:multiLevelType w:val="hybridMultilevel"/>
     <w:tmpl w:val="E98EA000"/>
@@ -12246,7 +12711,7 @@
       </w:rPr>
     </w:lvl>
   </w:abstractNum>
-  <w:abstractNum w:abstractNumId="29" w15:restartNumberingAfterBreak="0">
+  <w:abstractNum w:abstractNumId="30" w15:restartNumberingAfterBreak="0">
     <w:nsid w:val="539B16A5"/>
     <w:multiLevelType w:val="hybridMultilevel"/>
     <w:tmpl w:val="BFCC9944"/>
@@ -12387,7 +12852,7 @@
       </w:rPr>
     </w:lvl>
   </w:abstractNum>
-  <w:abstractNum w:abstractNumId="30" w15:restartNumberingAfterBreak="0">
+  <w:abstractNum w:abstractNumId="31" w15:restartNumberingAfterBreak="0">
     <w:nsid w:val="53C036F3"/>
     <w:multiLevelType w:val="hybridMultilevel"/>
     <w:tmpl w:val="ACC691FA"/>
@@ -12528,7 +12993,7 @@
       </w:rPr>
     </w:lvl>
   </w:abstractNum>
-  <w:abstractNum w:abstractNumId="31" w15:restartNumberingAfterBreak="0">
+  <w:abstractNum w:abstractNumId="32" w15:restartNumberingAfterBreak="0">
     <w:nsid w:val="55CD67BB"/>
     <w:multiLevelType w:val="hybridMultilevel"/>
     <w:tmpl w:val="718A1988"/>
@@ -12669,7 +13134,7 @@
       </w:rPr>
     </w:lvl>
   </w:abstractNum>
-  <w:abstractNum w:abstractNumId="32" w15:restartNumberingAfterBreak="0">
+  <w:abstractNum w:abstractNumId="33" w15:restartNumberingAfterBreak="0">
     <w:nsid w:val="5881217C"/>
     <w:multiLevelType w:val="hybridMultilevel"/>
     <w:tmpl w:val="A0346968"/>
@@ -12810,7 +13275,7 @@
       </w:rPr>
     </w:lvl>
   </w:abstractNum>
-  <w:abstractNum w:abstractNumId="33" w15:restartNumberingAfterBreak="0">
+  <w:abstractNum w:abstractNumId="34" w15:restartNumberingAfterBreak="0">
     <w:nsid w:val="5BD66F64"/>
     <w:multiLevelType w:val="multilevel"/>
     <w:tmpl w:val="76143BF8"/>
@@ -12905,7 +13370,7 @@
       </w:pPr>
     </w:lvl>
   </w:abstractNum>
-  <w:abstractNum w:abstractNumId="34" w15:restartNumberingAfterBreak="0">
+  <w:abstractNum w:abstractNumId="35" w15:restartNumberingAfterBreak="0">
     <w:nsid w:val="5F6207F0"/>
     <w:multiLevelType w:val="hybridMultilevel"/>
     <w:tmpl w:val="55B67DC0"/>
@@ -13046,7 +13511,7 @@
       </w:rPr>
     </w:lvl>
   </w:abstractNum>
-  <w:abstractNum w:abstractNumId="35" w15:restartNumberingAfterBreak="0">
+  <w:abstractNum w:abstractNumId="36" w15:restartNumberingAfterBreak="0">
     <w:nsid w:val="6253477B"/>
     <w:multiLevelType w:val="multilevel"/>
     <w:tmpl w:val="00000010"/>
@@ -13186,7 +13651,7 @@
       </w:rPr>
     </w:lvl>
   </w:abstractNum>
-  <w:abstractNum w:abstractNumId="36" w15:restartNumberingAfterBreak="0">
+  <w:abstractNum w:abstractNumId="37" w15:restartNumberingAfterBreak="0">
     <w:nsid w:val="675E4A76"/>
     <w:multiLevelType w:val="hybridMultilevel"/>
     <w:tmpl w:val="B23C2D6A"/>
@@ -13327,7 +13792,7 @@
       </w:rPr>
     </w:lvl>
   </w:abstractNum>
-  <w:abstractNum w:abstractNumId="37" w15:restartNumberingAfterBreak="0">
+  <w:abstractNum w:abstractNumId="38" w15:restartNumberingAfterBreak="0">
     <w:nsid w:val="70DE41E4"/>
     <w:multiLevelType w:val="hybridMultilevel"/>
     <w:tmpl w:val="2C7E2626"/>
@@ -13469,37 +13934,37 @@
     </w:lvl>
   </w:abstractNum>
   <w:num w:numId="1">
-    <w:abstractNumId w:val="33"/>
+    <w:abstractNumId w:val="34"/>
   </w:num>
   <w:num w:numId="2">
     <w:abstractNumId w:val="23"/>
   </w:num>
   <w:num w:numId="3">
-    <w:abstractNumId w:val="36"/>
+    <w:abstractNumId w:val="37"/>
   </w:num>
   <w:num w:numId="4">
     <w:abstractNumId w:val="16"/>
   </w:num>
   <w:num w:numId="5">
-    <w:abstractNumId w:val="34"/>
+    <w:abstractNumId w:val="35"/>
   </w:num>
   <w:num w:numId="6">
     <w:abstractNumId w:val="25"/>
   </w:num>
   <w:num w:numId="7">
-    <w:abstractNumId w:val="27"/>
+    <w:abstractNumId w:val="28"/>
   </w:num>
   <w:num w:numId="8">
-    <w:abstractNumId w:val="29"/>
+    <w:abstractNumId w:val="30"/>
   </w:num>
   <w:num w:numId="9">
     <w:abstractNumId w:val="17"/>
   </w:num>
   <w:num w:numId="10">
-    <w:abstractNumId w:val="32"/>
+    <w:abstractNumId w:val="33"/>
   </w:num>
   <w:num w:numId="11">
-    <w:abstractNumId w:val="28"/>
+    <w:abstractNumId w:val="29"/>
   </w:num>
   <w:num w:numId="12">
     <w:abstractNumId w:val="15"/>
@@ -13526,7 +13991,7 @@
     <w:abstractNumId w:val="12"/>
   </w:num>
   <w:num w:numId="20">
-    <w:abstractNumId w:val="35"/>
+    <w:abstractNumId w:val="36"/>
   </w:num>
   <w:num w:numId="21">
     <w:abstractNumId w:val="22"/>
@@ -13553,7 +14018,7 @@
     <w:abstractNumId w:val="19"/>
   </w:num>
   <w:num w:numId="29">
-    <w:abstractNumId w:val="26"/>
+    <w:abstractNumId w:val="27"/>
   </w:num>
   <w:num w:numId="30">
     <w:abstractNumId w:val="21"/>
@@ -13565,16 +14030,19 @@
     <w:abstractNumId w:val="9"/>
   </w:num>
   <w:num w:numId="33">
-    <w:abstractNumId w:val="30"/>
+    <w:abstractNumId w:val="31"/>
   </w:num>
   <w:num w:numId="34">
     <w:abstractNumId w:val="24"/>
   </w:num>
   <w:num w:numId="35">
-    <w:abstractNumId w:val="37"/>
+    <w:abstractNumId w:val="38"/>
   </w:num>
   <w:num w:numId="36">
-    <w:abstractNumId w:val="31"/>
+    <w:abstractNumId w:val="32"/>
+  </w:num>
+  <w:num w:numId="37">
+    <w:abstractNumId w:val="26"/>
   </w:num>
   <w:numIdMacAtCleanup w:val="35"/>
 </w:numbering>
@@ -14930,7 +15398,7 @@
 </file>
 
 <file path=customXml/itemProps1.xml><?xml version="1.0" encoding="utf-8"?>
-<ds:datastoreItem xmlns:ds="http://schemas.openxmlformats.org/officeDocument/2006/customXml" ds:itemID="{A3764C3C-1B8C-4C6B-BDF3-B3A8D926C2F4}">
+<ds:datastoreItem xmlns:ds="http://schemas.openxmlformats.org/officeDocument/2006/customXml" ds:itemID="{FD10E580-B7D0-48C1-A618-75F34E34F0EE}">
   <ds:schemaRefs>
     <ds:schemaRef ds:uri="http://schemas.openxmlformats.org/officeDocument/2006/bibliography"/>
   </ds:schemaRefs>

</xml_diff>

<commit_message>
PMap: Járművezető értesítés I.
git-tfs-id: [https://gyorgyiantal.visualstudio.com]$/PMap/PMap;C1235
</commit_message>
<xml_diff>
--- a/doc/PMap tervezés modul felhasználói leírása.docx
+++ b/doc/PMap tervezés modul felhasználói leírása.docx
@@ -4491,7 +4491,6 @@
           <w:lang w:eastAsia="hu-HU" w:bidi="ar-SA"/>
         </w:rPr>
       </w:pPr>
-      <w:bookmarkStart w:id="9" w:name="_GoBack"/>
       <w:r>
         <w:rPr>
           <w:noProof/>
@@ -4547,7 +4546,6 @@
         </w:drawing>
       </w:r>
     </w:p>
-    <w:bookmarkEnd w:id="9"/>
     <w:p>
       <w:pPr>
         <w:pStyle w:val="Szvegtrzs"/>
@@ -5359,13 +5357,30 @@
         <w:pStyle w:val="Cmsor1"/>
         <w:jc w:val="both"/>
       </w:pPr>
-      <w:bookmarkStart w:id="10" w:name="_Toc528176520"/>
+      <w:bookmarkStart w:id="9" w:name="_Toc528176520"/>
       <w:r>
         <w:t>Panela</w:t>
       </w:r>
       <w:r>
         <w:t>blakok</w:t>
       </w:r>
+      <w:bookmarkEnd w:id="9"/>
+    </w:p>
+    <w:p>
+      <w:pPr>
+        <w:pStyle w:val="Szvegtrzs"/>
+        <w:jc w:val="both"/>
+      </w:pPr>
+    </w:p>
+    <w:p>
+      <w:pPr>
+        <w:pStyle w:val="Cmsor2"/>
+        <w:jc w:val="both"/>
+      </w:pPr>
+      <w:bookmarkStart w:id="10" w:name="_Toc528176521"/>
+      <w:r>
+        <w:t>Térkép</w:t>
+      </w:r>
       <w:bookmarkEnd w:id="10"/>
     </w:p>
     <w:p>
@@ -5373,15 +5388,26 @@
         <w:pStyle w:val="Szvegtrzs"/>
         <w:jc w:val="both"/>
       </w:pPr>
+      <w:r>
+        <w:t xml:space="preserve">A program fő képernyője, ezt az ablakot nem lehet bezárni. Itt jelennek meg a túrák, túrapontok valamint a beosztatlan megrendelések grafikusan, amelyeken egér segítségével különböző műveletek végezhetőek. A térképet egérgörgővel </w:t>
+      </w:r>
+      <w:proofErr w:type="spellStart"/>
+      <w:r>
+        <w:t>zoomolhatjunk</w:t>
+      </w:r>
+      <w:proofErr w:type="spellEnd"/>
+      <w:r>
+        <w:t xml:space="preserve">, a jobb egérgomb lenyomva tartásával történő egérmozgatással görgethetjük. A kiválasztott túrát vastagított megjelenítés, a kiválasztott túrapontot a túra színével megegyező kör, a kiválasztott beosztatlan megrendelést piros korong jelzi. A térképen állva egy szövegbuborékban megjelennek a koordinátán lévő túrapontok beosztatlan megrendelések részletes információi. A legelső tétel a térkép alatti eszközsávban is megjelenik. Az a tétel, amelyikkel műveletet végezhetünk '&gt;&gt;&gt;' jellel jelezve van. </w:t>
+      </w:r>
     </w:p>
     <w:p>
       <w:pPr>
         <w:pStyle w:val="Cmsor2"/>
         <w:jc w:val="both"/>
       </w:pPr>
-      <w:bookmarkStart w:id="11" w:name="_Toc528176521"/>
-      <w:r>
-        <w:t>Térkép</w:t>
+      <w:bookmarkStart w:id="11" w:name="_Toc528176522"/>
+      <w:r>
+        <w:t>Megrendelések</w:t>
       </w:r>
       <w:bookmarkEnd w:id="11"/>
     </w:p>
@@ -5391,15 +5417,15 @@
         <w:jc w:val="both"/>
       </w:pPr>
       <w:r>
-        <w:t xml:space="preserve">A program fő képernyője, ezt az ablakot nem lehet bezárni. Itt jelennek meg a túrák, túrapontok valamint a beosztatlan megrendelések grafikusan, amelyeken egér segítségével különböző műveletek végezhetőek. A térképet egérgörgővel </w:t>
-      </w:r>
-      <w:proofErr w:type="spellStart"/>
-      <w:r>
-        <w:t>zoomolhatjunk</w:t>
-      </w:r>
-      <w:proofErr w:type="spellEnd"/>
-      <w:r>
-        <w:t xml:space="preserve">, a jobb egérgomb lenyomva tartásával történő egérmozgatással görgethetjük. A kiválasztott túrát vastagított megjelenítés, a kiválasztott túrapontot a túra színével megegyező kör, a kiválasztott beosztatlan megrendelést piros korong jelzi. A térképen állva egy szövegbuborékban megjelennek a koordinátán lévő túrapontok beosztatlan megrendelések részletes információi. A legelső tétel a térkép alatti eszközsávban is megjelenik. Az a tétel, amelyikkel műveletet végezhetünk '&gt;&gt;&gt;' jellel jelezve van. </w:t>
+        <w:t xml:space="preserve">Ebben az </w:t>
+      </w:r>
+      <w:proofErr w:type="gramStart"/>
+      <w:r>
+        <w:t>ablakban</w:t>
+      </w:r>
+      <w:proofErr w:type="gramEnd"/>
+      <w:r>
+        <w:t xml:space="preserve"> a tervben részt vevő megrendelések listája látszik. A beosztatlan megrendelések háttérszíne világoskék</w:t>
       </w:r>
     </w:p>
     <w:p>
@@ -5407,9 +5433,9 @@
         <w:pStyle w:val="Cmsor2"/>
         <w:jc w:val="both"/>
       </w:pPr>
-      <w:bookmarkStart w:id="12" w:name="_Toc528176522"/>
-      <w:r>
-        <w:t>Megrendelések</w:t>
+      <w:bookmarkStart w:id="12" w:name="_Toc528176523"/>
+      <w:r>
+        <w:t>Túrák</w:t>
       </w:r>
       <w:bookmarkEnd w:id="12"/>
     </w:p>
@@ -5419,15 +5445,13 @@
         <w:jc w:val="both"/>
       </w:pPr>
       <w:r>
-        <w:t xml:space="preserve">Ebben az </w:t>
-      </w:r>
-      <w:proofErr w:type="gramStart"/>
-      <w:r>
-        <w:t>ablakban</w:t>
-      </w:r>
-      <w:proofErr w:type="gramEnd"/>
-      <w:r>
-        <w:t xml:space="preserve"> a tervben részt vevő megrendelések listája látszik. A beosztatlan megrendelések háttérszíne világoskék</w:t>
+        <w:t xml:space="preserve">A túrák listája. Minden túrához egy szín van rendelve, amely átállítható. Az első oszlopban található pipával állíthatjuk, hogy a túra megjelenjen-e a térképen. A jármű kapacitástúllépése (mennyiség illetve térfogat) a listában piros színnel van jelölve. Azon járművek, amelyeknek nincs túrájuk, </w:t>
+      </w:r>
+      <w:r>
+        <w:t>világoskék</w:t>
+      </w:r>
+      <w:r>
+        <w:t xml:space="preserve"> háttérszínnel vannak megjelenítve.</w:t>
       </w:r>
     </w:p>
     <w:p>
@@ -5435,37 +5459,11 @@
         <w:pStyle w:val="Cmsor2"/>
         <w:jc w:val="both"/>
       </w:pPr>
-      <w:bookmarkStart w:id="13" w:name="_Toc528176523"/>
-      <w:r>
-        <w:t>Túrák</w:t>
+      <w:bookmarkStart w:id="13" w:name="_Toc528176524"/>
+      <w:r>
+        <w:t>Túrapontok</w:t>
       </w:r>
       <w:bookmarkEnd w:id="13"/>
-    </w:p>
-    <w:p>
-      <w:pPr>
-        <w:pStyle w:val="Szvegtrzs"/>
-        <w:jc w:val="both"/>
-      </w:pPr>
-      <w:r>
-        <w:t xml:space="preserve">A túrák listája. Minden túrához egy szín van rendelve, amely átállítható. Az első oszlopban található pipával állíthatjuk, hogy a túra megjelenjen-e a térképen. A jármű kapacitástúllépése (mennyiség illetve térfogat) a listában piros színnel van jelölve. Azon járművek, amelyeknek nincs túrájuk, </w:t>
-      </w:r>
-      <w:r>
-        <w:t>világoskék</w:t>
-      </w:r>
-      <w:r>
-        <w:t xml:space="preserve"> háttérszínnel vannak megjelenítve.</w:t>
-      </w:r>
-    </w:p>
-    <w:p>
-      <w:pPr>
-        <w:pStyle w:val="Cmsor2"/>
-        <w:jc w:val="both"/>
-      </w:pPr>
-      <w:bookmarkStart w:id="14" w:name="_Toc528176524"/>
-      <w:r>
-        <w:t>Túrapontok</w:t>
-      </w:r>
-      <w:bookmarkEnd w:id="14"/>
     </w:p>
     <w:p>
       <w:pPr>
@@ -5713,11 +5711,11 @@
         <w:pStyle w:val="Cmsor2"/>
         <w:jc w:val="both"/>
       </w:pPr>
-      <w:bookmarkStart w:id="15" w:name="_Toc528176525"/>
+      <w:bookmarkStart w:id="14" w:name="_Toc528176525"/>
       <w:r>
         <w:t>Beállítások</w:t>
       </w:r>
-      <w:bookmarkEnd w:id="15"/>
+      <w:bookmarkEnd w:id="14"/>
     </w:p>
     <w:p>
       <w:pPr>
@@ -5998,32 +5996,32 @@
       <w:r>
         <w:t xml:space="preserve"> </w:t>
       </w:r>
-      <w:bookmarkStart w:id="16" w:name="_Toc528176526"/>
+      <w:bookmarkStart w:id="15" w:name="_Toc528176526"/>
       <w:r>
         <w:t>Végezhető műveletek</w:t>
       </w:r>
+      <w:bookmarkEnd w:id="15"/>
+    </w:p>
+    <w:p>
+      <w:pPr>
+        <w:pStyle w:val="Cmsor2"/>
+        <w:jc w:val="both"/>
+      </w:pPr>
+      <w:bookmarkStart w:id="16" w:name="_Toc528176527"/>
+      <w:r>
+        <w:t>Kiválasztás</w:t>
+      </w:r>
       <w:bookmarkEnd w:id="16"/>
     </w:p>
     <w:p>
       <w:pPr>
-        <w:pStyle w:val="Cmsor2"/>
-        <w:jc w:val="both"/>
-      </w:pPr>
-      <w:bookmarkStart w:id="17" w:name="_Toc528176527"/>
-      <w:r>
-        <w:t>Kiválasztás</w:t>
+        <w:pStyle w:val="Cmsor3"/>
+      </w:pPr>
+      <w:bookmarkStart w:id="17" w:name="_Toc528176528"/>
+      <w:r>
+        <w:t>Túrakiválasztás:</w:t>
       </w:r>
       <w:bookmarkEnd w:id="17"/>
-    </w:p>
-    <w:p>
-      <w:pPr>
-        <w:pStyle w:val="Cmsor3"/>
-      </w:pPr>
-      <w:bookmarkStart w:id="18" w:name="_Toc528176528"/>
-      <w:r>
-        <w:t>Túrakiválasztás:</w:t>
-      </w:r>
-      <w:bookmarkEnd w:id="18"/>
       <w:r>
         <w:t xml:space="preserve"> </w:t>
       </w:r>
@@ -6086,11 +6084,11 @@
       <w:pPr>
         <w:pStyle w:val="Cmsor3"/>
       </w:pPr>
-      <w:bookmarkStart w:id="19" w:name="_Toc528176529"/>
+      <w:bookmarkStart w:id="18" w:name="_Toc528176529"/>
       <w:r>
         <w:t>Túrapont kiválasztás:</w:t>
       </w:r>
-      <w:bookmarkEnd w:id="19"/>
+      <w:bookmarkEnd w:id="18"/>
     </w:p>
     <w:p>
       <w:pPr>
@@ -6150,14 +6148,14 @@
       <w:pPr>
         <w:pStyle w:val="Cmsor3"/>
       </w:pPr>
-      <w:bookmarkStart w:id="20" w:name="_Toc528176530"/>
+      <w:bookmarkStart w:id="19" w:name="_Toc528176530"/>
       <w:r>
         <w:t>M</w:t>
       </w:r>
       <w:r>
         <w:t>egrendelés kiválasztása</w:t>
       </w:r>
-      <w:bookmarkEnd w:id="20"/>
+      <w:bookmarkEnd w:id="19"/>
     </w:p>
     <w:p>
       <w:pPr>
@@ -6245,11 +6243,11 @@
         <w:pStyle w:val="Cmsor2"/>
         <w:jc w:val="both"/>
       </w:pPr>
-      <w:bookmarkStart w:id="21" w:name="_Toc528176531"/>
+      <w:bookmarkStart w:id="20" w:name="_Toc528176531"/>
       <w:r>
         <w:t>Túrapont törlése</w:t>
       </w:r>
-      <w:bookmarkEnd w:id="21"/>
+      <w:bookmarkEnd w:id="20"/>
     </w:p>
     <w:p>
       <w:pPr>
@@ -6320,11 +6318,11 @@
         <w:pStyle w:val="Cmsor2"/>
         <w:jc w:val="both"/>
       </w:pPr>
-      <w:bookmarkStart w:id="22" w:name="_Toc528176532"/>
+      <w:bookmarkStart w:id="21" w:name="_Toc528176532"/>
       <w:r>
         <w:t>Tervezetlen megrendelés túrába szervezése</w:t>
       </w:r>
-      <w:bookmarkEnd w:id="22"/>
+      <w:bookmarkEnd w:id="21"/>
     </w:p>
     <w:p>
       <w:pPr>
@@ -6404,11 +6402,11 @@
         <w:pStyle w:val="Cmsor2"/>
         <w:jc w:val="both"/>
       </w:pPr>
-      <w:bookmarkStart w:id="23" w:name="_Toc528176533"/>
+      <w:bookmarkStart w:id="22" w:name="_Toc528176533"/>
       <w:r>
         <w:t>Túrapont átmozgatása egy másik túrába</w:t>
       </w:r>
-      <w:bookmarkEnd w:id="23"/>
+      <w:bookmarkEnd w:id="22"/>
     </w:p>
     <w:p>
       <w:pPr>
@@ -6449,11 +6447,11 @@
         <w:pStyle w:val="Cmsor2"/>
         <w:jc w:val="both"/>
       </w:pPr>
-      <w:bookmarkStart w:id="24" w:name="_Toc528176534"/>
+      <w:bookmarkStart w:id="23" w:name="_Toc528176534"/>
       <w:r>
         <w:t>Nyitva tartás módosítása</w:t>
       </w:r>
-      <w:bookmarkEnd w:id="24"/>
+      <w:bookmarkEnd w:id="23"/>
     </w:p>
     <w:p>
       <w:pPr>
@@ -6612,42 +6610,42 @@
         <w:pStyle w:val="Cmsor1"/>
         <w:jc w:val="both"/>
       </w:pPr>
-      <w:bookmarkStart w:id="25" w:name="_Toc528176535"/>
+      <w:bookmarkStart w:id="24" w:name="_Toc528176535"/>
       <w:r>
         <w:t>Program paraméterei</w:t>
       </w:r>
+      <w:bookmarkEnd w:id="24"/>
+    </w:p>
+    <w:p>
+      <w:pPr>
+        <w:pStyle w:val="Szvegtrzs"/>
+        <w:jc w:val="both"/>
+      </w:pPr>
+      <w:r>
+        <w:t>A program paraméterei a PMap.ini állományban találhatóak</w:t>
+      </w:r>
+    </w:p>
+    <w:p>
+      <w:pPr>
+        <w:pStyle w:val="Szvegtrzs"/>
+        <w:jc w:val="both"/>
+      </w:pPr>
+    </w:p>
+    <w:p>
+      <w:pPr>
+        <w:pStyle w:val="Cmsor2"/>
+        <w:jc w:val="both"/>
+      </w:pPr>
+      <w:bookmarkStart w:id="25" w:name="_Toc528176536"/>
+      <w:proofErr w:type="spellStart"/>
+      <w:r>
+        <w:t>PMap</w:t>
+      </w:r>
+      <w:proofErr w:type="spellEnd"/>
+      <w:r>
+        <w:t xml:space="preserve"> paramétercsoport</w:t>
+      </w:r>
       <w:bookmarkEnd w:id="25"/>
-    </w:p>
-    <w:p>
-      <w:pPr>
-        <w:pStyle w:val="Szvegtrzs"/>
-        <w:jc w:val="both"/>
-      </w:pPr>
-      <w:r>
-        <w:t>A program paraméterei a PMap.ini állományban találhatóak</w:t>
-      </w:r>
-    </w:p>
-    <w:p>
-      <w:pPr>
-        <w:pStyle w:val="Szvegtrzs"/>
-        <w:jc w:val="both"/>
-      </w:pPr>
-    </w:p>
-    <w:p>
-      <w:pPr>
-        <w:pStyle w:val="Cmsor2"/>
-        <w:jc w:val="both"/>
-      </w:pPr>
-      <w:bookmarkStart w:id="26" w:name="_Toc528176536"/>
-      <w:proofErr w:type="spellStart"/>
-      <w:r>
-        <w:t>PMap</w:t>
-      </w:r>
-      <w:proofErr w:type="spellEnd"/>
-      <w:r>
-        <w:t xml:space="preserve"> paramétercsoport</w:t>
-      </w:r>
-      <w:bookmarkEnd w:id="26"/>
     </w:p>
     <w:p>
       <w:pPr>
@@ -7558,7 +7556,7 @@
         <w:pStyle w:val="Cmsor2"/>
         <w:jc w:val="both"/>
       </w:pPr>
-      <w:bookmarkStart w:id="27" w:name="_Toc528176537"/>
+      <w:bookmarkStart w:id="26" w:name="_Toc528176537"/>
       <w:r>
         <w:t>Web</w:t>
       </w:r>
@@ -7568,7 +7566,7 @@
       <w:r>
         <w:t>paramétercsoport</w:t>
       </w:r>
-      <w:bookmarkEnd w:id="27"/>
+      <w:bookmarkEnd w:id="26"/>
     </w:p>
     <w:p>
       <w:pPr>
@@ -7594,6 +7592,9 @@
           <w:numId w:val="30"/>
         </w:numPr>
         <w:jc w:val="both"/>
+        <w:rPr>
+          <w:color w:val="FF0000"/>
+        </w:rPr>
       </w:pPr>
       <w:proofErr w:type="spellStart"/>
       <w:r>
@@ -7603,21 +7604,22 @@
       <w:r>
         <w:t xml:space="preserve">: </w:t>
       </w:r>
+      <w:r>
+        <w:t xml:space="preserve">Web követés adatbázis </w:t>
+      </w:r>
       <w:proofErr w:type="spellStart"/>
       <w:r>
-        <w:t>Azure</w:t>
+        <w:t>tablestore</w:t>
       </w:r>
       <w:proofErr w:type="spellEnd"/>
       <w:r>
-        <w:t xml:space="preserve"> </w:t>
-      </w:r>
-      <w:proofErr w:type="spellStart"/>
-      <w:r>
-        <w:t>tablestore</w:t>
-      </w:r>
-      <w:proofErr w:type="spellEnd"/>
-      <w:r>
-        <w:t xml:space="preserve"> neve</w:t>
+        <w:t xml:space="preserve"> neve. </w:t>
+      </w:r>
+      <w:r>
+        <w:rPr>
+          <w:color w:val="FF0000"/>
+        </w:rPr>
+        <w:t>Annak az accountnévnek kell itt lennie, ahol a licence is tárolva van</w:t>
       </w:r>
     </w:p>
     <w:p>
@@ -7631,12 +7633,9 @@
       </w:pPr>
       <w:proofErr w:type="spellStart"/>
       <w:r>
-        <w:t>AzureKey</w:t>
+        <w:t>AuthTokenCryptAESKey</w:t>
       </w:r>
       <w:proofErr w:type="spellEnd"/>
-      <w:r>
-        <w:t xml:space="preserve">: </w:t>
-      </w:r>
     </w:p>
     <w:p>
       <w:pPr>
@@ -7649,7 +7648,7 @@
       </w:pPr>
       <w:proofErr w:type="spellStart"/>
       <w:r>
-        <w:t>AuthTokenCryptAESKey</w:t>
+        <w:t>AuthTokenCryptAESIV</w:t>
       </w:r>
       <w:proofErr w:type="spellEnd"/>
     </w:p>
@@ -7664,9 +7663,20 @@
       </w:pPr>
       <w:proofErr w:type="spellStart"/>
       <w:r>
-        <w:t>AuthTokenCryptAESIV</w:t>
+        <w:t>WebLoginTemplate</w:t>
       </w:r>
       <w:proofErr w:type="spellEnd"/>
+      <w:r>
+        <w:t xml:space="preserve">: </w:t>
+      </w:r>
+      <w:proofErr w:type="spellStart"/>
+      <w:r>
+        <w:t>WEB-es</w:t>
+      </w:r>
+      <w:proofErr w:type="spellEnd"/>
+      <w:r>
+        <w:t xml:space="preserve"> követés értesítő e-mail űrlap</w:t>
+      </w:r>
     </w:p>
     <w:p>
       <w:pPr>
@@ -7679,7 +7689,7 @@
       </w:pPr>
       <w:proofErr w:type="spellStart"/>
       <w:r>
-        <w:t>WebLoginTemplate</w:t>
+        <w:t>WebLoginSenderEmail</w:t>
       </w:r>
       <w:proofErr w:type="spellEnd"/>
       <w:r>
@@ -7691,55 +7701,29 @@
       </w:r>
       <w:proofErr w:type="spellEnd"/>
       <w:r>
-        <w:t xml:space="preserve"> követés értesítő e-mail űrlap</w:t>
-      </w:r>
-    </w:p>
-    <w:p>
-      <w:pPr>
-        <w:pStyle w:val="Szvegtrzs"/>
-        <w:numPr>
-          <w:ilvl w:val="0"/>
-          <w:numId w:val="30"/>
-        </w:numPr>
-        <w:jc w:val="both"/>
-      </w:pPr>
+        <w:t xml:space="preserve"> követés értesítő feladó e-mailcím</w:t>
+      </w:r>
+    </w:p>
+    <w:p>
+      <w:pPr>
+        <w:pStyle w:val="Szvegtrzs"/>
+      </w:pPr>
+    </w:p>
+    <w:p>
+      <w:pPr>
+        <w:pStyle w:val="Cmsor2"/>
+        <w:jc w:val="both"/>
+      </w:pPr>
+      <w:bookmarkStart w:id="27" w:name="_Toc528176538"/>
       <w:proofErr w:type="spellStart"/>
       <w:r>
-        <w:t>WebLoginSenderEmail</w:t>
+        <w:t>Priority</w:t>
       </w:r>
       <w:proofErr w:type="spellEnd"/>
       <w:r>
-        <w:t xml:space="preserve">: </w:t>
-      </w:r>
-      <w:proofErr w:type="spellStart"/>
-      <w:r>
-        <w:t>WEB-es</w:t>
-      </w:r>
-      <w:proofErr w:type="spellEnd"/>
-      <w:r>
-        <w:t xml:space="preserve"> követés értesítő feladó e-mailcím</w:t>
-      </w:r>
-    </w:p>
-    <w:p>
-      <w:pPr>
-        <w:pStyle w:val="Szvegtrzs"/>
-      </w:pPr>
-    </w:p>
-    <w:p>
-      <w:pPr>
-        <w:pStyle w:val="Cmsor2"/>
-        <w:jc w:val="both"/>
-      </w:pPr>
-      <w:bookmarkStart w:id="28" w:name="_Toc528176538"/>
-      <w:proofErr w:type="spellStart"/>
-      <w:r>
-        <w:t>Priority</w:t>
-      </w:r>
-      <w:proofErr w:type="spellEnd"/>
-      <w:r>
         <w:t xml:space="preserve"> paramétercsoport</w:t>
       </w:r>
-      <w:bookmarkEnd w:id="28"/>
+      <w:bookmarkEnd w:id="27"/>
     </w:p>
     <w:p>
       <w:pPr>
@@ -7794,6 +7778,7 @@
         </w:numPr>
         <w:jc w:val="both"/>
       </w:pPr>
+      <w:bookmarkStart w:id="28" w:name="_GoBack"/>
       <w:proofErr w:type="spellStart"/>
       <w:r>
         <w:t>InitRouteDataProcess</w:t>
@@ -7803,6 +7788,7 @@
         <w:t>: Útvonalszámítás inicializálás prioritása</w:t>
       </w:r>
     </w:p>
+    <w:bookmarkEnd w:id="28"/>
     <w:p>
       <w:pPr>
         <w:pStyle w:val="Szvegtrzs"/>
@@ -9173,126 +9159,126 @@
         <v:path o:extrusionok="f" gradientshapeok="t" o:connecttype="rect"/>
         <o:lock v:ext="edit" aspectratio="t"/>
       </v:shapetype>
-      <v:shape id="_x0000_i1152" type="#_x0000_t75" style="width:18.7pt;height:15.9pt;visibility:visible;mso-wrap-style:square" o:bullet="t">
+      <v:shape id="_x0000_i1044" type="#_x0000_t75" style="width:18.75pt;height:15.75pt;visibility:visible;mso-wrap-style:square" o:bullet="t">
         <v:imagedata r:id="rId1" o:title=""/>
       </v:shape>
     </w:pict>
   </w:numPicBullet>
   <w:numPicBullet w:numPicBulletId="1">
     <w:pict>
-      <v:shape id="_x0000_i1153" type="#_x0000_t75" style="width:17.3pt;height:15.9pt;visibility:visible;mso-wrap-style:square" o:bullet="t">
+      <v:shape id="_x0000_i1045" type="#_x0000_t75" style="width:17.25pt;height:15.75pt;visibility:visible;mso-wrap-style:square" o:bullet="t">
         <v:imagedata r:id="rId2" o:title=""/>
       </v:shape>
     </w:pict>
   </w:numPicBullet>
   <w:numPicBullet w:numPicBulletId="2">
     <w:pict>
-      <v:shape id="_x0000_i1154" type="#_x0000_t75" style="width:14.05pt;height:15.9pt;visibility:visible;mso-wrap-style:square" o:bullet="t">
+      <v:shape id="_x0000_i1046" type="#_x0000_t75" style="width:14.25pt;height:15.75pt;visibility:visible;mso-wrap-style:square" o:bullet="t">
         <v:imagedata r:id="rId3" o:title=""/>
       </v:shape>
     </w:pict>
   </w:numPicBullet>
   <w:numPicBullet w:numPicBulletId="3">
     <w:pict>
-      <v:shape id="_x0000_i1155" type="#_x0000_t75" style="width:17.3pt;height:16.85pt;visibility:visible;mso-wrap-style:square" o:bullet="t">
+      <v:shape id="_x0000_i1047" type="#_x0000_t75" style="width:17.25pt;height:16.5pt;visibility:visible;mso-wrap-style:square" o:bullet="t">
         <v:imagedata r:id="rId4" o:title=""/>
       </v:shape>
     </w:pict>
   </w:numPicBullet>
   <w:numPicBullet w:numPicBulletId="4">
     <w:pict>
-      <v:shape id="_x0000_i1156" type="#_x0000_t75" style="width:18.25pt;height:15.9pt;visibility:visible;mso-wrap-style:square" o:bullet="t">
+      <v:shape id="_x0000_i1048" type="#_x0000_t75" style="width:18pt;height:15.75pt;visibility:visible;mso-wrap-style:square" o:bullet="t">
         <v:imagedata r:id="rId5" o:title=""/>
       </v:shape>
     </w:pict>
   </w:numPicBullet>
   <w:numPicBullet w:numPicBulletId="5">
     <w:pict>
-      <v:shape id="_x0000_i1157" type="#_x0000_t75" style="width:18.25pt;height:16.85pt;visibility:visible;mso-wrap-style:square" o:bullet="t">
+      <v:shape id="_x0000_i1049" type="#_x0000_t75" style="width:18pt;height:16.5pt;visibility:visible;mso-wrap-style:square" o:bullet="t">
         <v:imagedata r:id="rId6" o:title=""/>
       </v:shape>
     </w:pict>
   </w:numPicBullet>
   <w:numPicBullet w:numPicBulletId="6">
     <w:pict>
-      <v:shape id="_x0000_i1158" type="#_x0000_t75" style="width:18.7pt;height:14.05pt;visibility:visible;mso-wrap-style:square" o:bullet="t">
+      <v:shape id="_x0000_i1050" type="#_x0000_t75" style="width:18.75pt;height:14.25pt;visibility:visible;mso-wrap-style:square" o:bullet="t">
         <v:imagedata r:id="rId7" o:title=""/>
       </v:shape>
     </w:pict>
   </w:numPicBullet>
   <w:numPicBullet w:numPicBulletId="7">
     <w:pict>
-      <v:shape id="_x0000_i1159" type="#_x0000_t75" style="width:15.9pt;height:15.9pt;visibility:visible;mso-wrap-style:square" o:bullet="t">
+      <v:shape id="_x0000_i1051" type="#_x0000_t75" style="width:15.75pt;height:15.75pt;visibility:visible;mso-wrap-style:square" o:bullet="t">
         <v:imagedata r:id="rId8" o:title=""/>
       </v:shape>
     </w:pict>
   </w:numPicBullet>
   <w:numPicBullet w:numPicBulletId="8">
     <w:pict>
-      <v:shape id="_x0000_i1160" type="#_x0000_t75" style="width:18.7pt;height:14.05pt;visibility:visible;mso-wrap-style:square" o:bullet="t">
+      <v:shape id="_x0000_i1052" type="#_x0000_t75" style="width:18.75pt;height:14.25pt;visibility:visible;mso-wrap-style:square" o:bullet="t">
         <v:imagedata r:id="rId9" o:title=""/>
       </v:shape>
     </w:pict>
   </w:numPicBullet>
   <w:numPicBullet w:numPicBulletId="9">
     <w:pict>
-      <v:shape id="_x0000_i1161" type="#_x0000_t75" style="width:18.7pt;height:15.9pt;visibility:visible;mso-wrap-style:square" o:bullet="t">
+      <v:shape id="_x0000_i1053" type="#_x0000_t75" style="width:18.75pt;height:15.75pt;visibility:visible;mso-wrap-style:square" o:bullet="t">
         <v:imagedata r:id="rId10" o:title=""/>
       </v:shape>
     </w:pict>
   </w:numPicBullet>
   <w:numPicBullet w:numPicBulletId="10">
     <w:pict>
-      <v:shape id="_x0000_i1162" type="#_x0000_t75" style="width:15.9pt;height:14.95pt;visibility:visible;mso-wrap-style:square" o:bullet="t">
+      <v:shape id="_x0000_i1054" type="#_x0000_t75" style="width:15.75pt;height:15pt;visibility:visible;mso-wrap-style:square" o:bullet="t">
         <v:imagedata r:id="rId11" o:title=""/>
       </v:shape>
     </w:pict>
   </w:numPicBullet>
   <w:numPicBullet w:numPicBulletId="11">
     <w:pict>
-      <v:shape id="_x0000_i1163" type="#_x0000_t75" style="width:12.6pt;height:12.6pt;visibility:visible;mso-wrap-style:square" o:bullet="t">
+      <v:shape id="_x0000_i1055" type="#_x0000_t75" style="width:12.75pt;height:12.75pt;visibility:visible;mso-wrap-style:square" o:bullet="t">
         <v:imagedata r:id="rId12" o:title=""/>
       </v:shape>
     </w:pict>
   </w:numPicBullet>
   <w:numPicBullet w:numPicBulletId="12">
     <w:pict>
-      <v:shape id="_x0000_i1164" type="#_x0000_t75" style="width:18.25pt;height:13.55pt;visibility:visible;mso-wrap-style:square" o:bullet="t">
+      <v:shape id="_x0000_i1056" type="#_x0000_t75" style="width:18pt;height:13.5pt;visibility:visible;mso-wrap-style:square" o:bullet="t">
         <v:imagedata r:id="rId13" o:title=""/>
       </v:shape>
     </w:pict>
   </w:numPicBullet>
   <w:numPicBullet w:numPicBulletId="13">
     <w:pict>
-      <v:shape id="_x0000_i1165" type="#_x0000_t75" style="width:14.05pt;height:14.05pt;visibility:visible;mso-wrap-style:square" o:bullet="t">
+      <v:shape id="_x0000_i1057" type="#_x0000_t75" style="width:14.25pt;height:14.25pt;visibility:visible;mso-wrap-style:square" o:bullet="t">
         <v:imagedata r:id="rId14" o:title=""/>
       </v:shape>
     </w:pict>
   </w:numPicBullet>
   <w:numPicBullet w:numPicBulletId="14">
     <w:pict>
-      <v:shape id="_x0000_i1166" type="#_x0000_t75" style="width:14.05pt;height:13.55pt;visibility:visible;mso-wrap-style:square" o:bullet="t">
+      <v:shape id="_x0000_i1058" type="#_x0000_t75" style="width:14.25pt;height:13.5pt;visibility:visible;mso-wrap-style:square" o:bullet="t">
         <v:imagedata r:id="rId15" o:title=""/>
       </v:shape>
     </w:pict>
   </w:numPicBullet>
   <w:numPicBullet w:numPicBulletId="15">
     <w:pict>
-      <v:shape id="_x0000_i1167" type="#_x0000_t75" style="width:12.6pt;height:15.9pt;visibility:visible;mso-wrap-style:square" o:bullet="t">
+      <v:shape id="_x0000_i1059" type="#_x0000_t75" style="width:12.75pt;height:15.75pt;visibility:visible;mso-wrap-style:square" o:bullet="t">
         <v:imagedata r:id="rId16" o:title=""/>
       </v:shape>
     </w:pict>
   </w:numPicBullet>
   <w:numPicBullet w:numPicBulletId="16">
     <w:pict>
-      <v:shape id="_x0000_i1168" type="#_x0000_t75" style="width:13.55pt;height:13.55pt;visibility:visible;mso-wrap-style:square" o:bullet="t">
+      <v:shape id="_x0000_i1060" type="#_x0000_t75" style="width:13.5pt;height:13.5pt;visibility:visible;mso-wrap-style:square" o:bullet="t">
         <v:imagedata r:id="rId17" o:title=""/>
       </v:shape>
     </w:pict>
   </w:numPicBullet>
   <w:numPicBullet w:numPicBulletId="17">
     <w:pict>
-      <v:shape id="Kép 15" o:spid="_x0000_i1169" type="#_x0000_t75" style="width:14.95pt;height:15.9pt;visibility:visible;mso-wrap-style:square" o:bullet="t">
+      <v:shape id="Kép 15" o:spid="_x0000_i1061" type="#_x0000_t75" style="width:15pt;height:15.75pt;visibility:visible;mso-wrap-style:square" o:bullet="t">
         <v:imagedata r:id="rId18" o:title=""/>
       </v:shape>
     </w:pict>
@@ -16189,7 +16175,7 @@
 </file>
 
 <file path=customXml/itemProps1.xml><?xml version="1.0" encoding="utf-8"?>
-<ds:datastoreItem xmlns:ds="http://schemas.openxmlformats.org/officeDocument/2006/customXml" ds:itemID="{6D40D513-C01C-4CEB-BD8B-7B16AE6778B8}">
+<ds:datastoreItem xmlns:ds="http://schemas.openxmlformats.org/officeDocument/2006/customXml" ds:itemID="{2F4F1F66-AADA-48F9-B363-6825E78DD59E}">
   <ds:schemaRefs>
     <ds:schemaRef ds:uri="http://schemas.openxmlformats.org/officeDocument/2006/bibliography"/>
   </ds:schemaRefs>

</xml_diff>

<commit_message>
MPWeb-hez szükésges átalakítások: WebLoginSenderName, WebLoginSubject
git-tfs-id: [https://gyorgyiantal.visualstudio.com]$/PMap/PMap;C1553
</commit_message>
<xml_diff>
--- a/doc/PMap tervezés modul felhasználói leírása.docx
+++ b/doc/PMap tervezés modul felhasználói leírása.docx
@@ -25,8 +25,10 @@
         <w:t>Verzió: 4.</w:t>
       </w:r>
       <w:r>
-        <w:t>8.4</w:t>
-      </w:r>
+        <w:t>10.2</w:t>
+      </w:r>
+      <w:bookmarkStart w:id="0" w:name="_GoBack"/>
+      <w:bookmarkEnd w:id="0"/>
     </w:p>
     <w:sdt>
       <w:sdtPr>
@@ -69,7 +71,7 @@
               <w:kern w:val="0"/>
               <w:sz w:val="22"/>
               <w:szCs w:val="22"/>
-              <w:lang w:eastAsia="hu-HU" w:bidi="ar-SA"/>
+              <w:lang w:val="en-US" w:eastAsia="en-US" w:bidi="ar-SA"/>
             </w:rPr>
           </w:pPr>
           <w:r>
@@ -81,7 +83,7 @@
           <w:r>
             <w:fldChar w:fldCharType="separate"/>
           </w:r>
-          <w:hyperlink w:anchor="_Toc528176511" w:history="1">
+          <w:hyperlink w:anchor="_Toc111887255" w:history="1">
             <w:r>
               <w:rPr>
                 <w:rStyle w:val="Hiperhivatkozs"/>
@@ -96,7 +98,7 @@
                 <w:kern w:val="0"/>
                 <w:sz w:val="22"/>
                 <w:szCs w:val="22"/>
-                <w:lang w:eastAsia="hu-HU" w:bidi="ar-SA"/>
+                <w:lang w:val="en-US" w:eastAsia="en-US" w:bidi="ar-SA"/>
               </w:rPr>
               <w:tab/>
             </w:r>
@@ -126,7 +128,7 @@
                 <w:noProof/>
                 <w:webHidden/>
               </w:rPr>
-              <w:instrText xml:space="preserve"> PAGEREF _Toc528176511 \h </w:instrText>
+              <w:instrText xml:space="preserve"> PAGEREF _Toc111887255 \h </w:instrText>
             </w:r>
             <w:r>
               <w:rPr>
@@ -170,10 +172,10 @@
               <w:kern w:val="0"/>
               <w:sz w:val="22"/>
               <w:szCs w:val="22"/>
-              <w:lang w:eastAsia="hu-HU" w:bidi="ar-SA"/>
+              <w:lang w:val="en-US" w:eastAsia="en-US" w:bidi="ar-SA"/>
             </w:rPr>
           </w:pPr>
-          <w:hyperlink w:anchor="_Toc528176512" w:history="1">
+          <w:hyperlink w:anchor="_Toc111887256" w:history="1">
             <w:r>
               <w:rPr>
                 <w:rStyle w:val="Hiperhivatkozs"/>
@@ -188,7 +190,7 @@
                 <w:kern w:val="0"/>
                 <w:sz w:val="22"/>
                 <w:szCs w:val="22"/>
-                <w:lang w:eastAsia="hu-HU" w:bidi="ar-SA"/>
+                <w:lang w:val="en-US" w:eastAsia="en-US" w:bidi="ar-SA"/>
               </w:rPr>
               <w:tab/>
             </w:r>
@@ -218,7 +220,7 @@
                 <w:noProof/>
                 <w:webHidden/>
               </w:rPr>
-              <w:instrText xml:space="preserve"> PAGEREF _Toc528176512 \h </w:instrText>
+              <w:instrText xml:space="preserve"> PAGEREF _Toc111887256 \h </w:instrText>
             </w:r>
             <w:r>
               <w:rPr>
@@ -262,10 +264,10 @@
               <w:kern w:val="0"/>
               <w:sz w:val="22"/>
               <w:szCs w:val="22"/>
-              <w:lang w:eastAsia="hu-HU" w:bidi="ar-SA"/>
+              <w:lang w:val="en-US" w:eastAsia="en-US" w:bidi="ar-SA"/>
             </w:rPr>
           </w:pPr>
-          <w:hyperlink w:anchor="_Toc528176513" w:history="1">
+          <w:hyperlink w:anchor="_Toc111887257" w:history="1">
             <w:r>
               <w:rPr>
                 <w:rStyle w:val="Hiperhivatkozs"/>
@@ -280,7 +282,7 @@
                 <w:kern w:val="0"/>
                 <w:sz w:val="22"/>
                 <w:szCs w:val="22"/>
-                <w:lang w:eastAsia="hu-HU" w:bidi="ar-SA"/>
+                <w:lang w:val="en-US" w:eastAsia="en-US" w:bidi="ar-SA"/>
               </w:rPr>
               <w:tab/>
             </w:r>
@@ -310,7 +312,7 @@
                 <w:noProof/>
                 <w:webHidden/>
               </w:rPr>
-              <w:instrText xml:space="preserve"> PAGEREF _Toc528176513 \h </w:instrText>
+              <w:instrText xml:space="preserve"> PAGEREF _Toc111887257 \h </w:instrText>
             </w:r>
             <w:r>
               <w:rPr>
@@ -354,10 +356,10 @@
               <w:kern w:val="0"/>
               <w:sz w:val="22"/>
               <w:szCs w:val="22"/>
-              <w:lang w:eastAsia="hu-HU" w:bidi="ar-SA"/>
+              <w:lang w:val="en-US" w:eastAsia="en-US" w:bidi="ar-SA"/>
             </w:rPr>
           </w:pPr>
-          <w:hyperlink w:anchor="_Toc528176514" w:history="1">
+          <w:hyperlink w:anchor="_Toc111887258" w:history="1">
             <w:r>
               <w:rPr>
                 <w:rStyle w:val="Hiperhivatkozs"/>
@@ -372,7 +374,7 @@
                 <w:kern w:val="0"/>
                 <w:sz w:val="22"/>
                 <w:szCs w:val="22"/>
-                <w:lang w:eastAsia="hu-HU" w:bidi="ar-SA"/>
+                <w:lang w:val="en-US" w:eastAsia="en-US" w:bidi="ar-SA"/>
               </w:rPr>
               <w:tab/>
             </w:r>
@@ -402,7 +404,7 @@
                 <w:noProof/>
                 <w:webHidden/>
               </w:rPr>
-              <w:instrText xml:space="preserve"> PAGEREF _Toc528176514 \h </w:instrText>
+              <w:instrText xml:space="preserve"> PAGEREF _Toc111887258 \h </w:instrText>
             </w:r>
             <w:r>
               <w:rPr>
@@ -446,10 +448,10 @@
               <w:kern w:val="0"/>
               <w:sz w:val="22"/>
               <w:szCs w:val="22"/>
-              <w:lang w:eastAsia="hu-HU" w:bidi="ar-SA"/>
+              <w:lang w:val="en-US" w:eastAsia="en-US" w:bidi="ar-SA"/>
             </w:rPr>
           </w:pPr>
-          <w:hyperlink w:anchor="_Toc528176515" w:history="1">
+          <w:hyperlink w:anchor="_Toc111887259" w:history="1">
             <w:r>
               <w:rPr>
                 <w:rStyle w:val="Hiperhivatkozs"/>
@@ -464,7 +466,7 @@
                 <w:kern w:val="0"/>
                 <w:sz w:val="22"/>
                 <w:szCs w:val="22"/>
-                <w:lang w:eastAsia="hu-HU" w:bidi="ar-SA"/>
+                <w:lang w:val="en-US" w:eastAsia="en-US" w:bidi="ar-SA"/>
               </w:rPr>
               <w:tab/>
             </w:r>
@@ -494,7 +496,7 @@
                 <w:noProof/>
                 <w:webHidden/>
               </w:rPr>
-              <w:instrText xml:space="preserve"> PAGEREF _Toc528176515 \h </w:instrText>
+              <w:instrText xml:space="preserve"> PAGEREF _Toc111887259 \h </w:instrText>
             </w:r>
             <w:r>
               <w:rPr>
@@ -538,10 +540,10 @@
               <w:kern w:val="0"/>
               <w:sz w:val="22"/>
               <w:szCs w:val="22"/>
-              <w:lang w:eastAsia="hu-HU" w:bidi="ar-SA"/>
+              <w:lang w:val="en-US" w:eastAsia="en-US" w:bidi="ar-SA"/>
             </w:rPr>
           </w:pPr>
-          <w:hyperlink w:anchor="_Toc528176516" w:history="1">
+          <w:hyperlink w:anchor="_Toc111887260" w:history="1">
             <w:r>
               <w:rPr>
                 <w:rStyle w:val="Hiperhivatkozs"/>
@@ -556,7 +558,7 @@
                 <w:kern w:val="0"/>
                 <w:sz w:val="22"/>
                 <w:szCs w:val="22"/>
-                <w:lang w:eastAsia="hu-HU" w:bidi="ar-SA"/>
+                <w:lang w:val="en-US" w:eastAsia="en-US" w:bidi="ar-SA"/>
               </w:rPr>
               <w:tab/>
             </w:r>
@@ -586,7 +588,7 @@
                 <w:noProof/>
                 <w:webHidden/>
               </w:rPr>
-              <w:instrText xml:space="preserve"> PAGEREF _Toc528176516 \h </w:instrText>
+              <w:instrText xml:space="preserve"> PAGEREF _Toc111887260 \h </w:instrText>
             </w:r>
             <w:r>
               <w:rPr>
@@ -630,10 +632,10 @@
               <w:kern w:val="0"/>
               <w:sz w:val="22"/>
               <w:szCs w:val="22"/>
-              <w:lang w:eastAsia="hu-HU" w:bidi="ar-SA"/>
+              <w:lang w:val="en-US" w:eastAsia="en-US" w:bidi="ar-SA"/>
             </w:rPr>
           </w:pPr>
-          <w:hyperlink w:anchor="_Toc528176517" w:history="1">
+          <w:hyperlink w:anchor="_Toc111887261" w:history="1">
             <w:r>
               <w:rPr>
                 <w:rStyle w:val="Hiperhivatkozs"/>
@@ -648,7 +650,7 @@
                 <w:kern w:val="0"/>
                 <w:sz w:val="22"/>
                 <w:szCs w:val="22"/>
-                <w:lang w:eastAsia="hu-HU" w:bidi="ar-SA"/>
+                <w:lang w:val="en-US" w:eastAsia="en-US" w:bidi="ar-SA"/>
               </w:rPr>
               <w:tab/>
             </w:r>
@@ -678,7 +680,7 @@
                 <w:noProof/>
                 <w:webHidden/>
               </w:rPr>
-              <w:instrText xml:space="preserve"> PAGEREF _Toc528176517 \h </w:instrText>
+              <w:instrText xml:space="preserve"> PAGEREF _Toc111887261 \h </w:instrText>
             </w:r>
             <w:r>
               <w:rPr>
@@ -722,10 +724,10 @@
               <w:kern w:val="0"/>
               <w:sz w:val="22"/>
               <w:szCs w:val="22"/>
-              <w:lang w:eastAsia="hu-HU" w:bidi="ar-SA"/>
+              <w:lang w:val="en-US" w:eastAsia="en-US" w:bidi="ar-SA"/>
             </w:rPr>
           </w:pPr>
-          <w:hyperlink w:anchor="_Toc528176518" w:history="1">
+          <w:hyperlink w:anchor="_Toc111887262" w:history="1">
             <w:r>
               <w:rPr>
                 <w:rStyle w:val="Hiperhivatkozs"/>
@@ -740,7 +742,7 @@
                 <w:kern w:val="0"/>
                 <w:sz w:val="22"/>
                 <w:szCs w:val="22"/>
-                <w:lang w:eastAsia="hu-HU" w:bidi="ar-SA"/>
+                <w:lang w:val="en-US" w:eastAsia="en-US" w:bidi="ar-SA"/>
               </w:rPr>
               <w:tab/>
             </w:r>
@@ -770,7 +772,7 @@
                 <w:noProof/>
                 <w:webHidden/>
               </w:rPr>
-              <w:instrText xml:space="preserve"> PAGEREF _Toc528176518 \h </w:instrText>
+              <w:instrText xml:space="preserve"> PAGEREF _Toc111887262 \h </w:instrText>
             </w:r>
             <w:r>
               <w:rPr>
@@ -814,10 +816,10 @@
               <w:kern w:val="0"/>
               <w:sz w:val="22"/>
               <w:szCs w:val="22"/>
-              <w:lang w:eastAsia="hu-HU" w:bidi="ar-SA"/>
+              <w:lang w:val="en-US" w:eastAsia="en-US" w:bidi="ar-SA"/>
             </w:rPr>
           </w:pPr>
-          <w:hyperlink w:anchor="_Toc528176519" w:history="1">
+          <w:hyperlink w:anchor="_Toc111887263" w:history="1">
             <w:r>
               <w:rPr>
                 <w:rStyle w:val="Hiperhivatkozs"/>
@@ -832,7 +834,7 @@
                 <w:kern w:val="0"/>
                 <w:sz w:val="22"/>
                 <w:szCs w:val="22"/>
-                <w:lang w:eastAsia="hu-HU" w:bidi="ar-SA"/>
+                <w:lang w:val="en-US" w:eastAsia="en-US" w:bidi="ar-SA"/>
               </w:rPr>
               <w:tab/>
             </w:r>
@@ -862,7 +864,7 @@
                 <w:noProof/>
                 <w:webHidden/>
               </w:rPr>
-              <w:instrText xml:space="preserve"> PAGEREF _Toc528176519 \h </w:instrText>
+              <w:instrText xml:space="preserve"> PAGEREF _Toc111887263 \h </w:instrText>
             </w:r>
             <w:r>
               <w:rPr>
@@ -906,10 +908,10 @@
               <w:kern w:val="0"/>
               <w:sz w:val="22"/>
               <w:szCs w:val="22"/>
-              <w:lang w:eastAsia="hu-HU" w:bidi="ar-SA"/>
+              <w:lang w:val="en-US" w:eastAsia="en-US" w:bidi="ar-SA"/>
             </w:rPr>
           </w:pPr>
-          <w:hyperlink w:anchor="_Toc528176520" w:history="1">
+          <w:hyperlink w:anchor="_Toc111887264" w:history="1">
             <w:r>
               <w:rPr>
                 <w:rStyle w:val="Hiperhivatkozs"/>
@@ -924,7 +926,7 @@
                 <w:kern w:val="0"/>
                 <w:sz w:val="22"/>
                 <w:szCs w:val="22"/>
-                <w:lang w:eastAsia="hu-HU" w:bidi="ar-SA"/>
+                <w:lang w:val="en-US" w:eastAsia="en-US" w:bidi="ar-SA"/>
               </w:rPr>
               <w:tab/>
             </w:r>
@@ -954,7 +956,7 @@
                 <w:noProof/>
                 <w:webHidden/>
               </w:rPr>
-              <w:instrText xml:space="preserve"> PAGEREF _Toc528176520 \h </w:instrText>
+              <w:instrText xml:space="preserve"> PAGEREF _Toc111887264 \h </w:instrText>
             </w:r>
             <w:r>
               <w:rPr>
@@ -998,10 +1000,10 @@
               <w:kern w:val="0"/>
               <w:sz w:val="22"/>
               <w:szCs w:val="22"/>
-              <w:lang w:eastAsia="hu-HU" w:bidi="ar-SA"/>
+              <w:lang w:val="en-US" w:eastAsia="en-US" w:bidi="ar-SA"/>
             </w:rPr>
           </w:pPr>
-          <w:hyperlink w:anchor="_Toc528176521" w:history="1">
+          <w:hyperlink w:anchor="_Toc111887265" w:history="1">
             <w:r>
               <w:rPr>
                 <w:rStyle w:val="Hiperhivatkozs"/>
@@ -1016,7 +1018,7 @@
                 <w:kern w:val="0"/>
                 <w:sz w:val="22"/>
                 <w:szCs w:val="22"/>
-                <w:lang w:eastAsia="hu-HU" w:bidi="ar-SA"/>
+                <w:lang w:val="en-US" w:eastAsia="en-US" w:bidi="ar-SA"/>
               </w:rPr>
               <w:tab/>
             </w:r>
@@ -1046,7 +1048,7 @@
                 <w:noProof/>
                 <w:webHidden/>
               </w:rPr>
-              <w:instrText xml:space="preserve"> PAGEREF _Toc528176521 \h </w:instrText>
+              <w:instrText xml:space="preserve"> PAGEREF _Toc111887265 \h </w:instrText>
             </w:r>
             <w:r>
               <w:rPr>
@@ -1090,10 +1092,10 @@
               <w:kern w:val="0"/>
               <w:sz w:val="22"/>
               <w:szCs w:val="22"/>
-              <w:lang w:eastAsia="hu-HU" w:bidi="ar-SA"/>
+              <w:lang w:val="en-US" w:eastAsia="en-US" w:bidi="ar-SA"/>
             </w:rPr>
           </w:pPr>
-          <w:hyperlink w:anchor="_Toc528176522" w:history="1">
+          <w:hyperlink w:anchor="_Toc111887266" w:history="1">
             <w:r>
               <w:rPr>
                 <w:rStyle w:val="Hiperhivatkozs"/>
@@ -1108,7 +1110,7 @@
                 <w:kern w:val="0"/>
                 <w:sz w:val="22"/>
                 <w:szCs w:val="22"/>
-                <w:lang w:eastAsia="hu-HU" w:bidi="ar-SA"/>
+                <w:lang w:val="en-US" w:eastAsia="en-US" w:bidi="ar-SA"/>
               </w:rPr>
               <w:tab/>
             </w:r>
@@ -1138,7 +1140,7 @@
                 <w:noProof/>
                 <w:webHidden/>
               </w:rPr>
-              <w:instrText xml:space="preserve"> PAGEREF _Toc528176522 \h </w:instrText>
+              <w:instrText xml:space="preserve"> PAGEREF _Toc111887266 \h </w:instrText>
             </w:r>
             <w:r>
               <w:rPr>
@@ -1182,10 +1184,10 @@
               <w:kern w:val="0"/>
               <w:sz w:val="22"/>
               <w:szCs w:val="22"/>
-              <w:lang w:eastAsia="hu-HU" w:bidi="ar-SA"/>
+              <w:lang w:val="en-US" w:eastAsia="en-US" w:bidi="ar-SA"/>
             </w:rPr>
           </w:pPr>
-          <w:hyperlink w:anchor="_Toc528176523" w:history="1">
+          <w:hyperlink w:anchor="_Toc111887267" w:history="1">
             <w:r>
               <w:rPr>
                 <w:rStyle w:val="Hiperhivatkozs"/>
@@ -1200,7 +1202,7 @@
                 <w:kern w:val="0"/>
                 <w:sz w:val="22"/>
                 <w:szCs w:val="22"/>
-                <w:lang w:eastAsia="hu-HU" w:bidi="ar-SA"/>
+                <w:lang w:val="en-US" w:eastAsia="en-US" w:bidi="ar-SA"/>
               </w:rPr>
               <w:tab/>
             </w:r>
@@ -1230,7 +1232,7 @@
                 <w:noProof/>
                 <w:webHidden/>
               </w:rPr>
-              <w:instrText xml:space="preserve"> PAGEREF _Toc528176523 \h </w:instrText>
+              <w:instrText xml:space="preserve"> PAGEREF _Toc111887267 \h </w:instrText>
             </w:r>
             <w:r>
               <w:rPr>
@@ -1274,10 +1276,10 @@
               <w:kern w:val="0"/>
               <w:sz w:val="22"/>
               <w:szCs w:val="22"/>
-              <w:lang w:eastAsia="hu-HU" w:bidi="ar-SA"/>
+              <w:lang w:val="en-US" w:eastAsia="en-US" w:bidi="ar-SA"/>
             </w:rPr>
           </w:pPr>
-          <w:hyperlink w:anchor="_Toc528176524" w:history="1">
+          <w:hyperlink w:anchor="_Toc111887268" w:history="1">
             <w:r>
               <w:rPr>
                 <w:rStyle w:val="Hiperhivatkozs"/>
@@ -1292,7 +1294,7 @@
                 <w:kern w:val="0"/>
                 <w:sz w:val="22"/>
                 <w:szCs w:val="22"/>
-                <w:lang w:eastAsia="hu-HU" w:bidi="ar-SA"/>
+                <w:lang w:val="en-US" w:eastAsia="en-US" w:bidi="ar-SA"/>
               </w:rPr>
               <w:tab/>
             </w:r>
@@ -1322,7 +1324,7 @@
                 <w:noProof/>
                 <w:webHidden/>
               </w:rPr>
-              <w:instrText xml:space="preserve"> PAGEREF _Toc528176524 \h </w:instrText>
+              <w:instrText xml:space="preserve"> PAGEREF _Toc111887268 \h </w:instrText>
             </w:r>
             <w:r>
               <w:rPr>
@@ -1366,10 +1368,10 @@
               <w:kern w:val="0"/>
               <w:sz w:val="22"/>
               <w:szCs w:val="22"/>
-              <w:lang w:eastAsia="hu-HU" w:bidi="ar-SA"/>
+              <w:lang w:val="en-US" w:eastAsia="en-US" w:bidi="ar-SA"/>
             </w:rPr>
           </w:pPr>
-          <w:hyperlink w:anchor="_Toc528176525" w:history="1">
+          <w:hyperlink w:anchor="_Toc111887269" w:history="1">
             <w:r>
               <w:rPr>
                 <w:rStyle w:val="Hiperhivatkozs"/>
@@ -1384,7 +1386,7 @@
                 <w:kern w:val="0"/>
                 <w:sz w:val="22"/>
                 <w:szCs w:val="22"/>
-                <w:lang w:eastAsia="hu-HU" w:bidi="ar-SA"/>
+                <w:lang w:val="en-US" w:eastAsia="en-US" w:bidi="ar-SA"/>
               </w:rPr>
               <w:tab/>
             </w:r>
@@ -1414,7 +1416,7 @@
                 <w:noProof/>
                 <w:webHidden/>
               </w:rPr>
-              <w:instrText xml:space="preserve"> PAGEREF _Toc528176525 \h </w:instrText>
+              <w:instrText xml:space="preserve"> PAGEREF _Toc111887269 \h </w:instrText>
             </w:r>
             <w:r>
               <w:rPr>
@@ -1458,10 +1460,10 @@
               <w:kern w:val="0"/>
               <w:sz w:val="22"/>
               <w:szCs w:val="22"/>
-              <w:lang w:eastAsia="hu-HU" w:bidi="ar-SA"/>
+              <w:lang w:val="en-US" w:eastAsia="en-US" w:bidi="ar-SA"/>
             </w:rPr>
           </w:pPr>
-          <w:hyperlink w:anchor="_Toc528176526" w:history="1">
+          <w:hyperlink w:anchor="_Toc111887270" w:history="1">
             <w:r>
               <w:rPr>
                 <w:rStyle w:val="Hiperhivatkozs"/>
@@ -1476,7 +1478,7 @@
                 <w:kern w:val="0"/>
                 <w:sz w:val="22"/>
                 <w:szCs w:val="22"/>
-                <w:lang w:eastAsia="hu-HU" w:bidi="ar-SA"/>
+                <w:lang w:val="en-US" w:eastAsia="en-US" w:bidi="ar-SA"/>
               </w:rPr>
               <w:tab/>
             </w:r>
@@ -1506,7 +1508,7 @@
                 <w:noProof/>
                 <w:webHidden/>
               </w:rPr>
-              <w:instrText xml:space="preserve"> PAGEREF _Toc528176526 \h </w:instrText>
+              <w:instrText xml:space="preserve"> PAGEREF _Toc111887270 \h </w:instrText>
             </w:r>
             <w:r>
               <w:rPr>
@@ -1550,10 +1552,10 @@
               <w:kern w:val="0"/>
               <w:sz w:val="22"/>
               <w:szCs w:val="22"/>
-              <w:lang w:eastAsia="hu-HU" w:bidi="ar-SA"/>
+              <w:lang w:val="en-US" w:eastAsia="en-US" w:bidi="ar-SA"/>
             </w:rPr>
           </w:pPr>
-          <w:hyperlink w:anchor="_Toc528176527" w:history="1">
+          <w:hyperlink w:anchor="_Toc111887271" w:history="1">
             <w:r>
               <w:rPr>
                 <w:rStyle w:val="Hiperhivatkozs"/>
@@ -1568,7 +1570,7 @@
                 <w:kern w:val="0"/>
                 <w:sz w:val="22"/>
                 <w:szCs w:val="22"/>
-                <w:lang w:eastAsia="hu-HU" w:bidi="ar-SA"/>
+                <w:lang w:val="en-US" w:eastAsia="en-US" w:bidi="ar-SA"/>
               </w:rPr>
               <w:tab/>
             </w:r>
@@ -1598,7 +1600,7 @@
                 <w:noProof/>
                 <w:webHidden/>
               </w:rPr>
-              <w:instrText xml:space="preserve"> PAGEREF _Toc528176527 \h </w:instrText>
+              <w:instrText xml:space="preserve"> PAGEREF _Toc111887271 \h </w:instrText>
             </w:r>
             <w:r>
               <w:rPr>
@@ -1642,10 +1644,10 @@
               <w:kern w:val="0"/>
               <w:sz w:val="22"/>
               <w:szCs w:val="22"/>
-              <w:lang w:eastAsia="hu-HU" w:bidi="ar-SA"/>
+              <w:lang w:val="en-US" w:eastAsia="en-US" w:bidi="ar-SA"/>
             </w:rPr>
           </w:pPr>
-          <w:hyperlink w:anchor="_Toc528176528" w:history="1">
+          <w:hyperlink w:anchor="_Toc111887272" w:history="1">
             <w:r>
               <w:rPr>
                 <w:rStyle w:val="Hiperhivatkozs"/>
@@ -1660,7 +1662,7 @@
                 <w:kern w:val="0"/>
                 <w:sz w:val="22"/>
                 <w:szCs w:val="22"/>
-                <w:lang w:eastAsia="hu-HU" w:bidi="ar-SA"/>
+                <w:lang w:val="en-US" w:eastAsia="en-US" w:bidi="ar-SA"/>
               </w:rPr>
               <w:tab/>
             </w:r>
@@ -1690,7 +1692,7 @@
                 <w:noProof/>
                 <w:webHidden/>
               </w:rPr>
-              <w:instrText xml:space="preserve"> PAGEREF _Toc528176528 \h </w:instrText>
+              <w:instrText xml:space="preserve"> PAGEREF _Toc111887272 \h </w:instrText>
             </w:r>
             <w:r>
               <w:rPr>
@@ -1734,10 +1736,10 @@
               <w:kern w:val="0"/>
               <w:sz w:val="22"/>
               <w:szCs w:val="22"/>
-              <w:lang w:eastAsia="hu-HU" w:bidi="ar-SA"/>
+              <w:lang w:val="en-US" w:eastAsia="en-US" w:bidi="ar-SA"/>
             </w:rPr>
           </w:pPr>
-          <w:hyperlink w:anchor="_Toc528176529" w:history="1">
+          <w:hyperlink w:anchor="_Toc111887273" w:history="1">
             <w:r>
               <w:rPr>
                 <w:rStyle w:val="Hiperhivatkozs"/>
@@ -1752,7 +1754,7 @@
                 <w:kern w:val="0"/>
                 <w:sz w:val="22"/>
                 <w:szCs w:val="22"/>
-                <w:lang w:eastAsia="hu-HU" w:bidi="ar-SA"/>
+                <w:lang w:val="en-US" w:eastAsia="en-US" w:bidi="ar-SA"/>
               </w:rPr>
               <w:tab/>
             </w:r>
@@ -1782,7 +1784,7 @@
                 <w:noProof/>
                 <w:webHidden/>
               </w:rPr>
-              <w:instrText xml:space="preserve"> PAGEREF _Toc528176529 \h </w:instrText>
+              <w:instrText xml:space="preserve"> PAGEREF _Toc111887273 \h </w:instrText>
             </w:r>
             <w:r>
               <w:rPr>
@@ -1826,10 +1828,10 @@
               <w:kern w:val="0"/>
               <w:sz w:val="22"/>
               <w:szCs w:val="22"/>
-              <w:lang w:eastAsia="hu-HU" w:bidi="ar-SA"/>
+              <w:lang w:val="en-US" w:eastAsia="en-US" w:bidi="ar-SA"/>
             </w:rPr>
           </w:pPr>
-          <w:hyperlink w:anchor="_Toc528176530" w:history="1">
+          <w:hyperlink w:anchor="_Toc111887274" w:history="1">
             <w:r>
               <w:rPr>
                 <w:rStyle w:val="Hiperhivatkozs"/>
@@ -1844,7 +1846,7 @@
                 <w:kern w:val="0"/>
                 <w:sz w:val="22"/>
                 <w:szCs w:val="22"/>
-                <w:lang w:eastAsia="hu-HU" w:bidi="ar-SA"/>
+                <w:lang w:val="en-US" w:eastAsia="en-US" w:bidi="ar-SA"/>
               </w:rPr>
               <w:tab/>
             </w:r>
@@ -1874,7 +1876,7 @@
                 <w:noProof/>
                 <w:webHidden/>
               </w:rPr>
-              <w:instrText xml:space="preserve"> PAGEREF _Toc528176530 \h </w:instrText>
+              <w:instrText xml:space="preserve"> PAGEREF _Toc111887274 \h </w:instrText>
             </w:r>
             <w:r>
               <w:rPr>
@@ -1918,10 +1920,10 @@
               <w:kern w:val="0"/>
               <w:sz w:val="22"/>
               <w:szCs w:val="22"/>
-              <w:lang w:eastAsia="hu-HU" w:bidi="ar-SA"/>
+              <w:lang w:val="en-US" w:eastAsia="en-US" w:bidi="ar-SA"/>
             </w:rPr>
           </w:pPr>
-          <w:hyperlink w:anchor="_Toc528176531" w:history="1">
+          <w:hyperlink w:anchor="_Toc111887275" w:history="1">
             <w:r>
               <w:rPr>
                 <w:rStyle w:val="Hiperhivatkozs"/>
@@ -1936,7 +1938,7 @@
                 <w:kern w:val="0"/>
                 <w:sz w:val="22"/>
                 <w:szCs w:val="22"/>
-                <w:lang w:eastAsia="hu-HU" w:bidi="ar-SA"/>
+                <w:lang w:val="en-US" w:eastAsia="en-US" w:bidi="ar-SA"/>
               </w:rPr>
               <w:tab/>
             </w:r>
@@ -1966,7 +1968,7 @@
                 <w:noProof/>
                 <w:webHidden/>
               </w:rPr>
-              <w:instrText xml:space="preserve"> PAGEREF _Toc528176531 \h </w:instrText>
+              <w:instrText xml:space="preserve"> PAGEREF _Toc111887275 \h </w:instrText>
             </w:r>
             <w:r>
               <w:rPr>
@@ -2010,10 +2012,10 @@
               <w:kern w:val="0"/>
               <w:sz w:val="22"/>
               <w:szCs w:val="22"/>
-              <w:lang w:eastAsia="hu-HU" w:bidi="ar-SA"/>
+              <w:lang w:val="en-US" w:eastAsia="en-US" w:bidi="ar-SA"/>
             </w:rPr>
           </w:pPr>
-          <w:hyperlink w:anchor="_Toc528176532" w:history="1">
+          <w:hyperlink w:anchor="_Toc111887276" w:history="1">
             <w:r>
               <w:rPr>
                 <w:rStyle w:val="Hiperhivatkozs"/>
@@ -2028,7 +2030,7 @@
                 <w:kern w:val="0"/>
                 <w:sz w:val="22"/>
                 <w:szCs w:val="22"/>
-                <w:lang w:eastAsia="hu-HU" w:bidi="ar-SA"/>
+                <w:lang w:val="en-US" w:eastAsia="en-US" w:bidi="ar-SA"/>
               </w:rPr>
               <w:tab/>
             </w:r>
@@ -2058,7 +2060,7 @@
                 <w:noProof/>
                 <w:webHidden/>
               </w:rPr>
-              <w:instrText xml:space="preserve"> PAGEREF _Toc528176532 \h </w:instrText>
+              <w:instrText xml:space="preserve"> PAGEREF _Toc111887276 \h </w:instrText>
             </w:r>
             <w:r>
               <w:rPr>
@@ -2102,10 +2104,10 @@
               <w:kern w:val="0"/>
               <w:sz w:val="22"/>
               <w:szCs w:val="22"/>
-              <w:lang w:eastAsia="hu-HU" w:bidi="ar-SA"/>
+              <w:lang w:val="en-US" w:eastAsia="en-US" w:bidi="ar-SA"/>
             </w:rPr>
           </w:pPr>
-          <w:hyperlink w:anchor="_Toc528176533" w:history="1">
+          <w:hyperlink w:anchor="_Toc111887277" w:history="1">
             <w:r>
               <w:rPr>
                 <w:rStyle w:val="Hiperhivatkozs"/>
@@ -2120,7 +2122,7 @@
                 <w:kern w:val="0"/>
                 <w:sz w:val="22"/>
                 <w:szCs w:val="22"/>
-                <w:lang w:eastAsia="hu-HU" w:bidi="ar-SA"/>
+                <w:lang w:val="en-US" w:eastAsia="en-US" w:bidi="ar-SA"/>
               </w:rPr>
               <w:tab/>
             </w:r>
@@ -2150,7 +2152,7 @@
                 <w:noProof/>
                 <w:webHidden/>
               </w:rPr>
-              <w:instrText xml:space="preserve"> PAGEREF _Toc528176533 \h </w:instrText>
+              <w:instrText xml:space="preserve"> PAGEREF _Toc111887277 \h </w:instrText>
             </w:r>
             <w:r>
               <w:rPr>
@@ -2194,10 +2196,10 @@
               <w:kern w:val="0"/>
               <w:sz w:val="22"/>
               <w:szCs w:val="22"/>
-              <w:lang w:eastAsia="hu-HU" w:bidi="ar-SA"/>
+              <w:lang w:val="en-US" w:eastAsia="en-US" w:bidi="ar-SA"/>
             </w:rPr>
           </w:pPr>
-          <w:hyperlink w:anchor="_Toc528176534" w:history="1">
+          <w:hyperlink w:anchor="_Toc111887278" w:history="1">
             <w:r>
               <w:rPr>
                 <w:rStyle w:val="Hiperhivatkozs"/>
@@ -2212,7 +2214,7 @@
                 <w:kern w:val="0"/>
                 <w:sz w:val="22"/>
                 <w:szCs w:val="22"/>
-                <w:lang w:eastAsia="hu-HU" w:bidi="ar-SA"/>
+                <w:lang w:val="en-US" w:eastAsia="en-US" w:bidi="ar-SA"/>
               </w:rPr>
               <w:tab/>
             </w:r>
@@ -2242,7 +2244,7 @@
                 <w:noProof/>
                 <w:webHidden/>
               </w:rPr>
-              <w:instrText xml:space="preserve"> PAGEREF _Toc528176534 \h </w:instrText>
+              <w:instrText xml:space="preserve"> PAGEREF _Toc111887278 \h </w:instrText>
             </w:r>
             <w:r>
               <w:rPr>
@@ -2286,10 +2288,10 @@
               <w:kern w:val="0"/>
               <w:sz w:val="22"/>
               <w:szCs w:val="22"/>
-              <w:lang w:eastAsia="hu-HU" w:bidi="ar-SA"/>
+              <w:lang w:val="en-US" w:eastAsia="en-US" w:bidi="ar-SA"/>
             </w:rPr>
           </w:pPr>
-          <w:hyperlink w:anchor="_Toc528176535" w:history="1">
+          <w:hyperlink w:anchor="_Toc111887279" w:history="1">
             <w:r>
               <w:rPr>
                 <w:rStyle w:val="Hiperhivatkozs"/>
@@ -2304,7 +2306,7 @@
                 <w:kern w:val="0"/>
                 <w:sz w:val="22"/>
                 <w:szCs w:val="22"/>
-                <w:lang w:eastAsia="hu-HU" w:bidi="ar-SA"/>
+                <w:lang w:val="en-US" w:eastAsia="en-US" w:bidi="ar-SA"/>
               </w:rPr>
               <w:tab/>
             </w:r>
@@ -2334,7 +2336,7 @@
                 <w:noProof/>
                 <w:webHidden/>
               </w:rPr>
-              <w:instrText xml:space="preserve"> PAGEREF _Toc528176535 \h </w:instrText>
+              <w:instrText xml:space="preserve"> PAGEREF _Toc111887279 \h </w:instrText>
             </w:r>
             <w:r>
               <w:rPr>
@@ -2378,10 +2380,10 @@
               <w:kern w:val="0"/>
               <w:sz w:val="22"/>
               <w:szCs w:val="22"/>
-              <w:lang w:eastAsia="hu-HU" w:bidi="ar-SA"/>
+              <w:lang w:val="en-US" w:eastAsia="en-US" w:bidi="ar-SA"/>
             </w:rPr>
           </w:pPr>
-          <w:hyperlink w:anchor="_Toc528176536" w:history="1">
+          <w:hyperlink w:anchor="_Toc111887280" w:history="1">
             <w:r>
               <w:rPr>
                 <w:rStyle w:val="Hiperhivatkozs"/>
@@ -2396,7 +2398,7 @@
                 <w:kern w:val="0"/>
                 <w:sz w:val="22"/>
                 <w:szCs w:val="22"/>
-                <w:lang w:eastAsia="hu-HU" w:bidi="ar-SA"/>
+                <w:lang w:val="en-US" w:eastAsia="en-US" w:bidi="ar-SA"/>
               </w:rPr>
               <w:tab/>
             </w:r>
@@ -2426,7 +2428,7 @@
                 <w:noProof/>
                 <w:webHidden/>
               </w:rPr>
-              <w:instrText xml:space="preserve"> PAGEREF _Toc528176536 \h </w:instrText>
+              <w:instrText xml:space="preserve"> PAGEREF _Toc111887280 \h </w:instrText>
             </w:r>
             <w:r>
               <w:rPr>
@@ -2470,10 +2472,10 @@
               <w:kern w:val="0"/>
               <w:sz w:val="22"/>
               <w:szCs w:val="22"/>
-              <w:lang w:eastAsia="hu-HU" w:bidi="ar-SA"/>
+              <w:lang w:val="en-US" w:eastAsia="en-US" w:bidi="ar-SA"/>
             </w:rPr>
           </w:pPr>
-          <w:hyperlink w:anchor="_Toc528176537" w:history="1">
+          <w:hyperlink w:anchor="_Toc111887281" w:history="1">
             <w:r>
               <w:rPr>
                 <w:rStyle w:val="Hiperhivatkozs"/>
@@ -2488,7 +2490,7 @@
                 <w:kern w:val="0"/>
                 <w:sz w:val="22"/>
                 <w:szCs w:val="22"/>
-                <w:lang w:eastAsia="hu-HU" w:bidi="ar-SA"/>
+                <w:lang w:val="en-US" w:eastAsia="en-US" w:bidi="ar-SA"/>
               </w:rPr>
               <w:tab/>
             </w:r>
@@ -2518,7 +2520,7 @@
                 <w:noProof/>
                 <w:webHidden/>
               </w:rPr>
-              <w:instrText xml:space="preserve"> PAGEREF _Toc528176537 \h </w:instrText>
+              <w:instrText xml:space="preserve"> PAGEREF _Toc111887281 \h </w:instrText>
             </w:r>
             <w:r>
               <w:rPr>
@@ -2562,10 +2564,10 @@
               <w:kern w:val="0"/>
               <w:sz w:val="22"/>
               <w:szCs w:val="22"/>
-              <w:lang w:eastAsia="hu-HU" w:bidi="ar-SA"/>
+              <w:lang w:val="en-US" w:eastAsia="en-US" w:bidi="ar-SA"/>
             </w:rPr>
           </w:pPr>
-          <w:hyperlink w:anchor="_Toc528176538" w:history="1">
+          <w:hyperlink w:anchor="_Toc111887282" w:history="1">
             <w:r>
               <w:rPr>
                 <w:rStyle w:val="Hiperhivatkozs"/>
@@ -2580,7 +2582,7 @@
                 <w:kern w:val="0"/>
                 <w:sz w:val="22"/>
                 <w:szCs w:val="22"/>
-                <w:lang w:eastAsia="hu-HU" w:bidi="ar-SA"/>
+                <w:lang w:val="en-US" w:eastAsia="en-US" w:bidi="ar-SA"/>
               </w:rPr>
               <w:tab/>
             </w:r>
@@ -2610,7 +2612,7 @@
                 <w:noProof/>
                 <w:webHidden/>
               </w:rPr>
-              <w:instrText xml:space="preserve"> PAGEREF _Toc528176538 \h </w:instrText>
+              <w:instrText xml:space="preserve"> PAGEREF _Toc111887282 \h </w:instrText>
             </w:r>
             <w:r>
               <w:rPr>
@@ -2630,7 +2632,7 @@
                 <w:noProof/>
                 <w:webHidden/>
               </w:rPr>
-              <w:t>14</w:t>
+              <w:t>15</w:t>
             </w:r>
             <w:r>
               <w:rPr>
@@ -2654,10 +2656,10 @@
               <w:kern w:val="0"/>
               <w:sz w:val="22"/>
               <w:szCs w:val="22"/>
-              <w:lang w:eastAsia="hu-HU" w:bidi="ar-SA"/>
+              <w:lang w:val="en-US" w:eastAsia="en-US" w:bidi="ar-SA"/>
             </w:rPr>
           </w:pPr>
-          <w:hyperlink w:anchor="_Toc528176539" w:history="1">
+          <w:hyperlink w:anchor="_Toc111887283" w:history="1">
             <w:r>
               <w:rPr>
                 <w:rStyle w:val="Hiperhivatkozs"/>
@@ -2672,7 +2674,7 @@
                 <w:kern w:val="0"/>
                 <w:sz w:val="22"/>
                 <w:szCs w:val="22"/>
-                <w:lang w:eastAsia="hu-HU" w:bidi="ar-SA"/>
+                <w:lang w:val="en-US" w:eastAsia="en-US" w:bidi="ar-SA"/>
               </w:rPr>
               <w:tab/>
             </w:r>
@@ -2702,7 +2704,7 @@
                 <w:noProof/>
                 <w:webHidden/>
               </w:rPr>
-              <w:instrText xml:space="preserve"> PAGEREF _Toc528176539 \h </w:instrText>
+              <w:instrText xml:space="preserve"> PAGEREF _Toc111887283 \h </w:instrText>
             </w:r>
             <w:r>
               <w:rPr>
@@ -2722,7 +2724,7 @@
                 <w:noProof/>
                 <w:webHidden/>
               </w:rPr>
-              <w:t>14</w:t>
+              <w:t>15</w:t>
             </w:r>
             <w:r>
               <w:rPr>
@@ -2746,10 +2748,10 @@
               <w:kern w:val="0"/>
               <w:sz w:val="22"/>
               <w:szCs w:val="22"/>
-              <w:lang w:eastAsia="hu-HU" w:bidi="ar-SA"/>
+              <w:lang w:val="en-US" w:eastAsia="en-US" w:bidi="ar-SA"/>
             </w:rPr>
           </w:pPr>
-          <w:hyperlink w:anchor="_Toc528176540" w:history="1">
+          <w:hyperlink w:anchor="_Toc111887284" w:history="1">
             <w:r>
               <w:rPr>
                 <w:rStyle w:val="Hiperhivatkozs"/>
@@ -2764,7 +2766,7 @@
                 <w:kern w:val="0"/>
                 <w:sz w:val="22"/>
                 <w:szCs w:val="22"/>
-                <w:lang w:eastAsia="hu-HU" w:bidi="ar-SA"/>
+                <w:lang w:val="en-US" w:eastAsia="en-US" w:bidi="ar-SA"/>
               </w:rPr>
               <w:tab/>
             </w:r>
@@ -2794,7 +2796,7 @@
                 <w:noProof/>
                 <w:webHidden/>
               </w:rPr>
-              <w:instrText xml:space="preserve"> PAGEREF _Toc528176540 \h </w:instrText>
+              <w:instrText xml:space="preserve"> PAGEREF _Toc111887284 \h </w:instrText>
             </w:r>
             <w:r>
               <w:rPr>
@@ -2838,10 +2840,10 @@
               <w:kern w:val="0"/>
               <w:sz w:val="22"/>
               <w:szCs w:val="22"/>
-              <w:lang w:eastAsia="hu-HU" w:bidi="ar-SA"/>
+              <w:lang w:val="en-US" w:eastAsia="en-US" w:bidi="ar-SA"/>
             </w:rPr>
           </w:pPr>
-          <w:hyperlink w:anchor="_Toc528176541" w:history="1">
+          <w:hyperlink w:anchor="_Toc111887285" w:history="1">
             <w:r>
               <w:rPr>
                 <w:rStyle w:val="Hiperhivatkozs"/>
@@ -2856,7 +2858,7 @@
                 <w:kern w:val="0"/>
                 <w:sz w:val="22"/>
                 <w:szCs w:val="22"/>
-                <w:lang w:eastAsia="hu-HU" w:bidi="ar-SA"/>
+                <w:lang w:val="en-US" w:eastAsia="en-US" w:bidi="ar-SA"/>
               </w:rPr>
               <w:tab/>
             </w:r>
@@ -2886,7 +2888,7 @@
                 <w:noProof/>
                 <w:webHidden/>
               </w:rPr>
-              <w:instrText xml:space="preserve"> PAGEREF _Toc528176541 \h </w:instrText>
+              <w:instrText xml:space="preserve"> PAGEREF _Toc111887285 \h </w:instrText>
             </w:r>
             <w:r>
               <w:rPr>
@@ -2906,7 +2908,7 @@
                 <w:noProof/>
                 <w:webHidden/>
               </w:rPr>
-              <w:t>15</w:t>
+              <w:t>16</w:t>
             </w:r>
             <w:r>
               <w:rPr>
@@ -2930,10 +2932,10 @@
               <w:kern w:val="0"/>
               <w:sz w:val="22"/>
               <w:szCs w:val="22"/>
-              <w:lang w:eastAsia="hu-HU" w:bidi="ar-SA"/>
+              <w:lang w:val="en-US" w:eastAsia="en-US" w:bidi="ar-SA"/>
             </w:rPr>
           </w:pPr>
-          <w:hyperlink w:anchor="_Toc528176542" w:history="1">
+          <w:hyperlink w:anchor="_Toc111887286" w:history="1">
             <w:r>
               <w:rPr>
                 <w:rStyle w:val="Hiperhivatkozs"/>
@@ -2948,7 +2950,7 @@
                 <w:kern w:val="0"/>
                 <w:sz w:val="22"/>
                 <w:szCs w:val="22"/>
-                <w:lang w:eastAsia="hu-HU" w:bidi="ar-SA"/>
+                <w:lang w:val="en-US" w:eastAsia="en-US" w:bidi="ar-SA"/>
               </w:rPr>
               <w:tab/>
             </w:r>
@@ -2978,7 +2980,7 @@
                 <w:noProof/>
                 <w:webHidden/>
               </w:rPr>
-              <w:instrText xml:space="preserve"> PAGEREF _Toc528176542 \h </w:instrText>
+              <w:instrText xml:space="preserve"> PAGEREF _Toc111887286 \h </w:instrText>
             </w:r>
             <w:r>
               <w:rPr>
@@ -2998,7 +3000,7 @@
                 <w:noProof/>
                 <w:webHidden/>
               </w:rPr>
-              <w:t>15</w:t>
+              <w:t>16</w:t>
             </w:r>
             <w:r>
               <w:rPr>
@@ -3022,10 +3024,10 @@
               <w:kern w:val="0"/>
               <w:sz w:val="22"/>
               <w:szCs w:val="22"/>
-              <w:lang w:eastAsia="hu-HU" w:bidi="ar-SA"/>
+              <w:lang w:val="en-US" w:eastAsia="en-US" w:bidi="ar-SA"/>
             </w:rPr>
           </w:pPr>
-          <w:hyperlink w:anchor="_Toc528176543" w:history="1">
+          <w:hyperlink w:anchor="_Toc111887287" w:history="1">
             <w:r>
               <w:rPr>
                 <w:rStyle w:val="Hiperhivatkozs"/>
@@ -3040,7 +3042,7 @@
                 <w:kern w:val="0"/>
                 <w:sz w:val="22"/>
                 <w:szCs w:val="22"/>
-                <w:lang w:eastAsia="hu-HU" w:bidi="ar-SA"/>
+                <w:lang w:val="en-US" w:eastAsia="en-US" w:bidi="ar-SA"/>
               </w:rPr>
               <w:tab/>
             </w:r>
@@ -3070,7 +3072,7 @@
                 <w:noProof/>
                 <w:webHidden/>
               </w:rPr>
-              <w:instrText xml:space="preserve"> PAGEREF _Toc528176543 \h </w:instrText>
+              <w:instrText xml:space="preserve"> PAGEREF _Toc111887287 \h </w:instrText>
             </w:r>
             <w:r>
               <w:rPr>
@@ -3114,10 +3116,10 @@
               <w:kern w:val="0"/>
               <w:sz w:val="22"/>
               <w:szCs w:val="22"/>
-              <w:lang w:eastAsia="hu-HU" w:bidi="ar-SA"/>
+              <w:lang w:val="en-US" w:eastAsia="en-US" w:bidi="ar-SA"/>
             </w:rPr>
           </w:pPr>
-          <w:hyperlink w:anchor="_Toc528176544" w:history="1">
+          <w:hyperlink w:anchor="_Toc111887288" w:history="1">
             <w:r>
               <w:rPr>
                 <w:rStyle w:val="Hiperhivatkozs"/>
@@ -3132,7 +3134,7 @@
                 <w:kern w:val="0"/>
                 <w:sz w:val="22"/>
                 <w:szCs w:val="22"/>
-                <w:lang w:eastAsia="hu-HU" w:bidi="ar-SA"/>
+                <w:lang w:val="en-US" w:eastAsia="en-US" w:bidi="ar-SA"/>
               </w:rPr>
               <w:tab/>
             </w:r>
@@ -3162,7 +3164,7 @@
                 <w:noProof/>
                 <w:webHidden/>
               </w:rPr>
-              <w:instrText xml:space="preserve"> PAGEREF _Toc528176544 \h </w:instrText>
+              <w:instrText xml:space="preserve"> PAGEREF _Toc111887288 \h </w:instrText>
             </w:r>
             <w:r>
               <w:rPr>
@@ -3182,7 +3184,7 @@
                 <w:noProof/>
                 <w:webHidden/>
               </w:rPr>
-              <w:t>16</w:t>
+              <w:t>17</w:t>
             </w:r>
             <w:r>
               <w:rPr>
@@ -3217,12 +3219,12 @@
         <w:pStyle w:val="Cmsor1"/>
         <w:jc w:val="both"/>
       </w:pPr>
-      <w:bookmarkStart w:id="0" w:name="_Toc528176511"/>
+      <w:bookmarkStart w:id="1" w:name="_Toc111887255"/>
       <w:r>
         <w:lastRenderedPageBreak/>
         <w:t>Fő ablak</w:t>
       </w:r>
-      <w:bookmarkEnd w:id="0"/>
+      <w:bookmarkEnd w:id="1"/>
     </w:p>
     <w:p>
       <w:pPr>
@@ -3252,7 +3254,7 @@
       <w:r>
         <w:rPr>
           <w:noProof/>
-          <w:lang w:eastAsia="hu-HU" w:bidi="ar-SA"/>
+          <w:lang w:val="en-US" w:eastAsia="en-US" w:bidi="ar-SA"/>
         </w:rPr>
         <w:drawing>
           <wp:inline distT="0" distB="0" distL="0" distR="0" wp14:anchorId="0CC73ADA" wp14:editId="1AF45BFA">
@@ -3296,18 +3298,18 @@
         <w:pStyle w:val="Cmsor1"/>
         <w:jc w:val="both"/>
       </w:pPr>
-      <w:bookmarkStart w:id="1" w:name="_Toc528176512"/>
+      <w:bookmarkStart w:id="2" w:name="_Toc111887256"/>
       <w:r>
         <w:t>Dokkolós felhasználói felület kezelése</w:t>
       </w:r>
-      <w:bookmarkEnd w:id="1"/>
+      <w:bookmarkEnd w:id="2"/>
     </w:p>
     <w:p>
       <w:pPr>
         <w:pStyle w:val="Cmsor2"/>
         <w:jc w:val="both"/>
       </w:pPr>
-      <w:bookmarkStart w:id="2" w:name="_Toc528176513"/>
+      <w:bookmarkStart w:id="3" w:name="_Toc111887257"/>
       <w:r>
         <w:t>Panelhalmok</w:t>
       </w:r>
@@ -3317,7 +3319,7 @@
       <w:r>
         <w:t>képzése</w:t>
       </w:r>
-      <w:bookmarkEnd w:id="2"/>
+      <w:bookmarkEnd w:id="3"/>
     </w:p>
     <w:p>
       <w:pPr>
@@ -3351,7 +3353,7 @@
       <w:r>
         <w:rPr>
           <w:noProof/>
-          <w:lang w:eastAsia="hu-HU" w:bidi="ar-SA"/>
+          <w:lang w:val="en-US" w:eastAsia="en-US" w:bidi="ar-SA"/>
         </w:rPr>
         <w:drawing>
           <wp:inline distT="0" distB="0" distL="0" distR="0">
@@ -3428,7 +3430,7 @@
       <w:r>
         <w:rPr>
           <w:noProof/>
-          <w:lang w:eastAsia="hu-HU" w:bidi="ar-SA"/>
+          <w:lang w:val="en-US" w:eastAsia="en-US" w:bidi="ar-SA"/>
         </w:rPr>
         <w:drawing>
           <wp:anchor distT="0" distB="0" distL="0" distR="0" simplePos="0" relativeHeight="251663360" behindDoc="0" locked="0" layoutInCell="1" allowOverlap="1">
@@ -3502,11 +3504,11 @@
         <w:pStyle w:val="Cmsor2"/>
         <w:jc w:val="both"/>
       </w:pPr>
-      <w:bookmarkStart w:id="3" w:name="_Toc528176514"/>
+      <w:bookmarkStart w:id="4" w:name="_Toc111887258"/>
       <w:r>
         <w:t>A panelek rögzítése és feloldása</w:t>
       </w:r>
-      <w:bookmarkEnd w:id="3"/>
+      <w:bookmarkEnd w:id="4"/>
     </w:p>
     <w:p>
       <w:pPr>
@@ -3570,7 +3572,7 @@
       <w:r>
         <w:rPr>
           <w:noProof/>
-          <w:lang w:eastAsia="hu-HU" w:bidi="ar-SA"/>
+          <w:lang w:val="en-US" w:eastAsia="en-US" w:bidi="ar-SA"/>
         </w:rPr>
         <w:drawing>
           <wp:inline distT="0" distB="0" distL="0" distR="0">
@@ -3701,11 +3703,11 @@
         <w:pStyle w:val="Cmsor2"/>
         <w:jc w:val="both"/>
       </w:pPr>
-      <w:bookmarkStart w:id="4" w:name="_Toc528176515"/>
+      <w:bookmarkStart w:id="5" w:name="_Toc111887259"/>
       <w:r>
         <w:t>A panelek áthelyezése</w:t>
       </w:r>
-      <w:bookmarkEnd w:id="4"/>
+      <w:bookmarkEnd w:id="5"/>
     </w:p>
     <w:p>
       <w:pPr>
@@ -3715,7 +3717,7 @@
       <w:r>
         <w:rPr>
           <w:noProof/>
-          <w:lang w:eastAsia="hu-HU" w:bidi="ar-SA"/>
+          <w:lang w:val="en-US" w:eastAsia="en-US" w:bidi="ar-SA"/>
         </w:rPr>
         <w:drawing>
           <wp:anchor distT="0" distB="0" distL="0" distR="0" simplePos="0" relativeHeight="251665408" behindDoc="0" locked="0" layoutInCell="1" allowOverlap="1">
@@ -3854,11 +3856,11 @@
         <w:pStyle w:val="Cmsor2"/>
         <w:jc w:val="both"/>
       </w:pPr>
-      <w:bookmarkStart w:id="5" w:name="_Toc528176516"/>
+      <w:bookmarkStart w:id="6" w:name="_Toc111887260"/>
       <w:r>
         <w:t>Panelek hozzáadása és eltávolítása</w:t>
       </w:r>
-      <w:bookmarkEnd w:id="5"/>
+      <w:bookmarkEnd w:id="6"/>
     </w:p>
     <w:p>
       <w:pPr>
@@ -3898,11 +3900,11 @@
         <w:pStyle w:val="Cmsor2"/>
         <w:jc w:val="both"/>
       </w:pPr>
-      <w:bookmarkStart w:id="6" w:name="_Toc528176517"/>
+      <w:bookmarkStart w:id="7" w:name="_Toc111887261"/>
       <w:r>
         <w:t>Lebegő panelek halmozása</w:t>
       </w:r>
-      <w:bookmarkEnd w:id="6"/>
+      <w:bookmarkEnd w:id="7"/>
     </w:p>
     <w:p>
       <w:pPr>
@@ -3918,11 +3920,11 @@
         <w:pStyle w:val="Cmsor2"/>
         <w:jc w:val="both"/>
       </w:pPr>
-      <w:bookmarkStart w:id="7" w:name="_Toc528176518"/>
+      <w:bookmarkStart w:id="8" w:name="_Toc111887262"/>
       <w:r>
         <w:t>Panelek átméretezése</w:t>
       </w:r>
-      <w:bookmarkEnd w:id="7"/>
+      <w:bookmarkEnd w:id="8"/>
     </w:p>
     <w:p>
       <w:pPr>
@@ -3989,7 +3991,7 @@
         <w:pStyle w:val="Cmsor1"/>
         <w:jc w:val="both"/>
       </w:pPr>
-      <w:bookmarkStart w:id="8" w:name="_Toc528176519"/>
+      <w:bookmarkStart w:id="9" w:name="_Toc111887263"/>
       <w:r>
         <w:t>Eszközsávból elér</w:t>
       </w:r>
@@ -3999,7 +4001,7 @@
       <w:r>
         <w:t xml:space="preserve"> funkciók</w:t>
       </w:r>
-      <w:bookmarkEnd w:id="8"/>
+      <w:bookmarkEnd w:id="9"/>
     </w:p>
     <w:p>
       <w:pPr>
@@ -4053,7 +4055,7 @@
       <w:r>
         <w:rPr>
           <w:noProof/>
-          <w:lang w:eastAsia="hu-HU" w:bidi="ar-SA"/>
+          <w:lang w:val="en-US" w:eastAsia="en-US" w:bidi="ar-SA"/>
         </w:rPr>
         <w:drawing>
           <wp:inline distT="0" distB="0" distL="0" distR="0">
@@ -4125,7 +4127,7 @@
         <w:rPr>
           <w:rFonts w:ascii="Symbol" w:hAnsi="Symbol"/>
           <w:noProof/>
-          <w:lang w:eastAsia="hu-HU" w:bidi="ar-SA"/>
+          <w:lang w:val="en-US" w:eastAsia="en-US" w:bidi="ar-SA"/>
         </w:rPr>
         <w:drawing>
           <wp:inline distT="0" distB="0" distL="0" distR="0">
@@ -4268,7 +4270,7 @@
       <w:r>
         <w:rPr>
           <w:noProof/>
-          <w:lang w:eastAsia="hu-HU" w:bidi="ar-SA"/>
+          <w:lang w:val="en-US" w:eastAsia="en-US" w:bidi="ar-SA"/>
         </w:rPr>
         <w:drawing>
           <wp:inline distT="0" distB="0" distL="0" distR="0">
@@ -4352,7 +4354,7 @@
       <w:r>
         <w:rPr>
           <w:noProof/>
-          <w:lang w:eastAsia="hu-HU" w:bidi="ar-SA"/>
+          <w:lang w:val="en-US" w:eastAsia="en-US" w:bidi="ar-SA"/>
         </w:rPr>
         <w:drawing>
           <wp:inline distT="0" distB="0" distL="0" distR="0">
@@ -4494,7 +4496,7 @@
       <w:r>
         <w:rPr>
           <w:noProof/>
-          <w:lang w:eastAsia="hu-HU" w:bidi="ar-SA"/>
+          <w:lang w:val="en-US" w:eastAsia="en-US" w:bidi="ar-SA"/>
         </w:rPr>
         <w:drawing>
           <wp:inline distT="0" distB="0" distL="0" distR="0" wp14:anchorId="69ADE9B4" wp14:editId="4FEB978D">
@@ -4605,7 +4607,7 @@
       <w:r>
         <w:rPr>
           <w:noProof/>
-          <w:lang w:eastAsia="hu-HU" w:bidi="ar-SA"/>
+          <w:lang w:val="en-US" w:eastAsia="en-US" w:bidi="ar-SA"/>
         </w:rPr>
         <w:drawing>
           <wp:inline distT="0" distB="0" distL="0" distR="0">
@@ -4778,7 +4780,7 @@
       <w:r>
         <w:rPr>
           <w:noProof/>
-          <w:lang w:eastAsia="hu-HU" w:bidi="ar-SA"/>
+          <w:lang w:val="en-US" w:eastAsia="en-US" w:bidi="ar-SA"/>
         </w:rPr>
         <w:drawing>
           <wp:inline distT="0" distB="0" distL="0" distR="0">
@@ -4878,7 +4880,7 @@
       <w:r>
         <w:rPr>
           <w:noProof/>
-          <w:lang w:eastAsia="hu-HU" w:bidi="ar-SA"/>
+          <w:lang w:val="en-US" w:eastAsia="en-US" w:bidi="ar-SA"/>
         </w:rPr>
         <w:drawing>
           <wp:inline distT="0" distB="0" distL="0" distR="0">
@@ -5024,7 +5026,7 @@
       <w:r>
         <w:rPr>
           <w:noProof/>
-          <w:lang w:eastAsia="hu-HU" w:bidi="ar-SA"/>
+          <w:lang w:val="en-US" w:eastAsia="en-US" w:bidi="ar-SA"/>
         </w:rPr>
         <w:lastRenderedPageBreak/>
         <w:drawing>
@@ -5097,7 +5099,7 @@
       <w:r>
         <w:rPr>
           <w:noProof/>
-          <w:lang w:eastAsia="hu-HU" w:bidi="ar-SA"/>
+          <w:lang w:val="en-US" w:eastAsia="en-US" w:bidi="ar-SA"/>
         </w:rPr>
         <w:drawing>
           <wp:inline distT="0" distB="0" distL="0" distR="0">
@@ -5187,7 +5189,7 @@
       <w:r>
         <w:rPr>
           <w:noProof/>
-          <w:lang w:eastAsia="hu-HU" w:bidi="ar-SA"/>
+          <w:lang w:val="en-US" w:eastAsia="en-US" w:bidi="ar-SA"/>
         </w:rPr>
         <w:drawing>
           <wp:inline distT="0" distB="0" distL="0" distR="0">
@@ -5313,7 +5315,7 @@
       <w:r>
         <w:rPr>
           <w:noProof/>
-          <w:lang w:eastAsia="hu-HU" w:bidi="ar-SA"/>
+          <w:lang w:val="en-US" w:eastAsia="en-US" w:bidi="ar-SA"/>
         </w:rPr>
         <w:drawing>
           <wp:inline distT="0" distB="0" distL="0" distR="0" wp14:anchorId="1F89E09E" wp14:editId="5F5778A1">
@@ -5357,14 +5359,14 @@
         <w:pStyle w:val="Cmsor1"/>
         <w:jc w:val="both"/>
       </w:pPr>
-      <w:bookmarkStart w:id="9" w:name="_Toc528176520"/>
+      <w:bookmarkStart w:id="10" w:name="_Toc111887264"/>
       <w:r>
         <w:t>Panela</w:t>
       </w:r>
       <w:r>
         <w:t>blakok</w:t>
       </w:r>
-      <w:bookmarkEnd w:id="9"/>
+      <w:bookmarkEnd w:id="10"/>
     </w:p>
     <w:p>
       <w:pPr>
@@ -5377,11 +5379,11 @@
         <w:pStyle w:val="Cmsor2"/>
         <w:jc w:val="both"/>
       </w:pPr>
-      <w:bookmarkStart w:id="10" w:name="_Toc528176521"/>
+      <w:bookmarkStart w:id="11" w:name="_Toc111887265"/>
       <w:r>
         <w:t>Térkép</w:t>
       </w:r>
-      <w:bookmarkEnd w:id="10"/>
+      <w:bookmarkEnd w:id="11"/>
     </w:p>
     <w:p>
       <w:pPr>
@@ -5405,11 +5407,11 @@
         <w:pStyle w:val="Cmsor2"/>
         <w:jc w:val="both"/>
       </w:pPr>
-      <w:bookmarkStart w:id="11" w:name="_Toc528176522"/>
+      <w:bookmarkStart w:id="12" w:name="_Toc111887266"/>
       <w:r>
         <w:t>Megrendelések</w:t>
       </w:r>
-      <w:bookmarkEnd w:id="11"/>
+      <w:bookmarkEnd w:id="12"/>
     </w:p>
     <w:p>
       <w:pPr>
@@ -5433,11 +5435,11 @@
         <w:pStyle w:val="Cmsor2"/>
         <w:jc w:val="both"/>
       </w:pPr>
-      <w:bookmarkStart w:id="12" w:name="_Toc528176523"/>
+      <w:bookmarkStart w:id="13" w:name="_Toc111887267"/>
       <w:r>
         <w:t>Túrák</w:t>
       </w:r>
-      <w:bookmarkEnd w:id="12"/>
+      <w:bookmarkEnd w:id="13"/>
     </w:p>
     <w:p>
       <w:pPr>
@@ -5459,11 +5461,11 @@
         <w:pStyle w:val="Cmsor2"/>
         <w:jc w:val="both"/>
       </w:pPr>
-      <w:bookmarkStart w:id="13" w:name="_Toc528176524"/>
+      <w:bookmarkStart w:id="14" w:name="_Toc111887268"/>
       <w:r>
         <w:t>Túrapontok</w:t>
       </w:r>
-      <w:bookmarkEnd w:id="13"/>
+      <w:bookmarkEnd w:id="14"/>
     </w:p>
     <w:p>
       <w:pPr>
@@ -5493,7 +5495,7 @@
       <w:r>
         <w:rPr>
           <w:noProof/>
-          <w:lang w:eastAsia="hu-HU" w:bidi="ar-SA"/>
+          <w:lang w:val="en-US" w:eastAsia="en-US" w:bidi="ar-SA"/>
         </w:rPr>
         <w:lastRenderedPageBreak/>
         <w:drawing>
@@ -5571,7 +5573,7 @@
       <w:r>
         <w:rPr>
           <w:noProof/>
-          <w:lang w:eastAsia="hu-HU" w:bidi="ar-SA"/>
+          <w:lang w:val="en-US" w:eastAsia="en-US" w:bidi="ar-SA"/>
         </w:rPr>
         <w:drawing>
           <wp:inline distT="0" distB="0" distL="0" distR="0">
@@ -5648,7 +5650,7 @@
       <w:r>
         <w:rPr>
           <w:noProof/>
-          <w:lang w:eastAsia="hu-HU" w:bidi="ar-SA"/>
+          <w:lang w:val="en-US" w:eastAsia="en-US" w:bidi="ar-SA"/>
         </w:rPr>
         <w:drawing>
           <wp:inline distT="0" distB="0" distL="0" distR="0">
@@ -5711,11 +5713,11 @@
         <w:pStyle w:val="Cmsor2"/>
         <w:jc w:val="both"/>
       </w:pPr>
-      <w:bookmarkStart w:id="14" w:name="_Toc528176525"/>
+      <w:bookmarkStart w:id="15" w:name="_Toc111887269"/>
       <w:r>
         <w:t>Beállítások</w:t>
       </w:r>
-      <w:bookmarkEnd w:id="14"/>
+      <w:bookmarkEnd w:id="15"/>
     </w:p>
     <w:p>
       <w:pPr>
@@ -5930,7 +5932,7 @@
       <w:r>
         <w:rPr>
           <w:noProof/>
-          <w:lang w:eastAsia="hu-HU" w:bidi="ar-SA"/>
+          <w:lang w:val="en-US" w:eastAsia="en-US" w:bidi="ar-SA"/>
         </w:rPr>
         <w:drawing>
           <wp:inline distT="0" distB="0" distL="0" distR="0">
@@ -5996,32 +5998,32 @@
       <w:r>
         <w:t xml:space="preserve"> </w:t>
       </w:r>
-      <w:bookmarkStart w:id="15" w:name="_Toc528176526"/>
+      <w:bookmarkStart w:id="16" w:name="_Toc111887270"/>
       <w:r>
         <w:t>Végezhető műveletek</w:t>
       </w:r>
-      <w:bookmarkEnd w:id="15"/>
+      <w:bookmarkEnd w:id="16"/>
     </w:p>
     <w:p>
       <w:pPr>
         <w:pStyle w:val="Cmsor2"/>
         <w:jc w:val="both"/>
       </w:pPr>
-      <w:bookmarkStart w:id="16" w:name="_Toc528176527"/>
+      <w:bookmarkStart w:id="17" w:name="_Toc111887271"/>
       <w:r>
         <w:t>Kiválasztás</w:t>
       </w:r>
-      <w:bookmarkEnd w:id="16"/>
+      <w:bookmarkEnd w:id="17"/>
     </w:p>
     <w:p>
       <w:pPr>
         <w:pStyle w:val="Cmsor3"/>
       </w:pPr>
-      <w:bookmarkStart w:id="17" w:name="_Toc528176528"/>
+      <w:bookmarkStart w:id="18" w:name="_Toc111887272"/>
       <w:r>
         <w:t>Túrakiválasztás:</w:t>
       </w:r>
-      <w:bookmarkEnd w:id="17"/>
+      <w:bookmarkEnd w:id="18"/>
       <w:r>
         <w:t xml:space="preserve"> </w:t>
       </w:r>
@@ -6084,11 +6086,11 @@
       <w:pPr>
         <w:pStyle w:val="Cmsor3"/>
       </w:pPr>
-      <w:bookmarkStart w:id="18" w:name="_Toc528176529"/>
+      <w:bookmarkStart w:id="19" w:name="_Toc111887273"/>
       <w:r>
         <w:t>Túrapont kiválasztás:</w:t>
       </w:r>
-      <w:bookmarkEnd w:id="18"/>
+      <w:bookmarkEnd w:id="19"/>
     </w:p>
     <w:p>
       <w:pPr>
@@ -6148,14 +6150,14 @@
       <w:pPr>
         <w:pStyle w:val="Cmsor3"/>
       </w:pPr>
-      <w:bookmarkStart w:id="19" w:name="_Toc528176530"/>
+      <w:bookmarkStart w:id="20" w:name="_Toc111887274"/>
       <w:r>
         <w:t>M</w:t>
       </w:r>
       <w:r>
         <w:t>egrendelés kiválasztása</w:t>
       </w:r>
-      <w:bookmarkEnd w:id="19"/>
+      <w:bookmarkEnd w:id="20"/>
     </w:p>
     <w:p>
       <w:pPr>
@@ -6243,11 +6245,11 @@
         <w:pStyle w:val="Cmsor2"/>
         <w:jc w:val="both"/>
       </w:pPr>
-      <w:bookmarkStart w:id="20" w:name="_Toc528176531"/>
+      <w:bookmarkStart w:id="21" w:name="_Toc111887275"/>
       <w:r>
         <w:t>Túrapont törlése</w:t>
       </w:r>
-      <w:bookmarkEnd w:id="20"/>
+      <w:bookmarkEnd w:id="21"/>
     </w:p>
     <w:p>
       <w:pPr>
@@ -6318,11 +6320,11 @@
         <w:pStyle w:val="Cmsor2"/>
         <w:jc w:val="both"/>
       </w:pPr>
-      <w:bookmarkStart w:id="21" w:name="_Toc528176532"/>
+      <w:bookmarkStart w:id="22" w:name="_Toc111887276"/>
       <w:r>
         <w:t>Tervezetlen megrendelés túrába szervezése</w:t>
       </w:r>
-      <w:bookmarkEnd w:id="21"/>
+      <w:bookmarkEnd w:id="22"/>
     </w:p>
     <w:p>
       <w:pPr>
@@ -6402,11 +6404,11 @@
         <w:pStyle w:val="Cmsor2"/>
         <w:jc w:val="both"/>
       </w:pPr>
-      <w:bookmarkStart w:id="22" w:name="_Toc528176533"/>
+      <w:bookmarkStart w:id="23" w:name="_Toc111887277"/>
       <w:r>
         <w:t>Túrapont átmozgatása egy másik túrába</w:t>
       </w:r>
-      <w:bookmarkEnd w:id="22"/>
+      <w:bookmarkEnd w:id="23"/>
     </w:p>
     <w:p>
       <w:pPr>
@@ -6447,11 +6449,11 @@
         <w:pStyle w:val="Cmsor2"/>
         <w:jc w:val="both"/>
       </w:pPr>
-      <w:bookmarkStart w:id="23" w:name="_Toc528176534"/>
+      <w:bookmarkStart w:id="24" w:name="_Toc111887278"/>
       <w:r>
         <w:t>Nyitva tartás módosítása</w:t>
       </w:r>
-      <w:bookmarkEnd w:id="23"/>
+      <w:bookmarkEnd w:id="24"/>
     </w:p>
     <w:p>
       <w:pPr>
@@ -6471,7 +6473,7 @@
       <w:r>
         <w:rPr>
           <w:noProof/>
-          <w:lang w:eastAsia="hu-HU" w:bidi="ar-SA"/>
+          <w:lang w:val="en-US" w:eastAsia="en-US" w:bidi="ar-SA"/>
         </w:rPr>
         <w:drawing>
           <wp:inline distT="0" distB="0" distL="0" distR="0">
@@ -6547,7 +6549,7 @@
       <w:r>
         <w:rPr>
           <w:noProof/>
-          <w:lang w:eastAsia="hu-HU" w:bidi="ar-SA"/>
+          <w:lang w:val="en-US" w:eastAsia="en-US" w:bidi="ar-SA"/>
         </w:rPr>
         <w:drawing>
           <wp:inline distT="0" distB="0" distL="0" distR="0" wp14:anchorId="4ECFFAB1" wp14:editId="1BD12973">
@@ -6610,11 +6612,11 @@
         <w:pStyle w:val="Cmsor1"/>
         <w:jc w:val="both"/>
       </w:pPr>
-      <w:bookmarkStart w:id="24" w:name="_Toc528176535"/>
+      <w:bookmarkStart w:id="25" w:name="_Toc111887279"/>
       <w:r>
         <w:t>Program paraméterei</w:t>
       </w:r>
-      <w:bookmarkEnd w:id="24"/>
+      <w:bookmarkEnd w:id="25"/>
     </w:p>
     <w:p>
       <w:pPr>
@@ -6636,7 +6638,7 @@
         <w:pStyle w:val="Cmsor2"/>
         <w:jc w:val="both"/>
       </w:pPr>
-      <w:bookmarkStart w:id="25" w:name="_Toc528176536"/>
+      <w:bookmarkStart w:id="26" w:name="_Toc111887280"/>
       <w:proofErr w:type="spellStart"/>
       <w:r>
         <w:t>PMap</w:t>
@@ -6645,7 +6647,7 @@
       <w:r>
         <w:t xml:space="preserve"> paramétercsoport</w:t>
       </w:r>
-      <w:bookmarkEnd w:id="25"/>
+      <w:bookmarkEnd w:id="26"/>
     </w:p>
     <w:p>
       <w:pPr>
@@ -7542,27 +7544,7 @@
           <w:szCs w:val="24"/>
           <w:lang w:eastAsia="en-US" w:bidi="ar-SA"/>
         </w:rPr>
-        <w:t xml:space="preserve"> tartalom </w:t>
-      </w:r>
-      <w:r>
-        <w:rPr>
-          <w:rFonts w:eastAsiaTheme="minorHAnsi" w:cs="Times New Roman"/>
-          <w:color w:val="000000"/>
-          <w:kern w:val="0"/>
-          <w:szCs w:val="24"/>
-          <w:lang w:eastAsia="en-US" w:bidi="ar-SA"/>
-        </w:rPr>
-        <w:t>kifejezése</w:t>
-      </w:r>
-      <w:r>
-        <w:rPr>
-          <w:rFonts w:eastAsiaTheme="minorHAnsi" w:cs="Times New Roman"/>
-          <w:color w:val="000000"/>
-          <w:kern w:val="0"/>
-          <w:szCs w:val="24"/>
-          <w:lang w:eastAsia="en-US" w:bidi="ar-SA"/>
-        </w:rPr>
-        <w:t>:</w:t>
+        <w:t xml:space="preserve"> tartalom kifejezése:</w:t>
       </w:r>
     </w:p>
     <w:p>
@@ -7897,47 +7879,44 @@
       </w:r>
       <w:proofErr w:type="spellEnd"/>
       <w:r>
-        <w:t>:</w:t>
+        <w:t xml:space="preserve">: </w:t>
+      </w:r>
+      <w:r>
+        <w:rPr>
+          <w:color w:val="FF0000"/>
+        </w:rPr>
+        <w:t>Kivezetve</w:t>
+      </w:r>
+    </w:p>
+    <w:p>
+      <w:pPr>
+        <w:pStyle w:val="Szvegtrzs"/>
+        <w:ind w:left="720"/>
+        <w:jc w:val="both"/>
+      </w:pPr>
+    </w:p>
+    <w:p>
+      <w:pPr>
+        <w:pStyle w:val="Szvegtrzs"/>
+        <w:jc w:val="both"/>
+      </w:pPr>
+    </w:p>
+    <w:p>
+      <w:pPr>
+        <w:pStyle w:val="Cmsor2"/>
+        <w:jc w:val="both"/>
+      </w:pPr>
+      <w:bookmarkStart w:id="27" w:name="_Toc111887281"/>
+      <w:r>
+        <w:t>Web</w:t>
       </w:r>
       <w:r>
         <w:t xml:space="preserve"> </w:t>
       </w:r>
       <w:r>
-        <w:rPr>
-          <w:color w:val="FF0000"/>
-        </w:rPr>
-        <w:t>Kivezetve</w:t>
-      </w:r>
-    </w:p>
-    <w:p>
-      <w:pPr>
-        <w:pStyle w:val="Szvegtrzs"/>
-        <w:ind w:left="720"/>
-        <w:jc w:val="both"/>
-      </w:pPr>
-    </w:p>
-    <w:p>
-      <w:pPr>
-        <w:pStyle w:val="Szvegtrzs"/>
-        <w:jc w:val="both"/>
-      </w:pPr>
-    </w:p>
-    <w:p>
-      <w:pPr>
-        <w:pStyle w:val="Cmsor2"/>
-        <w:jc w:val="both"/>
-      </w:pPr>
-      <w:bookmarkStart w:id="26" w:name="_Toc528176537"/>
-      <w:r>
-        <w:t>Web</w:t>
-      </w:r>
-      <w:r>
-        <w:t xml:space="preserve"> </w:t>
-      </w:r>
-      <w:r>
         <w:t>paramétercsoport</w:t>
       </w:r>
-      <w:bookmarkEnd w:id="26"/>
+      <w:bookmarkEnd w:id="27"/>
     </w:p>
     <w:p>
       <w:pPr>
@@ -8066,10 +8045,7 @@
       </w:r>
       <w:proofErr w:type="spellEnd"/>
       <w:r>
-        <w:t xml:space="preserve"> titkosítás </w:t>
-      </w:r>
-      <w:r>
-        <w:t>iniciális vektor</w:t>
+        <w:t xml:space="preserve"> titkosítás iniciális vektor</w:t>
       </w:r>
     </w:p>
     <w:p>
@@ -8101,28 +8077,13 @@
       </w:r>
       <w:proofErr w:type="spellEnd"/>
       <w:r>
-        <w:t xml:space="preserve"> követés </w:t>
-      </w:r>
-      <w:r>
-        <w:t xml:space="preserve">belépés </w:t>
-      </w:r>
-      <w:r>
-        <w:t>értesítő e-mail űrlap</w:t>
-      </w:r>
-      <w:r>
-        <w:t xml:space="preserve">. </w:t>
+        <w:t xml:space="preserve"> követés belépés értesítő e-mail űrlap. </w:t>
       </w:r>
       <w:r>
         <w:rPr>
           <w:color w:val="0070C0"/>
         </w:rPr>
-        <w:t xml:space="preserve">Ha ez a paraméter nincs kitöltve, </w:t>
-      </w:r>
-      <w:r>
-        <w:rPr>
-          <w:color w:val="0070C0"/>
-        </w:rPr>
-        <w:t xml:space="preserve">nem jelenik meg az </w:t>
+        <w:t xml:space="preserve">Ha ez a paraméter nincs kitöltve, nem jelenik meg az </w:t>
       </w:r>
       <w:proofErr w:type="spellStart"/>
       <w:r>
@@ -8148,6 +8109,47 @@
         </w:numPr>
         <w:jc w:val="both"/>
         <w:rPr>
+          <w:color w:val="0070C0"/>
+        </w:rPr>
+      </w:pPr>
+      <w:proofErr w:type="spellStart"/>
+      <w:r>
+        <w:rPr>
+          <w:b/>
+        </w:rPr>
+        <w:t>WebLoginSubject</w:t>
+      </w:r>
+      <w:proofErr w:type="spellEnd"/>
+      <w:r>
+        <w:t xml:space="preserve">: </w:t>
+      </w:r>
+      <w:proofErr w:type="spellStart"/>
+      <w:r>
+        <w:t>WEB-es</w:t>
+      </w:r>
+      <w:proofErr w:type="spellEnd"/>
+      <w:r>
+        <w:t xml:space="preserve"> követés belépés értesítő e-mail </w:t>
+      </w:r>
+      <w:r>
+        <w:t>tárgya</w:t>
+      </w:r>
+      <w:r>
+        <w:rPr>
+          <w:color w:val="0070C0"/>
+        </w:rPr>
+        <w:t>.</w:t>
+      </w:r>
+    </w:p>
+    <w:p>
+      <w:pPr>
+        <w:pStyle w:val="Szvegtrzs"/>
+        <w:numPr>
+          <w:ilvl w:val="0"/>
+          <w:numId w:val="30"/>
+        </w:numPr>
+        <w:jc w:val="both"/>
+        <w:rPr>
           <w:rFonts w:cs="Times New Roman"/>
           <w:szCs w:val="24"/>
         </w:rPr>
@@ -8184,6 +8186,61 @@
           <w:szCs w:val="24"/>
         </w:rPr>
         <w:t xml:space="preserve"> követés értesítő feladó e-mailcím</w:t>
+      </w:r>
+    </w:p>
+    <w:p>
+      <w:pPr>
+        <w:pStyle w:val="Szvegtrzs"/>
+        <w:numPr>
+          <w:ilvl w:val="0"/>
+          <w:numId w:val="30"/>
+        </w:numPr>
+        <w:jc w:val="both"/>
+        <w:rPr>
+          <w:rFonts w:cs="Times New Roman"/>
+          <w:szCs w:val="24"/>
+        </w:rPr>
+      </w:pPr>
+      <w:proofErr w:type="spellStart"/>
+      <w:r>
+        <w:rPr>
+          <w:rFonts w:cs="Times New Roman"/>
+          <w:b/>
+          <w:szCs w:val="24"/>
+        </w:rPr>
+        <w:lastRenderedPageBreak/>
+        <w:t>WebLoginSenderName</w:t>
+      </w:r>
+      <w:proofErr w:type="spellEnd"/>
+      <w:r>
+        <w:rPr>
+          <w:rFonts w:cs="Times New Roman"/>
+          <w:szCs w:val="24"/>
+        </w:rPr>
+        <w:t xml:space="preserve">: </w:t>
+      </w:r>
+      <w:proofErr w:type="spellStart"/>
+      <w:r>
+        <w:rPr>
+          <w:rFonts w:cs="Times New Roman"/>
+          <w:szCs w:val="24"/>
+        </w:rPr>
+        <w:t>WEB-es</w:t>
+      </w:r>
+      <w:proofErr w:type="spellEnd"/>
+      <w:r>
+        <w:rPr>
+          <w:rFonts w:cs="Times New Roman"/>
+          <w:szCs w:val="24"/>
+        </w:rPr>
+        <w:t xml:space="preserve"> követés értesítő feladó </w:t>
+      </w:r>
+      <w:r>
+        <w:rPr>
+          <w:rFonts w:cs="Times New Roman"/>
+          <w:szCs w:val="24"/>
+        </w:rPr>
+        <w:t>neve.</w:t>
       </w:r>
     </w:p>
     <w:p>
@@ -8225,13 +8282,7 @@
         <w:t xml:space="preserve"> </w:t>
       </w:r>
       <w:r>
-        <w:t>WEB</w:t>
-      </w:r>
-      <w:r>
-        <w:t xml:space="preserve"> járművezető értesítő</w:t>
-      </w:r>
-      <w:r>
-        <w:t xml:space="preserve"> belépés értesítő e-mail űrlap</w:t>
+        <w:t>WEB járművezető értesítő belépés értesítő e-mail űrlap</w:t>
       </w:r>
       <w:r>
         <w:t xml:space="preserve">. </w:t>
@@ -8261,15 +8312,7 @@
         <w:rPr>
           <w:color w:val="0070C0"/>
         </w:rPr>
-        <w:t>email</w:t>
-      </w:r>
-      <w:bookmarkStart w:id="27" w:name="_GoBack"/>
-      <w:bookmarkEnd w:id="27"/>
-      <w:r>
-        <w:rPr>
-          <w:color w:val="0070C0"/>
-        </w:rPr>
-        <w:t>küldés</w:t>
+        <w:t>emailküldés</w:t>
       </w:r>
       <w:proofErr w:type="spellEnd"/>
       <w:r>
@@ -8359,7 +8402,7 @@
         <w:pStyle w:val="Cmsor2"/>
         <w:jc w:val="both"/>
       </w:pPr>
-      <w:bookmarkStart w:id="28" w:name="_Toc528176538"/>
+      <w:bookmarkStart w:id="28" w:name="_Toc111887282"/>
       <w:proofErr w:type="spellStart"/>
       <w:r>
         <w:t>Priority</w:t>
@@ -8482,7 +8525,7 @@
         <w:pStyle w:val="Cmsor2"/>
         <w:jc w:val="both"/>
       </w:pPr>
-      <w:bookmarkStart w:id="29" w:name="_Toc528176539"/>
+      <w:bookmarkStart w:id="29" w:name="_Toc111887283"/>
       <w:proofErr w:type="spellStart"/>
       <w:r>
         <w:t>Geocoding</w:t>
@@ -8621,7 +8664,7 @@
         <w:pStyle w:val="Cmsor2"/>
         <w:jc w:val="both"/>
       </w:pPr>
-      <w:bookmarkStart w:id="30" w:name="_Toc528176540"/>
+      <w:bookmarkStart w:id="30" w:name="_Toc111887284"/>
       <w:proofErr w:type="spellStart"/>
       <w:r>
         <w:t>Route</w:t>
@@ -8826,7 +8869,11 @@
       </w:r>
       <w:proofErr w:type="spellEnd"/>
       <w:r>
-        <w:t xml:space="preserve"> bekapcsolása esetén használt paraméter. Itt mondjuk meg fokban, hogy a térképi kivágás mekkora ’</w:t>
+        <w:t xml:space="preserve"> bekapcsolása esetén használt paraméter. Itt </w:t>
+      </w:r>
+      <w:r>
+        <w:lastRenderedPageBreak/>
+        <w:t>mondjuk meg fokban, hogy a térképi kivágás mekkora ’</w:t>
       </w:r>
       <w:proofErr w:type="spellStart"/>
       <w:r>
@@ -8848,10 +8895,9 @@
         <w:pStyle w:val="Cmsor2"/>
         <w:jc w:val="both"/>
       </w:pPr>
-      <w:bookmarkStart w:id="31" w:name="_Toc528176541"/>
+      <w:bookmarkStart w:id="31" w:name="_Toc111887285"/>
       <w:proofErr w:type="spellStart"/>
       <w:r>
-        <w:lastRenderedPageBreak/>
         <w:t>Speeds</w:t>
       </w:r>
       <w:proofErr w:type="spellEnd"/>
@@ -9080,7 +9126,7 @@
         <w:pStyle w:val="Cmsor2"/>
         <w:jc w:val="both"/>
       </w:pPr>
-      <w:bookmarkStart w:id="32" w:name="_Toc528176542"/>
+      <w:bookmarkStart w:id="32" w:name="_Toc111887286"/>
       <w:proofErr w:type="spellStart"/>
       <w:r>
         <w:t>GMap</w:t>
@@ -9336,7 +9382,7 @@
         <w:pStyle w:val="Cmsor2"/>
         <w:jc w:val="both"/>
       </w:pPr>
-      <w:bookmarkStart w:id="33" w:name="_Toc528176543"/>
+      <w:bookmarkStart w:id="33" w:name="_Toc111887287"/>
       <w:proofErr w:type="spellStart"/>
       <w:r>
         <w:t>Plan</w:t>
@@ -9542,6 +9588,7 @@
         <w:rPr>
           <w:b/>
         </w:rPr>
+        <w:lastRenderedPageBreak/>
         <w:t>OrdVolumeMultiplier</w:t>
       </w:r>
       <w:proofErr w:type="spellEnd"/>
@@ -9568,7 +9615,6 @@
         <w:rPr>
           <w:lang w:val="en-US"/>
         </w:rPr>
-        <w:lastRenderedPageBreak/>
         <w:t>kapacitásprofil</w:t>
       </w:r>
       <w:proofErr w:type="spellEnd"/>
@@ -9633,7 +9679,7 @@
         <w:pStyle w:val="Cmsor2"/>
         <w:jc w:val="both"/>
       </w:pPr>
-      <w:bookmarkStart w:id="34" w:name="_Toc528176544"/>
+      <w:bookmarkStart w:id="34" w:name="_Toc111887288"/>
       <w:r>
         <w:t>Proxy paramétercsoport</w:t>
       </w:r>
@@ -9883,126 +9929,126 @@
         <v:path o:extrusionok="f" gradientshapeok="t" o:connecttype="rect"/>
         <o:lock v:ext="edit" aspectratio="t"/>
       </v:shapetype>
-      <v:shape id="_x0000_i1440" type="#_x0000_t75" style="width:18.75pt;height:15.75pt;visibility:visible;mso-wrap-style:square" o:bullet="t">
+      <v:shape id="_x0000_i1044" type="#_x0000_t75" style="width:18.4pt;height:15.9pt;visibility:visible;mso-wrap-style:square" o:bullet="t">
         <v:imagedata r:id="rId1" o:title=""/>
       </v:shape>
     </w:pict>
   </w:numPicBullet>
   <w:numPicBullet w:numPicBulletId="1">
     <w:pict>
-      <v:shape id="_x0000_i1441" type="#_x0000_t75" style="width:17.25pt;height:15.75pt;visibility:visible;mso-wrap-style:square" o:bullet="t">
+      <v:shape id="_x0000_i1045" type="#_x0000_t75" style="width:17.6pt;height:15.9pt;visibility:visible;mso-wrap-style:square" o:bullet="t">
         <v:imagedata r:id="rId2" o:title=""/>
       </v:shape>
     </w:pict>
   </w:numPicBullet>
   <w:numPicBullet w:numPicBulletId="2">
     <w:pict>
-      <v:shape id="_x0000_i1442" type="#_x0000_t75" style="width:14.25pt;height:15.75pt;visibility:visible;mso-wrap-style:square" o:bullet="t">
+      <v:shape id="_x0000_i1046" type="#_x0000_t75" style="width:14.25pt;height:15.9pt;visibility:visible;mso-wrap-style:square" o:bullet="t">
         <v:imagedata r:id="rId3" o:title=""/>
       </v:shape>
     </w:pict>
   </w:numPicBullet>
   <w:numPicBullet w:numPicBulletId="3">
     <w:pict>
-      <v:shape id="_x0000_i1443" type="#_x0000_t75" style="width:17.25pt;height:16.5pt;visibility:visible;mso-wrap-style:square" o:bullet="t">
+      <v:shape id="_x0000_i1047" type="#_x0000_t75" style="width:17.6pt;height:16.75pt;visibility:visible;mso-wrap-style:square" o:bullet="t">
         <v:imagedata r:id="rId4" o:title=""/>
       </v:shape>
     </w:pict>
   </w:numPicBullet>
   <w:numPicBullet w:numPicBulletId="4">
     <w:pict>
-      <v:shape id="_x0000_i1444" type="#_x0000_t75" style="width:18pt;height:15.75pt;visibility:visible;mso-wrap-style:square" o:bullet="t">
+      <v:shape id="_x0000_i1048" type="#_x0000_t75" style="width:18.4pt;height:15.9pt;visibility:visible;mso-wrap-style:square" o:bullet="t">
         <v:imagedata r:id="rId5" o:title=""/>
       </v:shape>
     </w:pict>
   </w:numPicBullet>
   <w:numPicBullet w:numPicBulletId="5">
     <w:pict>
-      <v:shape id="_x0000_i1445" type="#_x0000_t75" style="width:18pt;height:16.5pt;visibility:visible;mso-wrap-style:square" o:bullet="t">
+      <v:shape id="_x0000_i1049" type="#_x0000_t75" style="width:18.4pt;height:16.75pt;visibility:visible;mso-wrap-style:square" o:bullet="t">
         <v:imagedata r:id="rId6" o:title=""/>
       </v:shape>
     </w:pict>
   </w:numPicBullet>
   <w:numPicBullet w:numPicBulletId="6">
     <w:pict>
-      <v:shape id="_x0000_i1446" type="#_x0000_t75" style="width:18.75pt;height:14.25pt;visibility:visible;mso-wrap-style:square" o:bullet="t">
+      <v:shape id="_x0000_i1050" type="#_x0000_t75" style="width:18.4pt;height:14.25pt;visibility:visible;mso-wrap-style:square" o:bullet="t">
         <v:imagedata r:id="rId7" o:title=""/>
       </v:shape>
     </w:pict>
   </w:numPicBullet>
   <w:numPicBullet w:numPicBulletId="7">
     <w:pict>
-      <v:shape id="_x0000_i1447" type="#_x0000_t75" style="width:15.75pt;height:15.75pt;visibility:visible;mso-wrap-style:square" o:bullet="t">
+      <v:shape id="_x0000_i1051" type="#_x0000_t75" style="width:15.9pt;height:15.9pt;visibility:visible;mso-wrap-style:square" o:bullet="t">
         <v:imagedata r:id="rId8" o:title=""/>
       </v:shape>
     </w:pict>
   </w:numPicBullet>
   <w:numPicBullet w:numPicBulletId="8">
     <w:pict>
-      <v:shape id="_x0000_i1448" type="#_x0000_t75" style="width:18.75pt;height:14.25pt;visibility:visible;mso-wrap-style:square" o:bullet="t">
+      <v:shape id="_x0000_i1052" type="#_x0000_t75" style="width:18.4pt;height:14.25pt;visibility:visible;mso-wrap-style:square" o:bullet="t">
         <v:imagedata r:id="rId9" o:title=""/>
       </v:shape>
     </w:pict>
   </w:numPicBullet>
   <w:numPicBullet w:numPicBulletId="9">
     <w:pict>
-      <v:shape id="_x0000_i1449" type="#_x0000_t75" style="width:18.75pt;height:15.75pt;visibility:visible;mso-wrap-style:square" o:bullet="t">
+      <v:shape id="_x0000_i1053" type="#_x0000_t75" style="width:18.4pt;height:15.9pt;visibility:visible;mso-wrap-style:square" o:bullet="t">
         <v:imagedata r:id="rId10" o:title=""/>
       </v:shape>
     </w:pict>
   </w:numPicBullet>
   <w:numPicBullet w:numPicBulletId="10">
     <w:pict>
-      <v:shape id="_x0000_i1450" type="#_x0000_t75" style="width:15.75pt;height:15pt;visibility:visible;mso-wrap-style:square" o:bullet="t">
+      <v:shape id="_x0000_i1054" type="#_x0000_t75" style="width:15.9pt;height:15.05pt;visibility:visible;mso-wrap-style:square" o:bullet="t">
         <v:imagedata r:id="rId11" o:title=""/>
       </v:shape>
     </w:pict>
   </w:numPicBullet>
   <w:numPicBullet w:numPicBulletId="11">
     <w:pict>
-      <v:shape id="_x0000_i1451" type="#_x0000_t75" style="width:12.75pt;height:12.75pt;visibility:visible;mso-wrap-style:square" o:bullet="t">
+      <v:shape id="_x0000_i1055" type="#_x0000_t75" style="width:12.55pt;height:12.55pt;visibility:visible;mso-wrap-style:square" o:bullet="t">
         <v:imagedata r:id="rId12" o:title=""/>
       </v:shape>
     </w:pict>
   </w:numPicBullet>
   <w:numPicBullet w:numPicBulletId="12">
     <w:pict>
-      <v:shape id="_x0000_i1452" type="#_x0000_t75" style="width:18pt;height:13.5pt;visibility:visible;mso-wrap-style:square" o:bullet="t">
+      <v:shape id="_x0000_i1056" type="#_x0000_t75" style="width:18.4pt;height:13.4pt;visibility:visible;mso-wrap-style:square" o:bullet="t">
         <v:imagedata r:id="rId13" o:title=""/>
       </v:shape>
     </w:pict>
   </w:numPicBullet>
   <w:numPicBullet w:numPicBulletId="13">
     <w:pict>
-      <v:shape id="_x0000_i1453" type="#_x0000_t75" style="width:14.25pt;height:14.25pt;visibility:visible;mso-wrap-style:square" o:bullet="t">
+      <v:shape id="_x0000_i1057" type="#_x0000_t75" style="width:14.25pt;height:14.25pt;visibility:visible;mso-wrap-style:square" o:bullet="t">
         <v:imagedata r:id="rId14" o:title=""/>
       </v:shape>
     </w:pict>
   </w:numPicBullet>
   <w:numPicBullet w:numPicBulletId="14">
     <w:pict>
-      <v:shape id="_x0000_i1454" type="#_x0000_t75" style="width:14.25pt;height:13.5pt;visibility:visible;mso-wrap-style:square" o:bullet="t">
+      <v:shape id="_x0000_i1058" type="#_x0000_t75" style="width:14.25pt;height:13.4pt;visibility:visible;mso-wrap-style:square" o:bullet="t">
         <v:imagedata r:id="rId15" o:title=""/>
       </v:shape>
     </w:pict>
   </w:numPicBullet>
   <w:numPicBullet w:numPicBulletId="15">
     <w:pict>
-      <v:shape id="_x0000_i1455" type="#_x0000_t75" style="width:12.75pt;height:15.75pt;visibility:visible;mso-wrap-style:square" o:bullet="t">
+      <v:shape id="_x0000_i1059" type="#_x0000_t75" style="width:12.55pt;height:15.9pt;visibility:visible;mso-wrap-style:square" o:bullet="t">
         <v:imagedata r:id="rId16" o:title=""/>
       </v:shape>
     </w:pict>
   </w:numPicBullet>
   <w:numPicBullet w:numPicBulletId="16">
     <w:pict>
-      <v:shape id="_x0000_i1456" type="#_x0000_t75" style="width:13.5pt;height:13.5pt;visibility:visible;mso-wrap-style:square" o:bullet="t">
+      <v:shape id="_x0000_i1060" type="#_x0000_t75" style="width:13.4pt;height:13.4pt;visibility:visible;mso-wrap-style:square" o:bullet="t">
         <v:imagedata r:id="rId17" o:title=""/>
       </v:shape>
     </w:pict>
   </w:numPicBullet>
   <w:numPicBullet w:numPicBulletId="17">
     <w:pict>
-      <v:shape id="_x0000_i1457" type="#_x0000_t75" style="width:15pt;height:15.75pt;visibility:visible;mso-wrap-style:square" o:bullet="t">
+      <v:shape id="_x0000_i1061" type="#_x0000_t75" style="width:15.05pt;height:15.9pt;visibility:visible;mso-wrap-style:square" o:bullet="t">
         <v:imagedata r:id="rId18" o:title=""/>
       </v:shape>
     </w:pict>
@@ -16899,7 +16945,7 @@
 </file>
 
 <file path=customXml/itemProps1.xml><?xml version="1.0" encoding="utf-8"?>
-<ds:datastoreItem xmlns:ds="http://schemas.openxmlformats.org/officeDocument/2006/customXml" ds:itemID="{389C39B1-9F0D-4619-A8B3-1D8E84399D5F}">
+<ds:datastoreItem xmlns:ds="http://schemas.openxmlformats.org/officeDocument/2006/customXml" ds:itemID="{A57078D8-7FD8-4DB8-86AE-991ED6BB5F70}">
   <ds:schemaRefs>
     <ds:schemaRef ds:uri="http://schemas.openxmlformats.org/officeDocument/2006/bibliography"/>
   </ds:schemaRefs>

</xml_diff>